<commit_message>
Average image size determined
</commit_message>
<xml_diff>
--- a/Submissions/Lit_Review_C_Graham.docx
+++ b/Submissions/Lit_Review_C_Graham.docx
@@ -7,7 +7,7 @@
         <w:pStyle w:val="Title"/>
       </w:pPr>
       <w:r>
-        <w:t>Unsupervised Image Sentiment Analysis</w:t>
+        <w:t>Image Sentiment Analysis</w:t>
       </w:r>
     </w:p>
     <w:p>
@@ -20,10 +20,28 @@
     </w:p>
     <w:p>
       <w:r>
-        <w:t xml:space="preserve">Social media has proven to be a rich field for making sense of popular opinion on a number of different topics.  From companies trying to understand how their brand is being received, to political parties </w:t>
-      </w:r>
-      <w:r>
-        <w:t>striving to get a hold on popular opinion, twitter mining has become an invaluable tool.</w:t>
+        <w:t xml:space="preserve">Social media has proven to be a rich field for making sense of popular opinion on a number of different topics.  From companies trying to understand how their brand is being received, to political </w:t>
+      </w:r>
+      <w:r>
+        <w:t>actors</w:t>
+      </w:r>
+      <w:r>
+        <w:t xml:space="preserve"> </w:t>
+      </w:r>
+      <w:r>
+        <w:t xml:space="preserve">striving to </w:t>
+      </w:r>
+      <w:r>
+        <w:t xml:space="preserve">get a </w:t>
+      </w:r>
+      <w:r>
+        <w:t>reading</w:t>
+      </w:r>
+      <w:r>
+        <w:t xml:space="preserve"> on popular opinion, T</w:t>
+      </w:r>
+      <w:r>
+        <w:t>witter mining has become an invaluable tool.</w:t>
       </w:r>
     </w:p>
     <w:p>
@@ -34,16 +52,7 @@
         <w:t xml:space="preserve"> has focused on</w:t>
       </w:r>
       <w:r>
-        <w:t xml:space="preserve"> text-based sentiment analysis.  As a result, </w:t>
-      </w:r>
-      <w:r>
-        <w:t>\</w:t>
-      </w:r>
-      <w:r>
-        <w:t xml:space="preserve"> </w:t>
-      </w:r>
-      <w:r>
-        <w:t xml:space="preserve">text-based </w:t>
+        <w:t xml:space="preserve"> text-based sentiment analysis.  As a result, text-based </w:t>
       </w:r>
       <w:r>
         <w:t xml:space="preserve">sentiment analysis in social media is a fairly </w:t>
@@ -114,7 +123,19 @@
         <w:t xml:space="preserve">In this project, I will attempt to </w:t>
       </w:r>
       <w:r>
-        <w:t xml:space="preserve">determine whether twitter text-based sentiment analysis can provide a ground-truth to effectively develop an image classifier.  </w:t>
+        <w:t xml:space="preserve">determine whether </w:t>
+      </w:r>
+      <w:r>
+        <w:t xml:space="preserve">it is possible to build an effective predictor of image sentiment </w:t>
+      </w:r>
+      <w:r>
+        <w:t xml:space="preserve">in </w:t>
+      </w:r>
+      <w:r>
+        <w:t xml:space="preserve">by using </w:t>
+      </w:r>
+      <w:r>
+        <w:t xml:space="preserve">text-based sentiment analysis can provide a ground-truth to effectively develop an image classifier.  </w:t>
       </w:r>
       <w:r>
         <w:t xml:space="preserve">  To do this, I propose to first classify Twitter-posted images based on textual clues.  Using these ratings, I will then develop a Neural-Network based model to classify image sentiment.</w:t>
@@ -229,8 +250,65 @@
       <w:r>
         <w:t>The data used for the bulk of this analysis is derived from captured Twitter stream data.</w:t>
       </w:r>
-      <w:bookmarkStart w:id="0" w:name="_GoBack"/>
-      <w:bookmarkEnd w:id="0"/>
+      <w:r>
+        <w:t xml:space="preserve">  I downloaded approximately 500,000 tweets, and </w:t>
+      </w:r>
+      <w:proofErr w:type="spellStart"/>
+      <w:r>
+        <w:t>subsetted</w:t>
+      </w:r>
+      <w:proofErr w:type="spellEnd"/>
+      <w:r>
+        <w:t xml:space="preserve"> these to English language tweets that contain an image and that were not classified as </w:t>
+      </w:r>
+      <w:proofErr w:type="spellStart"/>
+      <w:r>
+        <w:t>retweets</w:t>
+      </w:r>
+      <w:proofErr w:type="spellEnd"/>
+      <w:r>
+        <w:t xml:space="preserve"> (</w:t>
+      </w:r>
+      <w:r>
+        <w:t>i.e., the tweet appeared to be an original post)</w:t>
+      </w:r>
+      <w:r>
+        <w:t>.</w:t>
+      </w:r>
+    </w:p>
+    <w:p>
+      <w:r>
+        <w:t>The text of the downloaded tweet is used to determine overall twee</w:t>
+      </w:r>
+      <w:r>
+        <w:t>t</w:t>
+      </w:r>
+      <w:r>
+        <w:t xml:space="preserve"> sentiment.  The image URL is used to build the image classifier.</w:t>
+      </w:r>
+    </w:p>
+    <w:p>
+      <w:r>
+        <w:t xml:space="preserve">The final image classifier will be tested against raw Twitter data, and more importantly against a set of images that have </w:t>
+      </w:r>
+      <w:proofErr w:type="spellStart"/>
+      <w:proofErr w:type="gramStart"/>
+      <w:r>
+        <w:t>have</w:t>
+      </w:r>
+      <w:proofErr w:type="spellEnd"/>
+      <w:proofErr w:type="gramEnd"/>
+      <w:r>
+        <w:t xml:space="preserve"> sentiment ascribed to them by human scorers in a crowd-sourced methodology.  This data set is publicly available from the firm </w:t>
+      </w:r>
+      <w:proofErr w:type="spellStart"/>
+      <w:r>
+        <w:t>Crowdflower</w:t>
+      </w:r>
+      <w:proofErr w:type="spellEnd"/>
+      <w:r>
+        <w:t xml:space="preserve"> (need URL).</w:t>
+      </w:r>
     </w:p>
     <w:p>
       <w:pPr>
@@ -270,15 +348,16 @@
         <w:rPr>
           <w:noProof/>
         </w:rPr>
+        <w:lastRenderedPageBreak/>
         <w:drawing>
-          <wp:inline distT="0" distB="0" distL="0" distR="0" wp14:anchorId="20C6005D" wp14:editId="1D8349D0">
-            <wp:extent cx="5943600" cy="3268345"/>
-            <wp:effectExtent l="0" t="0" r="0" b="8255"/>
+          <wp:inline distT="0" distB="0" distL="0" distR="0" wp14:anchorId="20C6005D" wp14:editId="56E259A1">
+            <wp:extent cx="5943600" cy="4826824"/>
+            <wp:effectExtent l="0" t="0" r="25400" b="24765"/>
             <wp:docPr id="1" name="Diagram 1"/>
             <wp:cNvGraphicFramePr/>
             <a:graphic xmlns:a="http://schemas.openxmlformats.org/drawingml/2006/main">
               <a:graphicData uri="http://schemas.openxmlformats.org/drawingml/2006/diagram">
-                <dgm:relIds xmlns:dgm="http://schemas.openxmlformats.org/drawingml/2006/diagram" xmlns:r="http://schemas.openxmlformats.org/officeDocument/2006/relationships" r:dm="rId5" r:lo="rId6" r:qs="rId7" r:cs="rId8"/>
+                <dgm:relIds xmlns:dgm="http://schemas.openxmlformats.org/drawingml/2006/diagram" xmlns:r="http://schemas.openxmlformats.org/officeDocument/2006/relationships" r:dm="rId6" r:lo="rId7" r:qs="rId8" r:cs="rId9"/>
               </a:graphicData>
             </a:graphic>
           </wp:inline>
@@ -308,6 +387,137 @@
       </w:r>
       <w:r>
         <w:t xml:space="preserve"> </w:t>
+      </w:r>
+    </w:p>
+    <w:p>
+      <w:pPr>
+        <w:pStyle w:val="ListParagraph"/>
+        <w:numPr>
+          <w:ilvl w:val="0"/>
+          <w:numId w:val="1"/>
+        </w:numPr>
+      </w:pPr>
+      <w:r>
+        <w:t>Pull Twitter Stream Data</w:t>
+      </w:r>
+    </w:p>
+    <w:p>
+      <w:pPr>
+        <w:pStyle w:val="ListParagraph"/>
+        <w:numPr>
+          <w:ilvl w:val="0"/>
+          <w:numId w:val="1"/>
+        </w:numPr>
+      </w:pPr>
+      <w:r>
+        <w:t>Subset to English language, non-</w:t>
+      </w:r>
+      <w:proofErr w:type="spellStart"/>
+      <w:r>
+        <w:t>retweets</w:t>
+      </w:r>
+      <w:proofErr w:type="spellEnd"/>
+      <w:r>
+        <w:t xml:space="preserve"> that contain an image</w:t>
+      </w:r>
+    </w:p>
+    <w:p>
+      <w:pPr>
+        <w:pStyle w:val="ListParagraph"/>
+        <w:numPr>
+          <w:ilvl w:val="0"/>
+          <w:numId w:val="1"/>
+        </w:numPr>
+      </w:pPr>
+      <w:r>
+        <w:t>Pull responses to tweets</w:t>
+      </w:r>
+    </w:p>
+    <w:p>
+      <w:pPr>
+        <w:pStyle w:val="ListParagraph"/>
+        <w:numPr>
+          <w:ilvl w:val="0"/>
+          <w:numId w:val="1"/>
+        </w:numPr>
+      </w:pPr>
+      <w:r>
+        <w:t>Assess tweet sentiment</w:t>
+      </w:r>
+    </w:p>
+    <w:p>
+      <w:pPr>
+        <w:pStyle w:val="ListParagraph"/>
+        <w:numPr>
+          <w:ilvl w:val="0"/>
+          <w:numId w:val="1"/>
+        </w:numPr>
+      </w:pPr>
+      <w:r>
+        <w:t>Normalize pictures</w:t>
+      </w:r>
+    </w:p>
+    <w:p>
+      <w:pPr>
+        <w:pStyle w:val="ListParagraph"/>
+        <w:numPr>
+          <w:ilvl w:val="0"/>
+          <w:numId w:val="1"/>
+        </w:numPr>
+      </w:pPr>
+      <w:r>
+        <w:t>Train CNN on pictures</w:t>
+      </w:r>
+    </w:p>
+    <w:p>
+      <w:pPr>
+        <w:pStyle w:val="ListParagraph"/>
+        <w:numPr>
+          <w:ilvl w:val="0"/>
+          <w:numId w:val="1"/>
+        </w:numPr>
+      </w:pPr>
+      <w:r>
+        <w:t>Assess CNN results on:</w:t>
+      </w:r>
+    </w:p>
+    <w:p>
+      <w:pPr>
+        <w:pStyle w:val="ListParagraph"/>
+        <w:numPr>
+          <w:ilvl w:val="1"/>
+          <w:numId w:val="1"/>
+        </w:numPr>
+      </w:pPr>
+      <w:r>
+        <w:t>New set of tweets</w:t>
+      </w:r>
+    </w:p>
+    <w:p>
+      <w:pPr>
+        <w:pStyle w:val="ListParagraph"/>
+        <w:numPr>
+          <w:ilvl w:val="1"/>
+          <w:numId w:val="1"/>
+        </w:numPr>
+      </w:pPr>
+      <w:r>
+        <w:t xml:space="preserve">Images with crowd-sourced </w:t>
+      </w:r>
+      <w:r>
+        <w:t xml:space="preserve">sentiment </w:t>
+      </w:r>
+    </w:p>
+    <w:p>
+      <w:pPr>
+        <w:pStyle w:val="ListParagraph"/>
+        <w:numPr>
+          <w:ilvl w:val="0"/>
+          <w:numId w:val="1"/>
+        </w:numPr>
+      </w:pPr>
+      <w:r>
+        <w:t xml:space="preserve">Build CNN on crowd-sourced sentiment and compare to self &amp; to </w:t>
       </w:r>
     </w:p>
     <w:p>
@@ -315,20 +525,86 @@
         <w:pStyle w:val="Heading2"/>
       </w:pPr>
       <w:r>
-        <w:t>Step 1: &lt;Name of the step&gt;</w:t>
+        <w:lastRenderedPageBreak/>
+        <w:t xml:space="preserve">Step 1: </w:t>
+      </w:r>
+      <w:r>
+        <w:t>Pull Raw Twitter Data</w:t>
       </w:r>
     </w:p>
     <w:p>
       <w:r>
-        <w:t xml:space="preserve">Write details of the step 1. If there is any source code that you’d like to share then provide the link of the </w:t>
+        <w:t xml:space="preserve">This is a fairly </w:t>
+      </w:r>
+      <w:proofErr w:type="gramStart"/>
+      <w:r>
+        <w:t>straight-forward</w:t>
+      </w:r>
+      <w:proofErr w:type="gramEnd"/>
+      <w:r>
+        <w:t xml:space="preserve"> pull of streaming Twitter data using the GET STATUSES/SAMPLE command from Twitter’s public API.  Because of the amount of data needed</w:t>
+      </w:r>
+      <w:bookmarkStart w:id="0" w:name="_GoBack"/>
+      <w:bookmarkEnd w:id="0"/>
+      <w:r>
+        <w:t xml:space="preserve">, this was done </w:t>
+      </w:r>
+      <w:r>
+        <w:t xml:space="preserve">in a number of </w:t>
+      </w:r>
+      <w:r>
+        <w:t>samples over a 2-week period</w:t>
+      </w:r>
+      <w:r>
+        <w:t>, creating a number of different files</w:t>
+      </w:r>
+    </w:p>
+    <w:p>
+      <w:r>
+        <w:t xml:space="preserve">Code used for this step is posted at </w:t>
+      </w:r>
+      <w:hyperlink r:id="rId11" w:history="1">
+        <w:r>
+          <w:rPr>
+            <w:rStyle w:val="Hyperlink"/>
+          </w:rPr>
+          <w:t>https://github.com/asterix135/CKME136/blob/master/Python_code/twitter_stream.py</w:t>
+        </w:r>
+      </w:hyperlink>
+      <w:r>
+        <w:t xml:space="preserve">.  Please note that unlike the rest of the code in this project, this is written for Python2, and </w:t>
+      </w:r>
+      <w:proofErr w:type="gramStart"/>
+      <w:r>
+        <w:t>is designed to be called</w:t>
+      </w:r>
+      <w:proofErr w:type="gramEnd"/>
+      <w:r>
+        <w:t xml:space="preserve"> from the command line.  The introductory </w:t>
       </w:r>
       <w:proofErr w:type="spellStart"/>
       <w:r>
-        <w:t>Github</w:t>
+        <w:t>docstring</w:t>
       </w:r>
       <w:proofErr w:type="spellEnd"/>
       <w:r>
-        <w:t>.</w:t>
+        <w:t xml:space="preserve"> provides details.</w:t>
+      </w:r>
+    </w:p>
+    <w:p>
+      <w:r>
+        <w:t xml:space="preserve">A sample raw pull is posted at </w:t>
+      </w:r>
+      <w:hyperlink r:id="rId12" w:history="1">
+        <w:r>
+          <w:rPr>
+            <w:rStyle w:val="Hyperlink"/>
+          </w:rPr>
+          <w:t>https://github.com/asterix135/CKME136/blob/master/Data/output_jan24.txt</w:t>
+        </w:r>
+      </w:hyperlink>
+      <w:r>
+        <w:t xml:space="preserve"> </w:t>
       </w:r>
     </w:p>
     <w:p>
@@ -336,10 +612,211 @@
         <w:pStyle w:val="Heading2"/>
       </w:pPr>
       <w:r>
-        <w:lastRenderedPageBreak/>
-        <w:t>Step 2: &lt;Name of the step&gt;</w:t>
+        <w:t xml:space="preserve">Step 2: </w:t>
+      </w:r>
+      <w:r>
+        <w:t>Subset to Original Tweets with Images</w:t>
       </w:r>
     </w:p>
+    <w:p>
+      <w:r>
+        <w:t xml:space="preserve">In order to effectively ascribe sentiment, we first need to ensure </w:t>
+      </w:r>
+      <w:r>
+        <w:t>three</w:t>
+      </w:r>
+      <w:r>
+        <w:t xml:space="preserve"> things at a minimum:</w:t>
+      </w:r>
+    </w:p>
+    <w:p>
+      <w:pPr>
+        <w:pStyle w:val="ListParagraph"/>
+        <w:numPr>
+          <w:ilvl w:val="0"/>
+          <w:numId w:val="2"/>
+        </w:numPr>
+      </w:pPr>
+      <w:r>
+        <w:t>That the tweet is in English</w:t>
+      </w:r>
+    </w:p>
+    <w:p>
+      <w:pPr>
+        <w:pStyle w:val="ListParagraph"/>
+        <w:numPr>
+          <w:ilvl w:val="0"/>
+          <w:numId w:val="2"/>
+        </w:numPr>
+      </w:pPr>
+      <w:r>
+        <w:t>That the tweet contains an image</w:t>
+      </w:r>
+    </w:p>
+    <w:p>
+      <w:pPr>
+        <w:pStyle w:val="ListParagraph"/>
+        <w:numPr>
+          <w:ilvl w:val="0"/>
+          <w:numId w:val="2"/>
+        </w:numPr>
+      </w:pPr>
+      <w:r>
+        <w:t>That the tweet contains text</w:t>
+      </w:r>
+    </w:p>
+    <w:p>
+      <w:r>
+        <w:t xml:space="preserve">Additionally, it is useful to try and ensure that the tweet is original, so as to avoid inadvertently including multiple </w:t>
+      </w:r>
+      <w:proofErr w:type="spellStart"/>
+      <w:r>
+        <w:t>retweets</w:t>
+      </w:r>
+      <w:proofErr w:type="spellEnd"/>
+      <w:r>
+        <w:t xml:space="preserve"> </w:t>
+      </w:r>
+      <w:proofErr w:type="gramStart"/>
+      <w:r>
+        <w:t>of</w:t>
+      </w:r>
+      <w:proofErr w:type="gramEnd"/>
+      <w:r>
+        <w:t xml:space="preserve"> the same image and text.</w:t>
+      </w:r>
+    </w:p>
+    <w:p>
+      <w:r>
+        <w:t>To do this, the various files of pulled stream data were processed on the following basis:</w:t>
+      </w:r>
+    </w:p>
+    <w:p>
+      <w:pPr>
+        <w:pStyle w:val="ListParagraph"/>
+        <w:numPr>
+          <w:ilvl w:val="0"/>
+          <w:numId w:val="3"/>
+        </w:numPr>
+      </w:pPr>
+      <w:proofErr w:type="gramStart"/>
+      <w:r>
+        <w:t>the</w:t>
+      </w:r>
+      <w:proofErr w:type="gramEnd"/>
+      <w:r>
+        <w:t xml:space="preserve"> </w:t>
+      </w:r>
+      <w:proofErr w:type="spellStart"/>
+      <w:r>
+        <w:t>lang</w:t>
+      </w:r>
+      <w:proofErr w:type="spellEnd"/>
+      <w:r>
+        <w:t xml:space="preserve"> attribute for the tweet’s </w:t>
+      </w:r>
+      <w:proofErr w:type="spellStart"/>
+      <w:r>
+        <w:t>json</w:t>
+      </w:r>
+      <w:proofErr w:type="spellEnd"/>
+      <w:r>
+        <w:t xml:space="preserve"> representation </w:t>
+      </w:r>
+      <w:r>
+        <w:t>= “en”</w:t>
+      </w:r>
+    </w:p>
+    <w:p>
+      <w:pPr>
+        <w:pStyle w:val="ListParagraph"/>
+        <w:numPr>
+          <w:ilvl w:val="0"/>
+          <w:numId w:val="3"/>
+        </w:numPr>
+      </w:pPr>
+      <w:proofErr w:type="gramStart"/>
+      <w:r>
+        <w:t>tweet’s</w:t>
+      </w:r>
+      <w:proofErr w:type="gramEnd"/>
+      <w:r>
+        <w:t xml:space="preserve"> </w:t>
+      </w:r>
+      <w:proofErr w:type="spellStart"/>
+      <w:r>
+        <w:t>json</w:t>
+      </w:r>
+      <w:proofErr w:type="spellEnd"/>
+      <w:r>
+        <w:t xml:space="preserve"> representation</w:t>
+      </w:r>
+      <w:r>
+        <w:t xml:space="preserve"> contains a “text” attribute</w:t>
+      </w:r>
+    </w:p>
+    <w:p>
+      <w:pPr>
+        <w:pStyle w:val="ListParagraph"/>
+        <w:numPr>
+          <w:ilvl w:val="0"/>
+          <w:numId w:val="3"/>
+        </w:numPr>
+      </w:pPr>
+      <w:proofErr w:type="gramStart"/>
+      <w:r>
+        <w:t>tweet’s</w:t>
+      </w:r>
+      <w:proofErr w:type="gramEnd"/>
+      <w:r>
+        <w:t xml:space="preserve"> </w:t>
+      </w:r>
+      <w:proofErr w:type="spellStart"/>
+      <w:r>
+        <w:t>json</w:t>
+      </w:r>
+      <w:proofErr w:type="spellEnd"/>
+      <w:r>
+        <w:t xml:space="preserve"> representation</w:t>
+      </w:r>
+      <w:r>
+        <w:t xml:space="preserve"> contains an “</w:t>
+      </w:r>
+      <w:proofErr w:type="spellStart"/>
+      <w:r>
+        <w:t>extended_entities</w:t>
+      </w:r>
+      <w:proofErr w:type="spellEnd"/>
+      <w:r>
+        <w:t>” attribute (indicative of the presence of an image)</w:t>
+      </w:r>
+    </w:p>
+    <w:p>
+      <w:pPr>
+        <w:pStyle w:val="ListParagraph"/>
+        <w:numPr>
+          <w:ilvl w:val="0"/>
+          <w:numId w:val="3"/>
+        </w:numPr>
+      </w:pPr>
+      <w:proofErr w:type="gramStart"/>
+      <w:r>
+        <w:t>tweet’s</w:t>
+      </w:r>
+      <w:proofErr w:type="gramEnd"/>
+      <w:r>
+        <w:t xml:space="preserve"> text does not begin with “RT” (standard Twitter syntax for identifying a </w:t>
+      </w:r>
+      <w:proofErr w:type="spellStart"/>
+      <w:r>
+        <w:t>retweet</w:t>
+      </w:r>
+      <w:proofErr w:type="spellEnd"/>
+      <w:r>
+        <w:t>)</w:t>
+      </w:r>
+    </w:p>
+    <w:p/>
     <w:p>
       <w:r>
         <w:t xml:space="preserve">Write details of the step </w:t>
@@ -396,6 +873,7 @@
         <w:pStyle w:val="Heading2"/>
       </w:pPr>
       <w:r>
+        <w:lastRenderedPageBreak/>
         <w:t>Bibliography</w:t>
       </w:r>
     </w:p>
@@ -410,6 +888,287 @@
     </w:sectPr>
   </w:body>
 </w:document>
+</file>
+
+<file path=word/numbering.xml><?xml version="1.0" encoding="utf-8"?>
+<w:numbering xmlns:wpc="http://schemas.microsoft.com/office/word/2010/wordprocessingCanvas" xmlns:mo="http://schemas.microsoft.com/office/mac/office/2008/main" xmlns:mc="http://schemas.openxmlformats.org/markup-compatibility/2006" xmlns:mv="urn:schemas-microsoft-com:mac:vml" xmlns:o="urn:schemas-microsoft-com:office:office" xmlns:r="http://schemas.openxmlformats.org/officeDocument/2006/relationships" xmlns:m="http://schemas.openxmlformats.org/officeDocument/2006/math" xmlns:v="urn:schemas-microsoft-com:vml" xmlns:wp14="http://schemas.microsoft.com/office/word/2010/wordprocessingDrawing" xmlns:wp="http://schemas.openxmlformats.org/drawingml/2006/wordprocessingDrawing" xmlns:w10="urn:schemas-microsoft-com:office:word" xmlns:w="http://schemas.openxmlformats.org/wordprocessingml/2006/main" xmlns:w14="http://schemas.microsoft.com/office/word/2010/wordml" xmlns:wpg="http://schemas.microsoft.com/office/word/2010/wordprocessingGroup" xmlns:wpi="http://schemas.microsoft.com/office/word/2010/wordprocessingInk" xmlns:wne="http://schemas.microsoft.com/office/word/2006/wordml" xmlns:wps="http://schemas.microsoft.com/office/word/2010/wordprocessingShape" mc:Ignorable="w14 wp14">
+  <w:abstractNum w:abstractNumId="0">
+    <w:nsid w:val="152C5B95"/>
+    <w:multiLevelType w:val="hybridMultilevel"/>
+    <w:tmpl w:val="3CCCD0CA"/>
+    <w:lvl w:ilvl="0" w:tplc="BBEE2C50">
+      <w:start w:val="1"/>
+      <w:numFmt w:val="decimal"/>
+      <w:lvlText w:val="%1)"/>
+      <w:lvlJc w:val="left"/>
+      <w:pPr>
+        <w:ind w:left="1080" w:hanging="360"/>
+      </w:pPr>
+      <w:rPr>
+        <w:rFonts w:hint="default"/>
+      </w:rPr>
+    </w:lvl>
+    <w:lvl w:ilvl="1" w:tplc="04090019" w:tentative="1">
+      <w:start w:val="1"/>
+      <w:numFmt w:val="lowerLetter"/>
+      <w:lvlText w:val="%2."/>
+      <w:lvlJc w:val="left"/>
+      <w:pPr>
+        <w:ind w:left="1800" w:hanging="360"/>
+      </w:pPr>
+    </w:lvl>
+    <w:lvl w:ilvl="2" w:tplc="0409001B" w:tentative="1">
+      <w:start w:val="1"/>
+      <w:numFmt w:val="lowerRoman"/>
+      <w:lvlText w:val="%3."/>
+      <w:lvlJc w:val="right"/>
+      <w:pPr>
+        <w:ind w:left="2520" w:hanging="180"/>
+      </w:pPr>
+    </w:lvl>
+    <w:lvl w:ilvl="3" w:tplc="0409000F" w:tentative="1">
+      <w:start w:val="1"/>
+      <w:numFmt w:val="decimal"/>
+      <w:lvlText w:val="%4."/>
+      <w:lvlJc w:val="left"/>
+      <w:pPr>
+        <w:ind w:left="3240" w:hanging="360"/>
+      </w:pPr>
+    </w:lvl>
+    <w:lvl w:ilvl="4" w:tplc="04090019" w:tentative="1">
+      <w:start w:val="1"/>
+      <w:numFmt w:val="lowerLetter"/>
+      <w:lvlText w:val="%5."/>
+      <w:lvlJc w:val="left"/>
+      <w:pPr>
+        <w:ind w:left="3960" w:hanging="360"/>
+      </w:pPr>
+    </w:lvl>
+    <w:lvl w:ilvl="5" w:tplc="0409001B" w:tentative="1">
+      <w:start w:val="1"/>
+      <w:numFmt w:val="lowerRoman"/>
+      <w:lvlText w:val="%6."/>
+      <w:lvlJc w:val="right"/>
+      <w:pPr>
+        <w:ind w:left="4680" w:hanging="180"/>
+      </w:pPr>
+    </w:lvl>
+    <w:lvl w:ilvl="6" w:tplc="0409000F" w:tentative="1">
+      <w:start w:val="1"/>
+      <w:numFmt w:val="decimal"/>
+      <w:lvlText w:val="%7."/>
+      <w:lvlJc w:val="left"/>
+      <w:pPr>
+        <w:ind w:left="5400" w:hanging="360"/>
+      </w:pPr>
+    </w:lvl>
+    <w:lvl w:ilvl="7" w:tplc="04090019" w:tentative="1">
+      <w:start w:val="1"/>
+      <w:numFmt w:val="lowerLetter"/>
+      <w:lvlText w:val="%8."/>
+      <w:lvlJc w:val="left"/>
+      <w:pPr>
+        <w:ind w:left="6120" w:hanging="360"/>
+      </w:pPr>
+    </w:lvl>
+    <w:lvl w:ilvl="8" w:tplc="0409001B" w:tentative="1">
+      <w:start w:val="1"/>
+      <w:numFmt w:val="lowerRoman"/>
+      <w:lvlText w:val="%9."/>
+      <w:lvlJc w:val="right"/>
+      <w:pPr>
+        <w:ind w:left="6840" w:hanging="180"/>
+      </w:pPr>
+    </w:lvl>
+  </w:abstractNum>
+  <w:abstractNum w:abstractNumId="1">
+    <w:nsid w:val="2F21525F"/>
+    <w:multiLevelType w:val="hybridMultilevel"/>
+    <w:tmpl w:val="7B389494"/>
+    <w:lvl w:ilvl="0" w:tplc="70E0D84C">
+      <w:start w:val="1"/>
+      <w:numFmt w:val="decimal"/>
+      <w:lvlText w:val="%1)"/>
+      <w:lvlJc w:val="left"/>
+      <w:pPr>
+        <w:ind w:left="1080" w:hanging="360"/>
+      </w:pPr>
+      <w:rPr>
+        <w:rFonts w:hint="default"/>
+      </w:rPr>
+    </w:lvl>
+    <w:lvl w:ilvl="1" w:tplc="04090019" w:tentative="1">
+      <w:start w:val="1"/>
+      <w:numFmt w:val="lowerLetter"/>
+      <w:lvlText w:val="%2."/>
+      <w:lvlJc w:val="left"/>
+      <w:pPr>
+        <w:ind w:left="1800" w:hanging="360"/>
+      </w:pPr>
+    </w:lvl>
+    <w:lvl w:ilvl="2" w:tplc="0409001B" w:tentative="1">
+      <w:start w:val="1"/>
+      <w:numFmt w:val="lowerRoman"/>
+      <w:lvlText w:val="%3."/>
+      <w:lvlJc w:val="right"/>
+      <w:pPr>
+        <w:ind w:left="2520" w:hanging="180"/>
+      </w:pPr>
+    </w:lvl>
+    <w:lvl w:ilvl="3" w:tplc="0409000F" w:tentative="1">
+      <w:start w:val="1"/>
+      <w:numFmt w:val="decimal"/>
+      <w:lvlText w:val="%4."/>
+      <w:lvlJc w:val="left"/>
+      <w:pPr>
+        <w:ind w:left="3240" w:hanging="360"/>
+      </w:pPr>
+    </w:lvl>
+    <w:lvl w:ilvl="4" w:tplc="04090019" w:tentative="1">
+      <w:start w:val="1"/>
+      <w:numFmt w:val="lowerLetter"/>
+      <w:lvlText w:val="%5."/>
+      <w:lvlJc w:val="left"/>
+      <w:pPr>
+        <w:ind w:left="3960" w:hanging="360"/>
+      </w:pPr>
+    </w:lvl>
+    <w:lvl w:ilvl="5" w:tplc="0409001B" w:tentative="1">
+      <w:start w:val="1"/>
+      <w:numFmt w:val="lowerRoman"/>
+      <w:lvlText w:val="%6."/>
+      <w:lvlJc w:val="right"/>
+      <w:pPr>
+        <w:ind w:left="4680" w:hanging="180"/>
+      </w:pPr>
+    </w:lvl>
+    <w:lvl w:ilvl="6" w:tplc="0409000F" w:tentative="1">
+      <w:start w:val="1"/>
+      <w:numFmt w:val="decimal"/>
+      <w:lvlText w:val="%7."/>
+      <w:lvlJc w:val="left"/>
+      <w:pPr>
+        <w:ind w:left="5400" w:hanging="360"/>
+      </w:pPr>
+    </w:lvl>
+    <w:lvl w:ilvl="7" w:tplc="04090019" w:tentative="1">
+      <w:start w:val="1"/>
+      <w:numFmt w:val="lowerLetter"/>
+      <w:lvlText w:val="%8."/>
+      <w:lvlJc w:val="left"/>
+      <w:pPr>
+        <w:ind w:left="6120" w:hanging="360"/>
+      </w:pPr>
+    </w:lvl>
+    <w:lvl w:ilvl="8" w:tplc="0409001B" w:tentative="1">
+      <w:start w:val="1"/>
+      <w:numFmt w:val="lowerRoman"/>
+      <w:lvlText w:val="%9."/>
+      <w:lvlJc w:val="right"/>
+      <w:pPr>
+        <w:ind w:left="6840" w:hanging="180"/>
+      </w:pPr>
+    </w:lvl>
+  </w:abstractNum>
+  <w:abstractNum w:abstractNumId="2">
+    <w:nsid w:val="794B764D"/>
+    <w:multiLevelType w:val="hybridMultilevel"/>
+    <w:tmpl w:val="AEEE881A"/>
+    <w:lvl w:ilvl="0" w:tplc="0409000F">
+      <w:start w:val="1"/>
+      <w:numFmt w:val="decimal"/>
+      <w:lvlText w:val="%1."/>
+      <w:lvlJc w:val="left"/>
+      <w:pPr>
+        <w:ind w:left="720" w:hanging="360"/>
+      </w:pPr>
+      <w:rPr>
+        <w:rFonts w:hint="default"/>
+      </w:rPr>
+    </w:lvl>
+    <w:lvl w:ilvl="1" w:tplc="04090019">
+      <w:start w:val="1"/>
+      <w:numFmt w:val="lowerLetter"/>
+      <w:lvlText w:val="%2."/>
+      <w:lvlJc w:val="left"/>
+      <w:pPr>
+        <w:ind w:left="1440" w:hanging="360"/>
+      </w:pPr>
+    </w:lvl>
+    <w:lvl w:ilvl="2" w:tplc="0409001B" w:tentative="1">
+      <w:start w:val="1"/>
+      <w:numFmt w:val="lowerRoman"/>
+      <w:lvlText w:val="%3."/>
+      <w:lvlJc w:val="right"/>
+      <w:pPr>
+        <w:ind w:left="2160" w:hanging="180"/>
+      </w:pPr>
+    </w:lvl>
+    <w:lvl w:ilvl="3" w:tplc="0409000F" w:tentative="1">
+      <w:start w:val="1"/>
+      <w:numFmt w:val="decimal"/>
+      <w:lvlText w:val="%4."/>
+      <w:lvlJc w:val="left"/>
+      <w:pPr>
+        <w:ind w:left="2880" w:hanging="360"/>
+      </w:pPr>
+    </w:lvl>
+    <w:lvl w:ilvl="4" w:tplc="04090019" w:tentative="1">
+      <w:start w:val="1"/>
+      <w:numFmt w:val="lowerLetter"/>
+      <w:lvlText w:val="%5."/>
+      <w:lvlJc w:val="left"/>
+      <w:pPr>
+        <w:ind w:left="3600" w:hanging="360"/>
+      </w:pPr>
+    </w:lvl>
+    <w:lvl w:ilvl="5" w:tplc="0409001B" w:tentative="1">
+      <w:start w:val="1"/>
+      <w:numFmt w:val="lowerRoman"/>
+      <w:lvlText w:val="%6."/>
+      <w:lvlJc w:val="right"/>
+      <w:pPr>
+        <w:ind w:left="4320" w:hanging="180"/>
+      </w:pPr>
+    </w:lvl>
+    <w:lvl w:ilvl="6" w:tplc="0409000F" w:tentative="1">
+      <w:start w:val="1"/>
+      <w:numFmt w:val="decimal"/>
+      <w:lvlText w:val="%7."/>
+      <w:lvlJc w:val="left"/>
+      <w:pPr>
+        <w:ind w:left="5040" w:hanging="360"/>
+      </w:pPr>
+    </w:lvl>
+    <w:lvl w:ilvl="7" w:tplc="04090019" w:tentative="1">
+      <w:start w:val="1"/>
+      <w:numFmt w:val="lowerLetter"/>
+      <w:lvlText w:val="%8."/>
+      <w:lvlJc w:val="left"/>
+      <w:pPr>
+        <w:ind w:left="5760" w:hanging="360"/>
+      </w:pPr>
+    </w:lvl>
+    <w:lvl w:ilvl="8" w:tplc="0409001B" w:tentative="1">
+      <w:start w:val="1"/>
+      <w:numFmt w:val="lowerRoman"/>
+      <w:lvlText w:val="%9."/>
+      <w:lvlJc w:val="right"/>
+      <w:pPr>
+        <w:ind w:left="6480" w:hanging="180"/>
+      </w:pPr>
+    </w:lvl>
+  </w:abstractNum>
+  <w:num w:numId="1">
+    <w:abstractNumId w:val="2"/>
+  </w:num>
+  <w:num w:numId="2">
+    <w:abstractNumId w:val="0"/>
+  </w:num>
+  <w:num w:numId="3">
+    <w:abstractNumId w:val="1"/>
+  </w:num>
+</w:numbering>
 </file>
 
 <file path=word/styles.xml><?xml version="1.0" encoding="utf-8"?>
@@ -837,6 +1596,28 @@
       <w:bCs/>
       <w:sz w:val="20"/>
       <w:szCs w:val="20"/>
+    </w:rPr>
+  </w:style>
+  <w:style w:type="paragraph" w:styleId="ListParagraph">
+    <w:name w:val="List Paragraph"/>
+    <w:basedOn w:val="Normal"/>
+    <w:uiPriority w:val="34"/>
+    <w:qFormat/>
+    <w:rsid w:val="000E4EBA"/>
+    <w:pPr>
+      <w:ind w:left="720"/>
+      <w:contextualSpacing/>
+    </w:pPr>
+  </w:style>
+  <w:style w:type="character" w:styleId="Hyperlink">
+    <w:name w:val="Hyperlink"/>
+    <w:basedOn w:val="DefaultParagraphFont"/>
+    <w:uiPriority w:val="99"/>
+    <w:unhideWhenUsed/>
+    <w:rsid w:val="00BD19BB"/>
+    <w:rPr>
+      <w:color w:val="0000FF" w:themeColor="hyperlink"/>
+      <w:u w:val="single"/>
     </w:rPr>
   </w:style>
 </w:styles>
@@ -1269,6 +2050,28 @@
       <w:szCs w:val="20"/>
     </w:rPr>
   </w:style>
+  <w:style w:type="paragraph" w:styleId="ListParagraph">
+    <w:name w:val="List Paragraph"/>
+    <w:basedOn w:val="Normal"/>
+    <w:uiPriority w:val="34"/>
+    <w:qFormat/>
+    <w:rsid w:val="000E4EBA"/>
+    <w:pPr>
+      <w:ind w:left="720"/>
+      <w:contextualSpacing/>
+    </w:pPr>
+  </w:style>
+  <w:style w:type="character" w:styleId="Hyperlink">
+    <w:name w:val="Hyperlink"/>
+    <w:basedOn w:val="DefaultParagraphFont"/>
+    <w:uiPriority w:val="99"/>
+    <w:unhideWhenUsed/>
+    <w:rsid w:val="00BD19BB"/>
+    <w:rPr>
+      <w:color w:val="0000FF" w:themeColor="hyperlink"/>
+      <w:u w:val="single"/>
+    </w:rPr>
+  </w:style>
 </w:styles>
 </file>
 
@@ -2023,7 +2826,7 @@
 <dgm:dataModel xmlns:dgm="http://schemas.openxmlformats.org/drawingml/2006/diagram" xmlns:a="http://schemas.openxmlformats.org/drawingml/2006/main">
   <dgm:ptLst>
     <dgm:pt modelId="{9F8873B5-0A23-4B7F-AD20-589AF1D0E1D0}" type="doc">
-      <dgm:prSet loTypeId="urn:microsoft.com/office/officeart/2005/8/layout/StepDownProcess" loCatId="process" qsTypeId="urn:microsoft.com/office/officeart/2005/8/quickstyle/simple1" qsCatId="simple" csTypeId="urn:microsoft.com/office/officeart/2005/8/colors/accent1_2" csCatId="accent1" phldr="1"/>
+      <dgm:prSet loTypeId="urn:microsoft.com/office/officeart/2005/8/layout/vProcess5" loCatId="process" qsTypeId="urn:microsoft.com/office/officeart/2005/8/quickstyle/simple1" qsCatId="simple" csTypeId="urn:microsoft.com/office/officeart/2005/8/colors/accent1_2" csCatId="accent1" phldr="1"/>
       <dgm:spPr/>
       <dgm:t>
         <a:bodyPr/>
@@ -2034,13 +2837,16 @@
       </dgm:t>
     </dgm:pt>
     <dgm:pt modelId="{55DD5B98-CF2E-4100-880E-6123CAFA8220}">
-      <dgm:prSet phldrT="[Text]" phldr="1"/>
+      <dgm:prSet phldrT="[Text]"/>
       <dgm:spPr/>
       <dgm:t>
         <a:bodyPr/>
         <a:lstStyle/>
         <a:p>
-          <a:endParaRPr lang="en-US"/>
+          <a:r>
+            <a:rPr lang="en-US"/>
+            <a:t>Pull Raw Twitter Data</a:t>
+          </a:r>
         </a:p>
       </dgm:t>
     </dgm:pt>
@@ -2067,13 +2873,16 @@
       </dgm:t>
     </dgm:pt>
     <dgm:pt modelId="{E909710A-7E79-4607-A504-270FF0602216}">
-      <dgm:prSet phldrT="[Text]" phldr="1"/>
+      <dgm:prSet phldrT="[Text]"/>
       <dgm:spPr/>
       <dgm:t>
         <a:bodyPr/>
         <a:lstStyle/>
         <a:p>
-          <a:endParaRPr lang="en-US"/>
+          <a:r>
+            <a:rPr lang="en-US"/>
+            <a:t>Subset to Original Tweets with Images</a:t>
+          </a:r>
         </a:p>
       </dgm:t>
     </dgm:pt>
@@ -2100,13 +2909,16 @@
       </dgm:t>
     </dgm:pt>
     <dgm:pt modelId="{2F905417-9D4F-4324-82AE-9251B31A2C80}">
-      <dgm:prSet phldrT="[Text]" phldr="1"/>
+      <dgm:prSet phldrT="[Text]"/>
       <dgm:spPr/>
       <dgm:t>
         <a:bodyPr/>
         <a:lstStyle/>
         <a:p>
-          <a:endParaRPr lang="en-US"/>
+          <a:r>
+            <a:rPr lang="en-US"/>
+            <a:t>Ascribe Sentiment to Tweets Based on Text</a:t>
+          </a:r>
         </a:p>
       </dgm:t>
     </dgm:pt>
@@ -2132,13 +2944,84 @@
         </a:p>
       </dgm:t>
     </dgm:pt>
-    <dgm:pt modelId="{03FB40C2-4D41-4C71-8B93-C8D17C430D6F}" type="pres">
-      <dgm:prSet presAssocID="{9F8873B5-0A23-4B7F-AD20-589AF1D0E1D0}" presName="rootnode" presStyleCnt="0">
+    <dgm:pt modelId="{0A22678F-DCA7-E74E-8F32-C2C75B9C7916}">
+      <dgm:prSet/>
+      <dgm:spPr/>
+      <dgm:t>
+        <a:bodyPr/>
+        <a:lstStyle/>
+        <a:p>
+          <a:r>
+            <a:rPr lang="en-US"/>
+            <a:t>Use Tweet Sentiment to build a predictor for Image Sentiment</a:t>
+          </a:r>
+        </a:p>
+      </dgm:t>
+    </dgm:pt>
+    <dgm:pt modelId="{104F3DE2-0939-A041-8579-32BF0339A519}" type="parTrans" cxnId="{3417A9CC-651A-914A-88D9-0831C8194FAA}">
+      <dgm:prSet/>
+      <dgm:spPr/>
+      <dgm:t>
+        <a:bodyPr/>
+        <a:lstStyle/>
+        <a:p>
+          <a:endParaRPr lang="en-US"/>
+        </a:p>
+      </dgm:t>
+    </dgm:pt>
+    <dgm:pt modelId="{A3A1A8D3-A077-7146-8C14-CABC12BF927F}" type="sibTrans" cxnId="{3417A9CC-651A-914A-88D9-0831C8194FAA}">
+      <dgm:prSet/>
+      <dgm:spPr/>
+      <dgm:t>
+        <a:bodyPr/>
+        <a:lstStyle/>
+        <a:p>
+          <a:endParaRPr lang="en-US"/>
+        </a:p>
+      </dgm:t>
+    </dgm:pt>
+    <dgm:pt modelId="{9A44E4AB-CE18-3540-8A3A-2EC7FCCCEBB8}">
+      <dgm:prSet/>
+      <dgm:spPr/>
+      <dgm:t>
+        <a:bodyPr/>
+        <a:lstStyle/>
+        <a:p>
+          <a:r>
+            <a:rPr lang="en-US"/>
+            <a:t>Test Classifier against Images with Crowd-sourced Sentiment Scores</a:t>
+          </a:r>
+        </a:p>
+      </dgm:t>
+    </dgm:pt>
+    <dgm:pt modelId="{27D66535-83C9-634E-A047-15D5A73F4957}" type="parTrans" cxnId="{D7BA5AB9-1E35-A346-A78D-C67E33363272}">
+      <dgm:prSet/>
+      <dgm:spPr/>
+      <dgm:t>
+        <a:bodyPr/>
+        <a:lstStyle/>
+        <a:p>
+          <a:endParaRPr lang="en-US"/>
+        </a:p>
+      </dgm:t>
+    </dgm:pt>
+    <dgm:pt modelId="{C10D0CCE-CF23-3248-A449-BE655E7FC787}" type="sibTrans" cxnId="{D7BA5AB9-1E35-A346-A78D-C67E33363272}">
+      <dgm:prSet/>
+      <dgm:spPr/>
+      <dgm:t>
+        <a:bodyPr/>
+        <a:lstStyle/>
+        <a:p>
+          <a:endParaRPr lang="en-US"/>
+        </a:p>
+      </dgm:t>
+    </dgm:pt>
+    <dgm:pt modelId="{E47DD328-5EDD-314D-8526-722C407C9555}" type="pres">
+      <dgm:prSet presAssocID="{9F8873B5-0A23-4B7F-AD20-589AF1D0E1D0}" presName="outerComposite" presStyleCnt="0">
         <dgm:presLayoutVars>
-          <dgm:chMax/>
-          <dgm:chPref/>
+          <dgm:chMax val="5"/>
           <dgm:dir/>
-          <dgm:animLvl val="lvl"/>
+          <dgm:resizeHandles val="exact"/>
         </dgm:presLayoutVars>
       </dgm:prSet>
       <dgm:spPr/>
@@ -2150,19 +3033,15 @@
         </a:p>
       </dgm:t>
     </dgm:pt>
-    <dgm:pt modelId="{730F4C96-FBA7-48BA-8400-825FC74C30A7}" type="pres">
-      <dgm:prSet presAssocID="{55DD5B98-CF2E-4100-880E-6123CAFA8220}" presName="composite" presStyleCnt="0"/>
+    <dgm:pt modelId="{C8122CF8-8D63-204C-A07D-357C76E4DD09}" type="pres">
+      <dgm:prSet presAssocID="{9F8873B5-0A23-4B7F-AD20-589AF1D0E1D0}" presName="dummyMaxCanvas" presStyleCnt="0">
+        <dgm:presLayoutVars/>
+      </dgm:prSet>
       <dgm:spPr/>
     </dgm:pt>
-    <dgm:pt modelId="{DF01BDEA-8CA3-422C-A651-22BD3EF85C96}" type="pres">
-      <dgm:prSet presAssocID="{55DD5B98-CF2E-4100-880E-6123CAFA8220}" presName="bentUpArrow1" presStyleLbl="alignImgPlace1" presStyleIdx="0" presStyleCnt="2"/>
-      <dgm:spPr/>
-    </dgm:pt>
-    <dgm:pt modelId="{EF66260F-198D-4DCD-BF22-98A11E826DD5}" type="pres">
-      <dgm:prSet presAssocID="{55DD5B98-CF2E-4100-880E-6123CAFA8220}" presName="ParentText" presStyleLbl="node1" presStyleIdx="0" presStyleCnt="3" custScaleY="90909">
+    <dgm:pt modelId="{53EE0A98-594F-DD4D-8949-F7A07CED9142}" type="pres">
+      <dgm:prSet presAssocID="{9F8873B5-0A23-4B7F-AD20-589AF1D0E1D0}" presName="FiveNodes_1" presStyleLbl="node1" presStyleIdx="0" presStyleCnt="5">
         <dgm:presLayoutVars>
-          <dgm:chMax val="1"/>
-          <dgm:chPref val="1"/>
           <dgm:bulletEnabled val="1"/>
         </dgm:presLayoutVars>
       </dgm:prSet>
@@ -2175,11 +3054,9 @@
         </a:p>
       </dgm:t>
     </dgm:pt>
-    <dgm:pt modelId="{96083692-EC0A-4305-846E-2787A3DE57EC}" type="pres">
-      <dgm:prSet presAssocID="{55DD5B98-CF2E-4100-880E-6123CAFA8220}" presName="ChildText" presStyleLbl="revTx" presStyleIdx="0" presStyleCnt="2">
+    <dgm:pt modelId="{BE7E7283-B5EC-B34A-963B-D984A4F23F75}" type="pres">
+      <dgm:prSet presAssocID="{9F8873B5-0A23-4B7F-AD20-589AF1D0E1D0}" presName="FiveNodes_2" presStyleLbl="node1" presStyleIdx="1" presStyleCnt="5">
         <dgm:presLayoutVars>
-          <dgm:chMax val="0"/>
-          <dgm:chPref val="0"/>
           <dgm:bulletEnabled val="1"/>
         </dgm:presLayoutVars>
       </dgm:prSet>
@@ -2192,23 +3069,9 @@
         </a:p>
       </dgm:t>
     </dgm:pt>
-    <dgm:pt modelId="{FE785A89-619F-42B2-98DB-FC4315DCBF57}" type="pres">
-      <dgm:prSet presAssocID="{F86432C1-550A-4D90-AB1E-48F467DF4FC2}" presName="sibTrans" presStyleCnt="0"/>
-      <dgm:spPr/>
-    </dgm:pt>
-    <dgm:pt modelId="{2D326396-6F64-4798-B39D-320054527CA2}" type="pres">
-      <dgm:prSet presAssocID="{E909710A-7E79-4607-A504-270FF0602216}" presName="composite" presStyleCnt="0"/>
-      <dgm:spPr/>
-    </dgm:pt>
-    <dgm:pt modelId="{7828C422-055D-4D14-95BD-192BE40C080E}" type="pres">
-      <dgm:prSet presAssocID="{E909710A-7E79-4607-A504-270FF0602216}" presName="bentUpArrow1" presStyleLbl="alignImgPlace1" presStyleIdx="1" presStyleCnt="2"/>
-      <dgm:spPr/>
-    </dgm:pt>
-    <dgm:pt modelId="{D99E3746-8685-423F-9571-55D13F032D14}" type="pres">
-      <dgm:prSet presAssocID="{E909710A-7E79-4607-A504-270FF0602216}" presName="ParentText" presStyleLbl="node1" presStyleIdx="1" presStyleCnt="3">
+    <dgm:pt modelId="{88B6A4AB-A897-FC45-BC43-DB6CB5A682FF}" type="pres">
+      <dgm:prSet presAssocID="{9F8873B5-0A23-4B7F-AD20-589AF1D0E1D0}" presName="FiveNodes_3" presStyleLbl="node1" presStyleIdx="2" presStyleCnt="5">
         <dgm:presLayoutVars>
-          <dgm:chMax val="1"/>
-          <dgm:chPref val="1"/>
           <dgm:bulletEnabled val="1"/>
         </dgm:presLayoutVars>
       </dgm:prSet>
@@ -2221,11 +3084,9 @@
         </a:p>
       </dgm:t>
     </dgm:pt>
-    <dgm:pt modelId="{78E62B68-044B-45FE-8211-E28E0A2FDDE7}" type="pres">
-      <dgm:prSet presAssocID="{E909710A-7E79-4607-A504-270FF0602216}" presName="ChildText" presStyleLbl="revTx" presStyleIdx="1" presStyleCnt="2">
+    <dgm:pt modelId="{92276EEC-FCD3-9B41-821B-613A955782EA}" type="pres">
+      <dgm:prSet presAssocID="{9F8873B5-0A23-4B7F-AD20-589AF1D0E1D0}" presName="FiveNodes_4" presStyleLbl="node1" presStyleIdx="3" presStyleCnt="5">
         <dgm:presLayoutVars>
-          <dgm:chMax val="0"/>
-          <dgm:chPref val="0"/>
           <dgm:bulletEnabled val="1"/>
         </dgm:presLayoutVars>
       </dgm:prSet>
@@ -2238,19 +3099,137 @@
         </a:p>
       </dgm:t>
     </dgm:pt>
-    <dgm:pt modelId="{7B90F355-74F0-442B-B2E6-74BDBE743E9B}" type="pres">
-      <dgm:prSet presAssocID="{92D5A648-23B8-43BE-93DA-9500AFD06D2D}" presName="sibTrans" presStyleCnt="0"/>
+    <dgm:pt modelId="{BAC27934-2B39-7347-95B6-16E6D487F1B2}" type="pres">
+      <dgm:prSet presAssocID="{9F8873B5-0A23-4B7F-AD20-589AF1D0E1D0}" presName="FiveNodes_5" presStyleLbl="node1" presStyleIdx="4" presStyleCnt="5">
+        <dgm:presLayoutVars>
+          <dgm:bulletEnabled val="1"/>
+        </dgm:presLayoutVars>
+      </dgm:prSet>
+      <dgm:spPr/>
+      <dgm:t>
+        <a:bodyPr/>
+        <a:lstStyle/>
+        <a:p>
+          <a:endParaRPr lang="en-US"/>
+        </a:p>
+      </dgm:t>
+    </dgm:pt>
+    <dgm:pt modelId="{91309B41-9586-C04A-ADF1-2C25486C5DB7}" type="pres">
+      <dgm:prSet presAssocID="{9F8873B5-0A23-4B7F-AD20-589AF1D0E1D0}" presName="FiveConn_1-2" presStyleLbl="fgAccFollowNode1" presStyleIdx="0" presStyleCnt="4">
+        <dgm:presLayoutVars>
+          <dgm:bulletEnabled val="1"/>
+        </dgm:presLayoutVars>
+      </dgm:prSet>
+      <dgm:spPr/>
+      <dgm:t>
+        <a:bodyPr/>
+        <a:lstStyle/>
+        <a:p>
+          <a:endParaRPr lang="en-US"/>
+        </a:p>
+      </dgm:t>
+    </dgm:pt>
+    <dgm:pt modelId="{624AE17F-FD1D-7E44-8CF6-8D3E56253219}" type="pres">
+      <dgm:prSet presAssocID="{9F8873B5-0A23-4B7F-AD20-589AF1D0E1D0}" presName="FiveConn_2-3" presStyleLbl="fgAccFollowNode1" presStyleIdx="1" presStyleCnt="4">
+        <dgm:presLayoutVars>
+          <dgm:bulletEnabled val="1"/>
+        </dgm:presLayoutVars>
+      </dgm:prSet>
+      <dgm:spPr/>
+      <dgm:t>
+        <a:bodyPr/>
+        <a:lstStyle/>
+        <a:p>
+          <a:endParaRPr lang="en-US"/>
+        </a:p>
+      </dgm:t>
+    </dgm:pt>
+    <dgm:pt modelId="{54ADF4CF-8EB0-E84E-9EFC-4119B8A0DE1F}" type="pres">
+      <dgm:prSet presAssocID="{9F8873B5-0A23-4B7F-AD20-589AF1D0E1D0}" presName="FiveConn_3-4" presStyleLbl="fgAccFollowNode1" presStyleIdx="2" presStyleCnt="4">
+        <dgm:presLayoutVars>
+          <dgm:bulletEnabled val="1"/>
+        </dgm:presLayoutVars>
+      </dgm:prSet>
+      <dgm:spPr/>
+      <dgm:t>
+        <a:bodyPr/>
+        <a:lstStyle/>
+        <a:p>
+          <a:endParaRPr lang="en-US"/>
+        </a:p>
+      </dgm:t>
+    </dgm:pt>
+    <dgm:pt modelId="{8070CC66-10E9-2947-9A37-74E80536A9D9}" type="pres">
+      <dgm:prSet presAssocID="{9F8873B5-0A23-4B7F-AD20-589AF1D0E1D0}" presName="FiveConn_4-5" presStyleLbl="fgAccFollowNode1" presStyleIdx="3" presStyleCnt="4">
+        <dgm:presLayoutVars>
+          <dgm:bulletEnabled val="1"/>
+        </dgm:presLayoutVars>
+      </dgm:prSet>
       <dgm:spPr/>
     </dgm:pt>
-    <dgm:pt modelId="{E9C819EA-B2AF-4EF6-8AEC-7D4E840F6D84}" type="pres">
-      <dgm:prSet presAssocID="{2F905417-9D4F-4324-82AE-9251B31A2C80}" presName="composite" presStyleCnt="0"/>
+    <dgm:pt modelId="{6A58FF79-5A34-B64C-AE64-37FE7776240F}" type="pres">
+      <dgm:prSet presAssocID="{9F8873B5-0A23-4B7F-AD20-589AF1D0E1D0}" presName="FiveNodes_1_text" presStyleLbl="node1" presStyleIdx="4" presStyleCnt="5">
+        <dgm:presLayoutVars>
+          <dgm:bulletEnabled val="1"/>
+        </dgm:presLayoutVars>
+      </dgm:prSet>
       <dgm:spPr/>
+      <dgm:t>
+        <a:bodyPr/>
+        <a:lstStyle/>
+        <a:p>
+          <a:endParaRPr lang="en-US"/>
+        </a:p>
+      </dgm:t>
     </dgm:pt>
-    <dgm:pt modelId="{7A6D832A-79C8-4834-913A-A7BBE19BF698}" type="pres">
-      <dgm:prSet presAssocID="{2F905417-9D4F-4324-82AE-9251B31A2C80}" presName="ParentText" presStyleLbl="node1" presStyleIdx="2" presStyleCnt="3">
+    <dgm:pt modelId="{701E7D90-ACE2-4644-A95C-7C82760590B9}" type="pres">
+      <dgm:prSet presAssocID="{9F8873B5-0A23-4B7F-AD20-589AF1D0E1D0}" presName="FiveNodes_2_text" presStyleLbl="node1" presStyleIdx="4" presStyleCnt="5">
         <dgm:presLayoutVars>
-          <dgm:chMax val="1"/>
-          <dgm:chPref val="1"/>
+          <dgm:bulletEnabled val="1"/>
+        </dgm:presLayoutVars>
+      </dgm:prSet>
+      <dgm:spPr/>
+      <dgm:t>
+        <a:bodyPr/>
+        <a:lstStyle/>
+        <a:p>
+          <a:endParaRPr lang="en-US"/>
+        </a:p>
+      </dgm:t>
+    </dgm:pt>
+    <dgm:pt modelId="{13566CB3-B5DD-EA43-97F4-5EE2EC9003E7}" type="pres">
+      <dgm:prSet presAssocID="{9F8873B5-0A23-4B7F-AD20-589AF1D0E1D0}" presName="FiveNodes_3_text" presStyleLbl="node1" presStyleIdx="4" presStyleCnt="5">
+        <dgm:presLayoutVars>
+          <dgm:bulletEnabled val="1"/>
+        </dgm:presLayoutVars>
+      </dgm:prSet>
+      <dgm:spPr/>
+      <dgm:t>
+        <a:bodyPr/>
+        <a:lstStyle/>
+        <a:p>
+          <a:endParaRPr lang="en-US"/>
+        </a:p>
+      </dgm:t>
+    </dgm:pt>
+    <dgm:pt modelId="{A292BF33-1C38-8741-A6DF-B814F4C6A871}" type="pres">
+      <dgm:prSet presAssocID="{9F8873B5-0A23-4B7F-AD20-589AF1D0E1D0}" presName="FiveNodes_4_text" presStyleLbl="node1" presStyleIdx="4" presStyleCnt="5">
+        <dgm:presLayoutVars>
+          <dgm:bulletEnabled val="1"/>
+        </dgm:presLayoutVars>
+      </dgm:prSet>
+      <dgm:spPr/>
+      <dgm:t>
+        <a:bodyPr/>
+        <a:lstStyle/>
+        <a:p>
+          <a:endParaRPr lang="en-US"/>
+        </a:p>
+      </dgm:t>
+    </dgm:pt>
+    <dgm:pt modelId="{23665181-5353-A34E-BE30-22B843B707B0}" type="pres">
+      <dgm:prSet presAssocID="{9F8873B5-0A23-4B7F-AD20-589AF1D0E1D0}" presName="FiveNodes_5_text" presStyleLbl="node1" presStyleIdx="4" presStyleCnt="5">
+        <dgm:presLayoutVars>
           <dgm:bulletEnabled val="1"/>
         </dgm:presLayoutVars>
       </dgm:prSet>
@@ -2265,31 +3244,47 @@
     </dgm:pt>
   </dgm:ptLst>
   <dgm:cxnLst>
-    <dgm:cxn modelId="{48E171AB-7B7D-45E9-A1D7-2C49637135CD}" type="presOf" srcId="{9F8873B5-0A23-4B7F-AD20-589AF1D0E1D0}" destId="{03FB40C2-4D41-4C71-8B93-C8D17C430D6F}" srcOrd="0" destOrd="0" presId="urn:microsoft.com/office/officeart/2005/8/layout/StepDownProcess"/>
-    <dgm:cxn modelId="{54834B07-64F5-41EC-B0A6-DED46985B858}" type="presOf" srcId="{E909710A-7E79-4607-A504-270FF0602216}" destId="{D99E3746-8685-423F-9571-55D13F032D14}" srcOrd="0" destOrd="0" presId="urn:microsoft.com/office/officeart/2005/8/layout/StepDownProcess"/>
+    <dgm:cxn modelId="{BD008365-E53E-0849-8BAE-E143C66AD7CE}" type="presOf" srcId="{92D5A648-23B8-43BE-93DA-9500AFD06D2D}" destId="{624AE17F-FD1D-7E44-8CF6-8D3E56253219}" srcOrd="0" destOrd="0" presId="urn:microsoft.com/office/officeart/2005/8/layout/vProcess5"/>
+    <dgm:cxn modelId="{A8673DFD-3B1F-A746-ABBA-56E02C407583}" type="presOf" srcId="{E909710A-7E79-4607-A504-270FF0602216}" destId="{701E7D90-ACE2-4644-A95C-7C82760590B9}" srcOrd="1" destOrd="0" presId="urn:microsoft.com/office/officeart/2005/8/layout/vProcess5"/>
+    <dgm:cxn modelId="{3417A9CC-651A-914A-88D9-0831C8194FAA}" srcId="{9F8873B5-0A23-4B7F-AD20-589AF1D0E1D0}" destId="{0A22678F-DCA7-E74E-8F32-C2C75B9C7916}" srcOrd="3" destOrd="0" parTransId="{104F3DE2-0939-A041-8579-32BF0339A519}" sibTransId="{A3A1A8D3-A077-7146-8C14-CABC12BF927F}"/>
+    <dgm:cxn modelId="{12CB3B81-9161-0249-80EE-D3BA9E572B6F}" type="presOf" srcId="{20F01C81-0BEA-4495-8251-72A121761E2D}" destId="{54ADF4CF-8EB0-E84E-9EFC-4119B8A0DE1F}" srcOrd="0" destOrd="0" presId="urn:microsoft.com/office/officeart/2005/8/layout/vProcess5"/>
+    <dgm:cxn modelId="{7FD3C850-FF64-484E-917E-776D5DC88127}" type="presOf" srcId="{2F905417-9D4F-4324-82AE-9251B31A2C80}" destId="{88B6A4AB-A897-FC45-BC43-DB6CB5A682FF}" srcOrd="0" destOrd="0" presId="urn:microsoft.com/office/officeart/2005/8/layout/vProcess5"/>
+    <dgm:cxn modelId="{D7BA5AB9-1E35-A346-A78D-C67E33363272}" srcId="{9F8873B5-0A23-4B7F-AD20-589AF1D0E1D0}" destId="{9A44E4AB-CE18-3540-8A3A-2EC7FCCCEBB8}" srcOrd="4" destOrd="0" parTransId="{27D66535-83C9-634E-A047-15D5A73F4957}" sibTransId="{C10D0CCE-CF23-3248-A449-BE655E7FC787}"/>
+    <dgm:cxn modelId="{01086AFB-2431-4DB9-A36B-1DEF96EEAC03}" srcId="{9F8873B5-0A23-4B7F-AD20-589AF1D0E1D0}" destId="{E909710A-7E79-4607-A504-270FF0602216}" srcOrd="1" destOrd="0" parTransId="{2F1B259E-F231-460C-9B4B-33D5B80ED712}" sibTransId="{92D5A648-23B8-43BE-93DA-9500AFD06D2D}"/>
+    <dgm:cxn modelId="{C0D8F16D-1E13-3948-943D-6B5EDC800D9E}" type="presOf" srcId="{0A22678F-DCA7-E74E-8F32-C2C75B9C7916}" destId="{92276EEC-FCD3-9B41-821B-613A955782EA}" srcOrd="0" destOrd="0" presId="urn:microsoft.com/office/officeart/2005/8/layout/vProcess5"/>
+    <dgm:cxn modelId="{03398328-DE61-ED49-907C-C4D1AEBA8458}" type="presOf" srcId="{A3A1A8D3-A077-7146-8C14-CABC12BF927F}" destId="{8070CC66-10E9-2947-9A37-74E80536A9D9}" srcOrd="0" destOrd="0" presId="urn:microsoft.com/office/officeart/2005/8/layout/vProcess5"/>
     <dgm:cxn modelId="{AD60134C-9241-4220-BE4B-27D9CBB9FB95}" srcId="{9F8873B5-0A23-4B7F-AD20-589AF1D0E1D0}" destId="{2F905417-9D4F-4324-82AE-9251B31A2C80}" srcOrd="2" destOrd="0" parTransId="{59178DAE-D6E6-48D5-9552-4D493CBA4170}" sibTransId="{20F01C81-0BEA-4495-8251-72A121761E2D}"/>
-    <dgm:cxn modelId="{A2DEB446-BBB9-4187-9AD5-C5EB104E13F5}" type="presOf" srcId="{55DD5B98-CF2E-4100-880E-6123CAFA8220}" destId="{EF66260F-198D-4DCD-BF22-98A11E826DD5}" srcOrd="0" destOrd="0" presId="urn:microsoft.com/office/officeart/2005/8/layout/StepDownProcess"/>
-    <dgm:cxn modelId="{204418EE-1D2D-4CAF-8AD3-3E72FC4F3266}" type="presOf" srcId="{2F905417-9D4F-4324-82AE-9251B31A2C80}" destId="{7A6D832A-79C8-4834-913A-A7BBE19BF698}" srcOrd="0" destOrd="0" presId="urn:microsoft.com/office/officeart/2005/8/layout/StepDownProcess"/>
     <dgm:cxn modelId="{0E1A332F-81A8-4D00-8B8F-91905892C302}" srcId="{9F8873B5-0A23-4B7F-AD20-589AF1D0E1D0}" destId="{55DD5B98-CF2E-4100-880E-6123CAFA8220}" srcOrd="0" destOrd="0" parTransId="{86EF77BC-6B24-488F-9415-D6CBFCF29BE9}" sibTransId="{F86432C1-550A-4D90-AB1E-48F467DF4FC2}"/>
-    <dgm:cxn modelId="{01086AFB-2431-4DB9-A36B-1DEF96EEAC03}" srcId="{9F8873B5-0A23-4B7F-AD20-589AF1D0E1D0}" destId="{E909710A-7E79-4607-A504-270FF0602216}" srcOrd="1" destOrd="0" parTransId="{2F1B259E-F231-460C-9B4B-33D5B80ED712}" sibTransId="{92D5A648-23B8-43BE-93DA-9500AFD06D2D}"/>
-    <dgm:cxn modelId="{517EE553-CE70-4D77-A3BD-189D9D20743C}" type="presParOf" srcId="{03FB40C2-4D41-4C71-8B93-C8D17C430D6F}" destId="{730F4C96-FBA7-48BA-8400-825FC74C30A7}" srcOrd="0" destOrd="0" presId="urn:microsoft.com/office/officeart/2005/8/layout/StepDownProcess"/>
-    <dgm:cxn modelId="{CF3CAA22-2202-4B84-B04D-F943A74F90DD}" type="presParOf" srcId="{730F4C96-FBA7-48BA-8400-825FC74C30A7}" destId="{DF01BDEA-8CA3-422C-A651-22BD3EF85C96}" srcOrd="0" destOrd="0" presId="urn:microsoft.com/office/officeart/2005/8/layout/StepDownProcess"/>
-    <dgm:cxn modelId="{72EE2EE9-A98F-4ABC-9E83-489446DEE662}" type="presParOf" srcId="{730F4C96-FBA7-48BA-8400-825FC74C30A7}" destId="{EF66260F-198D-4DCD-BF22-98A11E826DD5}" srcOrd="1" destOrd="0" presId="urn:microsoft.com/office/officeart/2005/8/layout/StepDownProcess"/>
-    <dgm:cxn modelId="{8F3719E6-893E-4AC2-8E3D-A3958A243A24}" type="presParOf" srcId="{730F4C96-FBA7-48BA-8400-825FC74C30A7}" destId="{96083692-EC0A-4305-846E-2787A3DE57EC}" srcOrd="2" destOrd="0" presId="urn:microsoft.com/office/officeart/2005/8/layout/StepDownProcess"/>
-    <dgm:cxn modelId="{BE61E458-E70F-4812-8708-B97C68855B46}" type="presParOf" srcId="{03FB40C2-4D41-4C71-8B93-C8D17C430D6F}" destId="{FE785A89-619F-42B2-98DB-FC4315DCBF57}" srcOrd="1" destOrd="0" presId="urn:microsoft.com/office/officeart/2005/8/layout/StepDownProcess"/>
-    <dgm:cxn modelId="{44DE619C-A0B1-48FF-8F91-204411F1F78E}" type="presParOf" srcId="{03FB40C2-4D41-4C71-8B93-C8D17C430D6F}" destId="{2D326396-6F64-4798-B39D-320054527CA2}" srcOrd="2" destOrd="0" presId="urn:microsoft.com/office/officeart/2005/8/layout/StepDownProcess"/>
-    <dgm:cxn modelId="{80ACD513-E678-4AF9-9B5A-A0387F205E23}" type="presParOf" srcId="{2D326396-6F64-4798-B39D-320054527CA2}" destId="{7828C422-055D-4D14-95BD-192BE40C080E}" srcOrd="0" destOrd="0" presId="urn:microsoft.com/office/officeart/2005/8/layout/StepDownProcess"/>
-    <dgm:cxn modelId="{A27AD715-622E-451F-9A0E-59CA55CC9DF2}" type="presParOf" srcId="{2D326396-6F64-4798-B39D-320054527CA2}" destId="{D99E3746-8685-423F-9571-55D13F032D14}" srcOrd="1" destOrd="0" presId="urn:microsoft.com/office/officeart/2005/8/layout/StepDownProcess"/>
-    <dgm:cxn modelId="{B0F09A0A-2F17-4C71-A74E-66429711D97F}" type="presParOf" srcId="{2D326396-6F64-4798-B39D-320054527CA2}" destId="{78E62B68-044B-45FE-8211-E28E0A2FDDE7}" srcOrd="2" destOrd="0" presId="urn:microsoft.com/office/officeart/2005/8/layout/StepDownProcess"/>
-    <dgm:cxn modelId="{04604511-8CCC-467F-80C1-9F85D60E4FF9}" type="presParOf" srcId="{03FB40C2-4D41-4C71-8B93-C8D17C430D6F}" destId="{7B90F355-74F0-442B-B2E6-74BDBE743E9B}" srcOrd="3" destOrd="0" presId="urn:microsoft.com/office/officeart/2005/8/layout/StepDownProcess"/>
-    <dgm:cxn modelId="{21FEE86D-35F6-4293-B2CE-B78324023ABF}" type="presParOf" srcId="{03FB40C2-4D41-4C71-8B93-C8D17C430D6F}" destId="{E9C819EA-B2AF-4EF6-8AEC-7D4E840F6D84}" srcOrd="4" destOrd="0" presId="urn:microsoft.com/office/officeart/2005/8/layout/StepDownProcess"/>
-    <dgm:cxn modelId="{8CFA06C4-FE40-4F18-ACBB-BD5C96131B3A}" type="presParOf" srcId="{E9C819EA-B2AF-4EF6-8AEC-7D4E840F6D84}" destId="{7A6D832A-79C8-4834-913A-A7BBE19BF698}" srcOrd="0" destOrd="0" presId="urn:microsoft.com/office/officeart/2005/8/layout/StepDownProcess"/>
+    <dgm:cxn modelId="{7D07978F-1190-B44B-82CF-F939F5DB5D7C}" type="presOf" srcId="{2F905417-9D4F-4324-82AE-9251B31A2C80}" destId="{13566CB3-B5DD-EA43-97F4-5EE2EC9003E7}" srcOrd="1" destOrd="0" presId="urn:microsoft.com/office/officeart/2005/8/layout/vProcess5"/>
+    <dgm:cxn modelId="{6817A73C-6606-4245-8281-E6D52EE0EC5F}" type="presOf" srcId="{0A22678F-DCA7-E74E-8F32-C2C75B9C7916}" destId="{A292BF33-1C38-8741-A6DF-B814F4C6A871}" srcOrd="1" destOrd="0" presId="urn:microsoft.com/office/officeart/2005/8/layout/vProcess5"/>
+    <dgm:cxn modelId="{EF9974C5-D137-324E-A137-C74940F27252}" type="presOf" srcId="{E909710A-7E79-4607-A504-270FF0602216}" destId="{BE7E7283-B5EC-B34A-963B-D984A4F23F75}" srcOrd="0" destOrd="0" presId="urn:microsoft.com/office/officeart/2005/8/layout/vProcess5"/>
+    <dgm:cxn modelId="{FA1A61CF-179E-014F-A6B8-8C2C34B2D54F}" type="presOf" srcId="{F86432C1-550A-4D90-AB1E-48F467DF4FC2}" destId="{91309B41-9586-C04A-ADF1-2C25486C5DB7}" srcOrd="0" destOrd="0" presId="urn:microsoft.com/office/officeart/2005/8/layout/vProcess5"/>
+    <dgm:cxn modelId="{6F7519C9-9CFA-CD46-AB47-5EE45354DFAD}" type="presOf" srcId="{55DD5B98-CF2E-4100-880E-6123CAFA8220}" destId="{6A58FF79-5A34-B64C-AE64-37FE7776240F}" srcOrd="1" destOrd="0" presId="urn:microsoft.com/office/officeart/2005/8/layout/vProcess5"/>
+    <dgm:cxn modelId="{6751D9F0-2819-1541-83DD-99BE5DB47E92}" type="presOf" srcId="{9F8873B5-0A23-4B7F-AD20-589AF1D0E1D0}" destId="{E47DD328-5EDD-314D-8526-722C407C9555}" srcOrd="0" destOrd="0" presId="urn:microsoft.com/office/officeart/2005/8/layout/vProcess5"/>
+    <dgm:cxn modelId="{32A231E4-8376-7046-9B02-4F08A465EEC4}" type="presOf" srcId="{9A44E4AB-CE18-3540-8A3A-2EC7FCCCEBB8}" destId="{23665181-5353-A34E-BE30-22B843B707B0}" srcOrd="1" destOrd="0" presId="urn:microsoft.com/office/officeart/2005/8/layout/vProcess5"/>
+    <dgm:cxn modelId="{DADDB22F-DDB5-014E-B61D-5DEF7C0E6817}" type="presOf" srcId="{9A44E4AB-CE18-3540-8A3A-2EC7FCCCEBB8}" destId="{BAC27934-2B39-7347-95B6-16E6D487F1B2}" srcOrd="0" destOrd="0" presId="urn:microsoft.com/office/officeart/2005/8/layout/vProcess5"/>
+    <dgm:cxn modelId="{CCC00409-EAD2-A546-AD01-95BFE60B7272}" type="presOf" srcId="{55DD5B98-CF2E-4100-880E-6123CAFA8220}" destId="{53EE0A98-594F-DD4D-8949-F7A07CED9142}" srcOrd="0" destOrd="0" presId="urn:microsoft.com/office/officeart/2005/8/layout/vProcess5"/>
+    <dgm:cxn modelId="{97327903-DC23-784E-8595-7D2F2A9F8CD4}" type="presParOf" srcId="{E47DD328-5EDD-314D-8526-722C407C9555}" destId="{C8122CF8-8D63-204C-A07D-357C76E4DD09}" srcOrd="0" destOrd="0" presId="urn:microsoft.com/office/officeart/2005/8/layout/vProcess5"/>
+    <dgm:cxn modelId="{2F8C2D86-7410-684B-A8F5-75AFC67C8243}" type="presParOf" srcId="{E47DD328-5EDD-314D-8526-722C407C9555}" destId="{53EE0A98-594F-DD4D-8949-F7A07CED9142}" srcOrd="1" destOrd="0" presId="urn:microsoft.com/office/officeart/2005/8/layout/vProcess5"/>
+    <dgm:cxn modelId="{19383157-E00A-9F48-B5AA-8B27B4C19ABF}" type="presParOf" srcId="{E47DD328-5EDD-314D-8526-722C407C9555}" destId="{BE7E7283-B5EC-B34A-963B-D984A4F23F75}" srcOrd="2" destOrd="0" presId="urn:microsoft.com/office/officeart/2005/8/layout/vProcess5"/>
+    <dgm:cxn modelId="{8DD28DF2-7378-0744-8504-0EF3AD96B18D}" type="presParOf" srcId="{E47DD328-5EDD-314D-8526-722C407C9555}" destId="{88B6A4AB-A897-FC45-BC43-DB6CB5A682FF}" srcOrd="3" destOrd="0" presId="urn:microsoft.com/office/officeart/2005/8/layout/vProcess5"/>
+    <dgm:cxn modelId="{E4590C25-1DF8-864D-AB98-BCA4359A009F}" type="presParOf" srcId="{E47DD328-5EDD-314D-8526-722C407C9555}" destId="{92276EEC-FCD3-9B41-821B-613A955782EA}" srcOrd="4" destOrd="0" presId="urn:microsoft.com/office/officeart/2005/8/layout/vProcess5"/>
+    <dgm:cxn modelId="{70936711-0581-C444-8BCF-3B4A7EDDBBDE}" type="presParOf" srcId="{E47DD328-5EDD-314D-8526-722C407C9555}" destId="{BAC27934-2B39-7347-95B6-16E6D487F1B2}" srcOrd="5" destOrd="0" presId="urn:microsoft.com/office/officeart/2005/8/layout/vProcess5"/>
+    <dgm:cxn modelId="{216C95DA-B3FB-8740-A8DD-88FA3FE879D2}" type="presParOf" srcId="{E47DD328-5EDD-314D-8526-722C407C9555}" destId="{91309B41-9586-C04A-ADF1-2C25486C5DB7}" srcOrd="6" destOrd="0" presId="urn:microsoft.com/office/officeart/2005/8/layout/vProcess5"/>
+    <dgm:cxn modelId="{CBDBB761-81EE-6241-A5D6-B3B2BF2F4DF1}" type="presParOf" srcId="{E47DD328-5EDD-314D-8526-722C407C9555}" destId="{624AE17F-FD1D-7E44-8CF6-8D3E56253219}" srcOrd="7" destOrd="0" presId="urn:microsoft.com/office/officeart/2005/8/layout/vProcess5"/>
+    <dgm:cxn modelId="{EE4910F8-D95E-D044-8028-D0B17A259536}" type="presParOf" srcId="{E47DD328-5EDD-314D-8526-722C407C9555}" destId="{54ADF4CF-8EB0-E84E-9EFC-4119B8A0DE1F}" srcOrd="8" destOrd="0" presId="urn:microsoft.com/office/officeart/2005/8/layout/vProcess5"/>
+    <dgm:cxn modelId="{5B980FD8-4B22-2042-8C58-7ABE92D8F8FC}" type="presParOf" srcId="{E47DD328-5EDD-314D-8526-722C407C9555}" destId="{8070CC66-10E9-2947-9A37-74E80536A9D9}" srcOrd="9" destOrd="0" presId="urn:microsoft.com/office/officeart/2005/8/layout/vProcess5"/>
+    <dgm:cxn modelId="{7659E162-F11F-E04A-A81E-AF3580F2F45E}" type="presParOf" srcId="{E47DD328-5EDD-314D-8526-722C407C9555}" destId="{6A58FF79-5A34-B64C-AE64-37FE7776240F}" srcOrd="10" destOrd="0" presId="urn:microsoft.com/office/officeart/2005/8/layout/vProcess5"/>
+    <dgm:cxn modelId="{9D7B93A4-6B03-D94B-9C62-F00C1F418D23}" type="presParOf" srcId="{E47DD328-5EDD-314D-8526-722C407C9555}" destId="{701E7D90-ACE2-4644-A95C-7C82760590B9}" srcOrd="11" destOrd="0" presId="urn:microsoft.com/office/officeart/2005/8/layout/vProcess5"/>
+    <dgm:cxn modelId="{6054DFCE-DBB2-B74C-9259-0D7981AEF900}" type="presParOf" srcId="{E47DD328-5EDD-314D-8526-722C407C9555}" destId="{13566CB3-B5DD-EA43-97F4-5EE2EC9003E7}" srcOrd="12" destOrd="0" presId="urn:microsoft.com/office/officeart/2005/8/layout/vProcess5"/>
+    <dgm:cxn modelId="{6C34CB7C-DD98-2340-B62E-74EA14548A95}" type="presParOf" srcId="{E47DD328-5EDD-314D-8526-722C407C9555}" destId="{A292BF33-1C38-8741-A6DF-B814F4C6A871}" srcOrd="13" destOrd="0" presId="urn:microsoft.com/office/officeart/2005/8/layout/vProcess5"/>
+    <dgm:cxn modelId="{7FCE89E4-D816-C44E-B289-69976C621C5C}" type="presParOf" srcId="{E47DD328-5EDD-314D-8526-722C407C9555}" destId="{23665181-5353-A34E-BE30-22B843B707B0}" srcOrd="14" destOrd="0" presId="urn:microsoft.com/office/officeart/2005/8/layout/vProcess5"/>
   </dgm:cxnLst>
   <dgm:bg/>
   <dgm:whole/>
   <dgm:extLst>
     <a:ext uri="http://schemas.microsoft.com/office/drawing/2008/diagram">
-      <dsp:dataModelExt xmlns:dsp="http://schemas.microsoft.com/office/drawing/2008/diagram" relId="rId9" minVer="http://schemas.openxmlformats.org/drawingml/2006/diagram"/>
+      <dsp:dataModelExt xmlns:dsp="http://schemas.microsoft.com/office/drawing/2008/diagram" relId="rId10" minVer="http://schemas.openxmlformats.org/drawingml/2006/diagram"/>
     </a:ext>
   </dgm:extLst>
 </dgm:dataModel>
@@ -2303,71 +3298,19 @@
       <dsp:cNvGrpSpPr/>
     </dsp:nvGrpSpPr>
     <dsp:grpSpPr/>
-    <dsp:sp modelId="{DF01BDEA-8CA3-422C-A651-22BD3EF85C96}">
-      <dsp:nvSpPr>
-        <dsp:cNvPr id="0" name=""/>
-        <dsp:cNvSpPr/>
-      </dsp:nvSpPr>
-      <dsp:spPr>
-        <a:xfrm rot="5400000">
-          <a:off x="1282162" y="922265"/>
-          <a:ext cx="856600" cy="975208"/>
-        </a:xfrm>
-        <a:prstGeom prst="bentUpArrow">
-          <a:avLst>
-            <a:gd name="adj1" fmla="val 32840"/>
-            <a:gd name="adj2" fmla="val 25000"/>
-            <a:gd name="adj3" fmla="val 35780"/>
-          </a:avLst>
-        </a:prstGeom>
-        <a:solidFill>
-          <a:schemeClr val="accent1">
-            <a:tint val="50000"/>
-            <a:hueOff val="0"/>
-            <a:satOff val="0"/>
-            <a:lumOff val="0"/>
-            <a:alphaOff val="0"/>
-          </a:schemeClr>
-        </a:solidFill>
-        <a:ln w="25400" cap="flat" cmpd="sng" algn="ctr">
-          <a:solidFill>
-            <a:schemeClr val="lt1">
-              <a:hueOff val="0"/>
-              <a:satOff val="0"/>
-              <a:lumOff val="0"/>
-              <a:alphaOff val="0"/>
-            </a:schemeClr>
-          </a:solidFill>
-          <a:prstDash val="solid"/>
-        </a:ln>
-        <a:effectLst/>
-      </dsp:spPr>
-      <dsp:style>
-        <a:lnRef idx="2">
-          <a:scrgbClr r="0" g="0" b="0"/>
-        </a:lnRef>
-        <a:fillRef idx="1">
-          <a:scrgbClr r="0" g="0" b="0"/>
-        </a:fillRef>
-        <a:effectRef idx="0">
-          <a:scrgbClr r="0" g="0" b="0"/>
-        </a:effectRef>
-        <a:fontRef idx="minor"/>
-      </dsp:style>
-    </dsp:sp>
-    <dsp:sp modelId="{EF66260F-198D-4DCD-BF22-98A11E826DD5}">
+    <dsp:sp modelId="{53EE0A98-594F-DD4D-8949-F7A07CED9142}">
       <dsp:nvSpPr>
         <dsp:cNvPr id="0" name=""/>
         <dsp:cNvSpPr/>
       </dsp:nvSpPr>
       <dsp:spPr>
         <a:xfrm>
-          <a:off x="1055215" y="18587"/>
-          <a:ext cx="1442010" cy="917599"/>
+          <a:off x="0" y="0"/>
+          <a:ext cx="4576572" cy="868828"/>
         </a:xfrm>
         <a:prstGeom prst="roundRect">
           <a:avLst>
-            <a:gd name="adj" fmla="val 16670"/>
+            <a:gd name="adj" fmla="val 10000"/>
           </a:avLst>
         </a:prstGeom>
         <a:solidFill>
@@ -2406,12 +3349,12 @@
         </a:fontRef>
       </dsp:style>
       <dsp:txBody>
-        <a:bodyPr spcFirstLastPara="0" vert="horz" wrap="square" lIns="137160" tIns="137160" rIns="137160" bIns="137160" numCol="1" spcCol="1270" anchor="ctr" anchorCtr="0">
+        <a:bodyPr spcFirstLastPara="0" vert="horz" wrap="square" lIns="72390" tIns="72390" rIns="72390" bIns="72390" numCol="1" spcCol="1270" anchor="ctr" anchorCtr="0">
           <a:noAutofit/>
         </a:bodyPr>
         <a:lstStyle/>
         <a:p>
-          <a:pPr lvl="0" algn="ctr" defTabSz="1600200">
+          <a:pPr lvl="0" algn="l" defTabSz="844550">
             <a:lnSpc>
               <a:spcPct val="90000"/>
             </a:lnSpc>
@@ -2422,111 +3365,30 @@
               <a:spcPct val="35000"/>
             </a:spcAft>
           </a:pPr>
-          <a:endParaRPr lang="en-US" sz="3600" kern="1200"/>
+          <a:r>
+            <a:rPr lang="en-US" sz="1900" kern="1200"/>
+            <a:t>Pull Raw Twitter Data</a:t>
+          </a:r>
         </a:p>
       </dsp:txBody>
       <dsp:txXfrm>
-        <a:off x="1100017" y="63389"/>
-        <a:ext cx="1352406" cy="827995"/>
+        <a:off x="25447" y="25447"/>
+        <a:ext cx="3537385" cy="817934"/>
       </dsp:txXfrm>
     </dsp:sp>
-    <dsp:sp modelId="{96083692-EC0A-4305-846E-2787A3DE57EC}">
+    <dsp:sp modelId="{BE7E7283-B5EC-B34A-963B-D984A4F23F75}">
       <dsp:nvSpPr>
         <dsp:cNvPr id="0" name=""/>
         <dsp:cNvSpPr/>
       </dsp:nvSpPr>
       <dsp:spPr>
         <a:xfrm>
-          <a:off x="2497225" y="68972"/>
-          <a:ext cx="1048780" cy="815809"/>
-        </a:xfrm>
-        <a:prstGeom prst="rect">
-          <a:avLst/>
-        </a:prstGeom>
-        <a:noFill/>
-        <a:ln>
-          <a:noFill/>
-        </a:ln>
-        <a:effectLst/>
-      </dsp:spPr>
-      <dsp:style>
-        <a:lnRef idx="0">
-          <a:scrgbClr r="0" g="0" b="0"/>
-        </a:lnRef>
-        <a:fillRef idx="0">
-          <a:scrgbClr r="0" g="0" b="0"/>
-        </a:fillRef>
-        <a:effectRef idx="0">
-          <a:scrgbClr r="0" g="0" b="0"/>
-        </a:effectRef>
-        <a:fontRef idx="minor"/>
-      </dsp:style>
-    </dsp:sp>
-    <dsp:sp modelId="{7828C422-055D-4D14-95BD-192BE40C080E}">
-      <dsp:nvSpPr>
-        <dsp:cNvPr id="0" name=""/>
-        <dsp:cNvSpPr/>
-      </dsp:nvSpPr>
-      <dsp:spPr>
-        <a:xfrm rot="5400000">
-          <a:off x="2477741" y="2056110"/>
-          <a:ext cx="856600" cy="975208"/>
-        </a:xfrm>
-        <a:prstGeom prst="bentUpArrow">
-          <a:avLst>
-            <a:gd name="adj1" fmla="val 32840"/>
-            <a:gd name="adj2" fmla="val 25000"/>
-            <a:gd name="adj3" fmla="val 35780"/>
-          </a:avLst>
-        </a:prstGeom>
-        <a:solidFill>
-          <a:schemeClr val="accent1">
-            <a:tint val="50000"/>
-            <a:hueOff val="0"/>
-            <a:satOff val="0"/>
-            <a:lumOff val="0"/>
-            <a:alphaOff val="0"/>
-          </a:schemeClr>
-        </a:solidFill>
-        <a:ln w="25400" cap="flat" cmpd="sng" algn="ctr">
-          <a:solidFill>
-            <a:schemeClr val="lt1">
-              <a:hueOff val="0"/>
-              <a:satOff val="0"/>
-              <a:lumOff val="0"/>
-              <a:alphaOff val="0"/>
-            </a:schemeClr>
-          </a:solidFill>
-          <a:prstDash val="solid"/>
-        </a:ln>
-        <a:effectLst/>
-      </dsp:spPr>
-      <dsp:style>
-        <a:lnRef idx="2">
-          <a:scrgbClr r="0" g="0" b="0"/>
-        </a:lnRef>
-        <a:fillRef idx="1">
-          <a:scrgbClr r="0" g="0" b="0"/>
-        </a:fillRef>
-        <a:effectRef idx="0">
-          <a:scrgbClr r="0" g="0" b="0"/>
-        </a:effectRef>
-        <a:fontRef idx="minor"/>
-      </dsp:style>
-    </dsp:sp>
-    <dsp:sp modelId="{D99E3746-8685-423F-9571-55D13F032D14}">
-      <dsp:nvSpPr>
-        <dsp:cNvPr id="0" name=""/>
-        <dsp:cNvSpPr/>
-      </dsp:nvSpPr>
-      <dsp:spPr>
-        <a:xfrm>
-          <a:off x="2250794" y="1106552"/>
-          <a:ext cx="1442010" cy="1009360"/>
+          <a:off x="341757" y="989498"/>
+          <a:ext cx="4576572" cy="868828"/>
         </a:xfrm>
         <a:prstGeom prst="roundRect">
           <a:avLst>
-            <a:gd name="adj" fmla="val 16670"/>
+            <a:gd name="adj" fmla="val 10000"/>
           </a:avLst>
         </a:prstGeom>
         <a:solidFill>
@@ -2565,12 +3427,12 @@
         </a:fontRef>
       </dsp:style>
       <dsp:txBody>
-        <a:bodyPr spcFirstLastPara="0" vert="horz" wrap="square" lIns="133350" tIns="133350" rIns="133350" bIns="133350" numCol="1" spcCol="1270" anchor="ctr" anchorCtr="0">
+        <a:bodyPr spcFirstLastPara="0" vert="horz" wrap="square" lIns="72390" tIns="72390" rIns="72390" bIns="72390" numCol="1" spcCol="1270" anchor="ctr" anchorCtr="0">
           <a:noAutofit/>
         </a:bodyPr>
         <a:lstStyle/>
         <a:p>
-          <a:pPr lvl="0" algn="ctr" defTabSz="1555750">
+          <a:pPr lvl="0" algn="l" defTabSz="844550">
             <a:lnSpc>
               <a:spcPct val="90000"/>
             </a:lnSpc>
@@ -2581,59 +3443,30 @@
               <a:spcPct val="35000"/>
             </a:spcAft>
           </a:pPr>
-          <a:endParaRPr lang="en-US" sz="3500" kern="1200"/>
+          <a:r>
+            <a:rPr lang="en-US" sz="1900" kern="1200"/>
+            <a:t>Subset to Original Tweets with Images</a:t>
+          </a:r>
         </a:p>
       </dsp:txBody>
       <dsp:txXfrm>
-        <a:off x="2300076" y="1155834"/>
-        <a:ext cx="1343446" cy="910796"/>
+        <a:off x="367204" y="1014945"/>
+        <a:ext cx="3619182" cy="817934"/>
       </dsp:txXfrm>
     </dsp:sp>
-    <dsp:sp modelId="{78E62B68-044B-45FE-8211-E28E0A2FDDE7}">
+    <dsp:sp modelId="{88B6A4AB-A897-FC45-BC43-DB6CB5A682FF}">
       <dsp:nvSpPr>
         <dsp:cNvPr id="0" name=""/>
         <dsp:cNvSpPr/>
       </dsp:nvSpPr>
       <dsp:spPr>
         <a:xfrm>
-          <a:off x="3692805" y="1202817"/>
-          <a:ext cx="1048780" cy="815809"/>
-        </a:xfrm>
-        <a:prstGeom prst="rect">
-          <a:avLst/>
-        </a:prstGeom>
-        <a:noFill/>
-        <a:ln>
-          <a:noFill/>
-        </a:ln>
-        <a:effectLst/>
-      </dsp:spPr>
-      <dsp:style>
-        <a:lnRef idx="0">
-          <a:scrgbClr r="0" g="0" b="0"/>
-        </a:lnRef>
-        <a:fillRef idx="0">
-          <a:scrgbClr r="0" g="0" b="0"/>
-        </a:fillRef>
-        <a:effectRef idx="0">
-          <a:scrgbClr r="0" g="0" b="0"/>
-        </a:effectRef>
-        <a:fontRef idx="minor"/>
-      </dsp:style>
-    </dsp:sp>
-    <dsp:sp modelId="{7A6D832A-79C8-4834-913A-A7BBE19BF698}">
-      <dsp:nvSpPr>
-        <dsp:cNvPr id="0" name=""/>
-        <dsp:cNvSpPr/>
-      </dsp:nvSpPr>
-      <dsp:spPr>
-        <a:xfrm>
-          <a:off x="3446374" y="2240396"/>
-          <a:ext cx="1442010" cy="1009360"/>
+          <a:off x="683514" y="1978997"/>
+          <a:ext cx="4576572" cy="868828"/>
         </a:xfrm>
         <a:prstGeom prst="roundRect">
           <a:avLst>
-            <a:gd name="adj" fmla="val 16670"/>
+            <a:gd name="adj" fmla="val 10000"/>
           </a:avLst>
         </a:prstGeom>
         <a:solidFill>
@@ -2672,12 +3505,12 @@
         </a:fontRef>
       </dsp:style>
       <dsp:txBody>
-        <a:bodyPr spcFirstLastPara="0" vert="horz" wrap="square" lIns="133350" tIns="133350" rIns="133350" bIns="133350" numCol="1" spcCol="1270" anchor="ctr" anchorCtr="0">
+        <a:bodyPr spcFirstLastPara="0" vert="horz" wrap="square" lIns="72390" tIns="72390" rIns="72390" bIns="72390" numCol="1" spcCol="1270" anchor="ctr" anchorCtr="0">
           <a:noAutofit/>
         </a:bodyPr>
         <a:lstStyle/>
         <a:p>
-          <a:pPr lvl="0" algn="ctr" defTabSz="1555750">
+          <a:pPr lvl="0" algn="l" defTabSz="844550">
             <a:lnSpc>
               <a:spcPct val="90000"/>
             </a:lnSpc>
@@ -2688,12 +3521,483 @@
               <a:spcPct val="35000"/>
             </a:spcAft>
           </a:pPr>
-          <a:endParaRPr lang="en-US" sz="3500" kern="1200"/>
+          <a:r>
+            <a:rPr lang="en-US" sz="1900" kern="1200"/>
+            <a:t>Ascribe Sentiment to Tweets Based on Text</a:t>
+          </a:r>
         </a:p>
       </dsp:txBody>
       <dsp:txXfrm>
-        <a:off x="3495656" y="2289678"/>
-        <a:ext cx="1343446" cy="910796"/>
+        <a:off x="708961" y="2004444"/>
+        <a:ext cx="3619182" cy="817934"/>
+      </dsp:txXfrm>
+    </dsp:sp>
+    <dsp:sp modelId="{92276EEC-FCD3-9B41-821B-613A955782EA}">
+      <dsp:nvSpPr>
+        <dsp:cNvPr id="0" name=""/>
+        <dsp:cNvSpPr/>
+      </dsp:nvSpPr>
+      <dsp:spPr>
+        <a:xfrm>
+          <a:off x="1025271" y="2968496"/>
+          <a:ext cx="4576572" cy="868828"/>
+        </a:xfrm>
+        <a:prstGeom prst="roundRect">
+          <a:avLst>
+            <a:gd name="adj" fmla="val 10000"/>
+          </a:avLst>
+        </a:prstGeom>
+        <a:solidFill>
+          <a:schemeClr val="accent1">
+            <a:hueOff val="0"/>
+            <a:satOff val="0"/>
+            <a:lumOff val="0"/>
+            <a:alphaOff val="0"/>
+          </a:schemeClr>
+        </a:solidFill>
+        <a:ln w="25400" cap="flat" cmpd="sng" algn="ctr">
+          <a:solidFill>
+            <a:schemeClr val="lt1">
+              <a:hueOff val="0"/>
+              <a:satOff val="0"/>
+              <a:lumOff val="0"/>
+              <a:alphaOff val="0"/>
+            </a:schemeClr>
+          </a:solidFill>
+          <a:prstDash val="solid"/>
+        </a:ln>
+        <a:effectLst/>
+      </dsp:spPr>
+      <dsp:style>
+        <a:lnRef idx="2">
+          <a:scrgbClr r="0" g="0" b="0"/>
+        </a:lnRef>
+        <a:fillRef idx="1">
+          <a:scrgbClr r="0" g="0" b="0"/>
+        </a:fillRef>
+        <a:effectRef idx="0">
+          <a:scrgbClr r="0" g="0" b="0"/>
+        </a:effectRef>
+        <a:fontRef idx="minor">
+          <a:schemeClr val="lt1"/>
+        </a:fontRef>
+      </dsp:style>
+      <dsp:txBody>
+        <a:bodyPr spcFirstLastPara="0" vert="horz" wrap="square" lIns="72390" tIns="72390" rIns="72390" bIns="72390" numCol="1" spcCol="1270" anchor="ctr" anchorCtr="0">
+          <a:noAutofit/>
+        </a:bodyPr>
+        <a:lstStyle/>
+        <a:p>
+          <a:pPr lvl="0" algn="l" defTabSz="844550">
+            <a:lnSpc>
+              <a:spcPct val="90000"/>
+            </a:lnSpc>
+            <a:spcBef>
+              <a:spcPct val="0"/>
+            </a:spcBef>
+            <a:spcAft>
+              <a:spcPct val="35000"/>
+            </a:spcAft>
+          </a:pPr>
+          <a:r>
+            <a:rPr lang="en-US" sz="1900" kern="1200"/>
+            <a:t>Use Tweet Sentiment to build a predictor for Image Sentiment</a:t>
+          </a:r>
+        </a:p>
+      </dsp:txBody>
+      <dsp:txXfrm>
+        <a:off x="1050718" y="2993943"/>
+        <a:ext cx="3619182" cy="817934"/>
+      </dsp:txXfrm>
+    </dsp:sp>
+    <dsp:sp modelId="{BAC27934-2B39-7347-95B6-16E6D487F1B2}">
+      <dsp:nvSpPr>
+        <dsp:cNvPr id="0" name=""/>
+        <dsp:cNvSpPr/>
+      </dsp:nvSpPr>
+      <dsp:spPr>
+        <a:xfrm>
+          <a:off x="1367028" y="3957995"/>
+          <a:ext cx="4576572" cy="868828"/>
+        </a:xfrm>
+        <a:prstGeom prst="roundRect">
+          <a:avLst>
+            <a:gd name="adj" fmla="val 10000"/>
+          </a:avLst>
+        </a:prstGeom>
+        <a:solidFill>
+          <a:schemeClr val="accent1">
+            <a:hueOff val="0"/>
+            <a:satOff val="0"/>
+            <a:lumOff val="0"/>
+            <a:alphaOff val="0"/>
+          </a:schemeClr>
+        </a:solidFill>
+        <a:ln w="25400" cap="flat" cmpd="sng" algn="ctr">
+          <a:solidFill>
+            <a:schemeClr val="lt1">
+              <a:hueOff val="0"/>
+              <a:satOff val="0"/>
+              <a:lumOff val="0"/>
+              <a:alphaOff val="0"/>
+            </a:schemeClr>
+          </a:solidFill>
+          <a:prstDash val="solid"/>
+        </a:ln>
+        <a:effectLst/>
+      </dsp:spPr>
+      <dsp:style>
+        <a:lnRef idx="2">
+          <a:scrgbClr r="0" g="0" b="0"/>
+        </a:lnRef>
+        <a:fillRef idx="1">
+          <a:scrgbClr r="0" g="0" b="0"/>
+        </a:fillRef>
+        <a:effectRef idx="0">
+          <a:scrgbClr r="0" g="0" b="0"/>
+        </a:effectRef>
+        <a:fontRef idx="minor">
+          <a:schemeClr val="lt1"/>
+        </a:fontRef>
+      </dsp:style>
+      <dsp:txBody>
+        <a:bodyPr spcFirstLastPara="0" vert="horz" wrap="square" lIns="72390" tIns="72390" rIns="72390" bIns="72390" numCol="1" spcCol="1270" anchor="ctr" anchorCtr="0">
+          <a:noAutofit/>
+        </a:bodyPr>
+        <a:lstStyle/>
+        <a:p>
+          <a:pPr lvl="0" algn="l" defTabSz="844550">
+            <a:lnSpc>
+              <a:spcPct val="90000"/>
+            </a:lnSpc>
+            <a:spcBef>
+              <a:spcPct val="0"/>
+            </a:spcBef>
+            <a:spcAft>
+              <a:spcPct val="35000"/>
+            </a:spcAft>
+          </a:pPr>
+          <a:r>
+            <a:rPr lang="en-US" sz="1900" kern="1200"/>
+            <a:t>Test Classifier against Images with Crowd-sourced Sentiment Scores</a:t>
+          </a:r>
+        </a:p>
+      </dsp:txBody>
+      <dsp:txXfrm>
+        <a:off x="1392475" y="3983442"/>
+        <a:ext cx="3619182" cy="817934"/>
+      </dsp:txXfrm>
+    </dsp:sp>
+    <dsp:sp modelId="{91309B41-9586-C04A-ADF1-2C25486C5DB7}">
+      <dsp:nvSpPr>
+        <dsp:cNvPr id="0" name=""/>
+        <dsp:cNvSpPr/>
+      </dsp:nvSpPr>
+      <dsp:spPr>
+        <a:xfrm>
+          <a:off x="4011833" y="634727"/>
+          <a:ext cx="564738" cy="564738"/>
+        </a:xfrm>
+        <a:prstGeom prst="downArrow">
+          <a:avLst>
+            <a:gd name="adj1" fmla="val 55000"/>
+            <a:gd name="adj2" fmla="val 45000"/>
+          </a:avLst>
+        </a:prstGeom>
+        <a:solidFill>
+          <a:schemeClr val="accent1">
+            <a:alpha val="90000"/>
+            <a:tint val="40000"/>
+            <a:hueOff val="0"/>
+            <a:satOff val="0"/>
+            <a:lumOff val="0"/>
+            <a:alphaOff val="0"/>
+          </a:schemeClr>
+        </a:solidFill>
+        <a:ln w="25400" cap="flat" cmpd="sng" algn="ctr">
+          <a:solidFill>
+            <a:schemeClr val="accent1">
+              <a:alpha val="90000"/>
+              <a:tint val="40000"/>
+              <a:hueOff val="0"/>
+              <a:satOff val="0"/>
+              <a:lumOff val="0"/>
+              <a:alphaOff val="0"/>
+            </a:schemeClr>
+          </a:solidFill>
+          <a:prstDash val="solid"/>
+        </a:ln>
+        <a:effectLst/>
+      </dsp:spPr>
+      <dsp:style>
+        <a:lnRef idx="2">
+          <a:scrgbClr r="0" g="0" b="0"/>
+        </a:lnRef>
+        <a:fillRef idx="1">
+          <a:scrgbClr r="0" g="0" b="0"/>
+        </a:fillRef>
+        <a:effectRef idx="0">
+          <a:scrgbClr r="0" g="0" b="0"/>
+        </a:effectRef>
+        <a:fontRef idx="minor"/>
+      </dsp:style>
+      <dsp:txBody>
+        <a:bodyPr spcFirstLastPara="0" vert="horz" wrap="square" lIns="31750" tIns="31750" rIns="31750" bIns="31750" numCol="1" spcCol="1270" anchor="ctr" anchorCtr="0">
+          <a:noAutofit/>
+        </a:bodyPr>
+        <a:lstStyle/>
+        <a:p>
+          <a:pPr lvl="0" algn="ctr" defTabSz="1111250">
+            <a:lnSpc>
+              <a:spcPct val="90000"/>
+            </a:lnSpc>
+            <a:spcBef>
+              <a:spcPct val="0"/>
+            </a:spcBef>
+            <a:spcAft>
+              <a:spcPct val="35000"/>
+            </a:spcAft>
+          </a:pPr>
+          <a:endParaRPr lang="en-US" sz="2500" kern="1200"/>
+        </a:p>
+      </dsp:txBody>
+      <dsp:txXfrm>
+        <a:off x="4138899" y="634727"/>
+        <a:ext cx="310606" cy="424965"/>
+      </dsp:txXfrm>
+    </dsp:sp>
+    <dsp:sp modelId="{624AE17F-FD1D-7E44-8CF6-8D3E56253219}">
+      <dsp:nvSpPr>
+        <dsp:cNvPr id="0" name=""/>
+        <dsp:cNvSpPr/>
+      </dsp:nvSpPr>
+      <dsp:spPr>
+        <a:xfrm>
+          <a:off x="4353590" y="1624226"/>
+          <a:ext cx="564738" cy="564738"/>
+        </a:xfrm>
+        <a:prstGeom prst="downArrow">
+          <a:avLst>
+            <a:gd name="adj1" fmla="val 55000"/>
+            <a:gd name="adj2" fmla="val 45000"/>
+          </a:avLst>
+        </a:prstGeom>
+        <a:solidFill>
+          <a:schemeClr val="accent1">
+            <a:alpha val="90000"/>
+            <a:tint val="40000"/>
+            <a:hueOff val="0"/>
+            <a:satOff val="0"/>
+            <a:lumOff val="0"/>
+            <a:alphaOff val="0"/>
+          </a:schemeClr>
+        </a:solidFill>
+        <a:ln w="25400" cap="flat" cmpd="sng" algn="ctr">
+          <a:solidFill>
+            <a:schemeClr val="accent1">
+              <a:alpha val="90000"/>
+              <a:tint val="40000"/>
+              <a:hueOff val="0"/>
+              <a:satOff val="0"/>
+              <a:lumOff val="0"/>
+              <a:alphaOff val="0"/>
+            </a:schemeClr>
+          </a:solidFill>
+          <a:prstDash val="solid"/>
+        </a:ln>
+        <a:effectLst/>
+      </dsp:spPr>
+      <dsp:style>
+        <a:lnRef idx="2">
+          <a:scrgbClr r="0" g="0" b="0"/>
+        </a:lnRef>
+        <a:fillRef idx="1">
+          <a:scrgbClr r="0" g="0" b="0"/>
+        </a:fillRef>
+        <a:effectRef idx="0">
+          <a:scrgbClr r="0" g="0" b="0"/>
+        </a:effectRef>
+        <a:fontRef idx="minor"/>
+      </dsp:style>
+      <dsp:txBody>
+        <a:bodyPr spcFirstLastPara="0" vert="horz" wrap="square" lIns="31750" tIns="31750" rIns="31750" bIns="31750" numCol="1" spcCol="1270" anchor="ctr" anchorCtr="0">
+          <a:noAutofit/>
+        </a:bodyPr>
+        <a:lstStyle/>
+        <a:p>
+          <a:pPr lvl="0" algn="ctr" defTabSz="1111250">
+            <a:lnSpc>
+              <a:spcPct val="90000"/>
+            </a:lnSpc>
+            <a:spcBef>
+              <a:spcPct val="0"/>
+            </a:spcBef>
+            <a:spcAft>
+              <a:spcPct val="35000"/>
+            </a:spcAft>
+          </a:pPr>
+          <a:endParaRPr lang="en-US" sz="2500" kern="1200"/>
+        </a:p>
+      </dsp:txBody>
+      <dsp:txXfrm>
+        <a:off x="4480656" y="1624226"/>
+        <a:ext cx="310606" cy="424965"/>
+      </dsp:txXfrm>
+    </dsp:sp>
+    <dsp:sp modelId="{54ADF4CF-8EB0-E84E-9EFC-4119B8A0DE1F}">
+      <dsp:nvSpPr>
+        <dsp:cNvPr id="0" name=""/>
+        <dsp:cNvSpPr/>
+      </dsp:nvSpPr>
+      <dsp:spPr>
+        <a:xfrm>
+          <a:off x="4695347" y="2599244"/>
+          <a:ext cx="564738" cy="564738"/>
+        </a:xfrm>
+        <a:prstGeom prst="downArrow">
+          <a:avLst>
+            <a:gd name="adj1" fmla="val 55000"/>
+            <a:gd name="adj2" fmla="val 45000"/>
+          </a:avLst>
+        </a:prstGeom>
+        <a:solidFill>
+          <a:schemeClr val="accent1">
+            <a:alpha val="90000"/>
+            <a:tint val="40000"/>
+            <a:hueOff val="0"/>
+            <a:satOff val="0"/>
+            <a:lumOff val="0"/>
+            <a:alphaOff val="0"/>
+          </a:schemeClr>
+        </a:solidFill>
+        <a:ln w="25400" cap="flat" cmpd="sng" algn="ctr">
+          <a:solidFill>
+            <a:schemeClr val="accent1">
+              <a:alpha val="90000"/>
+              <a:tint val="40000"/>
+              <a:hueOff val="0"/>
+              <a:satOff val="0"/>
+              <a:lumOff val="0"/>
+              <a:alphaOff val="0"/>
+            </a:schemeClr>
+          </a:solidFill>
+          <a:prstDash val="solid"/>
+        </a:ln>
+        <a:effectLst/>
+      </dsp:spPr>
+      <dsp:style>
+        <a:lnRef idx="2">
+          <a:scrgbClr r="0" g="0" b="0"/>
+        </a:lnRef>
+        <a:fillRef idx="1">
+          <a:scrgbClr r="0" g="0" b="0"/>
+        </a:fillRef>
+        <a:effectRef idx="0">
+          <a:scrgbClr r="0" g="0" b="0"/>
+        </a:effectRef>
+        <a:fontRef idx="minor"/>
+      </dsp:style>
+      <dsp:txBody>
+        <a:bodyPr spcFirstLastPara="0" vert="horz" wrap="square" lIns="31750" tIns="31750" rIns="31750" bIns="31750" numCol="1" spcCol="1270" anchor="ctr" anchorCtr="0">
+          <a:noAutofit/>
+        </a:bodyPr>
+        <a:lstStyle/>
+        <a:p>
+          <a:pPr lvl="0" algn="ctr" defTabSz="1111250">
+            <a:lnSpc>
+              <a:spcPct val="90000"/>
+            </a:lnSpc>
+            <a:spcBef>
+              <a:spcPct val="0"/>
+            </a:spcBef>
+            <a:spcAft>
+              <a:spcPct val="35000"/>
+            </a:spcAft>
+          </a:pPr>
+          <a:endParaRPr lang="en-US" sz="2500" kern="1200"/>
+        </a:p>
+      </dsp:txBody>
+      <dsp:txXfrm>
+        <a:off x="4822413" y="2599244"/>
+        <a:ext cx="310606" cy="424965"/>
+      </dsp:txXfrm>
+    </dsp:sp>
+    <dsp:sp modelId="{8070CC66-10E9-2947-9A37-74E80536A9D9}">
+      <dsp:nvSpPr>
+        <dsp:cNvPr id="0" name=""/>
+        <dsp:cNvSpPr/>
+      </dsp:nvSpPr>
+      <dsp:spPr>
+        <a:xfrm>
+          <a:off x="5037104" y="3598397"/>
+          <a:ext cx="564738" cy="564738"/>
+        </a:xfrm>
+        <a:prstGeom prst="downArrow">
+          <a:avLst>
+            <a:gd name="adj1" fmla="val 55000"/>
+            <a:gd name="adj2" fmla="val 45000"/>
+          </a:avLst>
+        </a:prstGeom>
+        <a:solidFill>
+          <a:schemeClr val="accent1">
+            <a:alpha val="90000"/>
+            <a:tint val="40000"/>
+            <a:hueOff val="0"/>
+            <a:satOff val="0"/>
+            <a:lumOff val="0"/>
+            <a:alphaOff val="0"/>
+          </a:schemeClr>
+        </a:solidFill>
+        <a:ln w="25400" cap="flat" cmpd="sng" algn="ctr">
+          <a:solidFill>
+            <a:schemeClr val="accent1">
+              <a:alpha val="90000"/>
+              <a:tint val="40000"/>
+              <a:hueOff val="0"/>
+              <a:satOff val="0"/>
+              <a:lumOff val="0"/>
+              <a:alphaOff val="0"/>
+            </a:schemeClr>
+          </a:solidFill>
+          <a:prstDash val="solid"/>
+        </a:ln>
+        <a:effectLst/>
+      </dsp:spPr>
+      <dsp:style>
+        <a:lnRef idx="2">
+          <a:scrgbClr r="0" g="0" b="0"/>
+        </a:lnRef>
+        <a:fillRef idx="1">
+          <a:scrgbClr r="0" g="0" b="0"/>
+        </a:fillRef>
+        <a:effectRef idx="0">
+          <a:scrgbClr r="0" g="0" b="0"/>
+        </a:effectRef>
+        <a:fontRef idx="minor"/>
+      </dsp:style>
+      <dsp:txBody>
+        <a:bodyPr spcFirstLastPara="0" vert="horz" wrap="square" lIns="31750" tIns="31750" rIns="31750" bIns="31750" numCol="1" spcCol="1270" anchor="ctr" anchorCtr="0">
+          <a:noAutofit/>
+        </a:bodyPr>
+        <a:lstStyle/>
+        <a:p>
+          <a:pPr lvl="0" algn="ctr" defTabSz="1111250">
+            <a:lnSpc>
+              <a:spcPct val="90000"/>
+            </a:lnSpc>
+            <a:spcBef>
+              <a:spcPct val="0"/>
+            </a:spcBef>
+            <a:spcAft>
+              <a:spcPct val="35000"/>
+            </a:spcAft>
+          </a:pPr>
+          <a:endParaRPr lang="en-US" sz="2500" kern="1200"/>
+        </a:p>
+      </dsp:txBody>
+      <dsp:txXfrm>
+        <a:off x="5164170" y="3598397"/>
+        <a:ext cx="310606" cy="424965"/>
       </dsp:txXfrm>
     </dsp:sp>
   </dsp:spTree>
@@ -2701,42 +4005,30 @@
 </file>
 
 <file path=word/diagrams/layout1.xml><?xml version="1.0" encoding="utf-8"?>
-<dgm:layoutDef xmlns:dgm="http://schemas.openxmlformats.org/drawingml/2006/diagram" xmlns:a="http://schemas.openxmlformats.org/drawingml/2006/main" uniqueId="urn:microsoft.com/office/officeart/2005/8/layout/StepDownProcess">
+<dgm:layoutDef xmlns:dgm="http://schemas.openxmlformats.org/drawingml/2006/diagram" xmlns:a="http://schemas.openxmlformats.org/drawingml/2006/main" uniqueId="urn:microsoft.com/office/officeart/2005/8/layout/vProcess5">
   <dgm:title val=""/>
   <dgm:desc val=""/>
   <dgm:catLst>
-    <dgm:cat type="process" pri="1600"/>
+    <dgm:cat type="process" pri="14000"/>
   </dgm:catLst>
   <dgm:sampData>
     <dgm:dataModel>
       <dgm:ptLst>
         <dgm:pt modelId="0" type="doc"/>
-        <dgm:pt modelId="10">
+        <dgm:pt modelId="1">
           <dgm:prSet phldr="1"/>
         </dgm:pt>
-        <dgm:pt modelId="11">
+        <dgm:pt modelId="2">
           <dgm:prSet phldr="1"/>
         </dgm:pt>
-        <dgm:pt modelId="20">
-          <dgm:prSet phldr="1"/>
-        </dgm:pt>
-        <dgm:pt modelId="21">
-          <dgm:prSet phldr="1"/>
-        </dgm:pt>
-        <dgm:pt modelId="30">
-          <dgm:prSet phldr="1"/>
-        </dgm:pt>
-        <dgm:pt modelId="31">
+        <dgm:pt modelId="3">
           <dgm:prSet phldr="1"/>
         </dgm:pt>
       </dgm:ptLst>
       <dgm:cxnLst>
-        <dgm:cxn modelId="60" srcId="0" destId="10" srcOrd="0" destOrd="0"/>
-        <dgm:cxn modelId="12" srcId="10" destId="11" srcOrd="0" destOrd="0"/>
-        <dgm:cxn modelId="70" srcId="0" destId="20" srcOrd="1" destOrd="0"/>
-        <dgm:cxn modelId="22" srcId="20" destId="21" srcOrd="0" destOrd="0"/>
-        <dgm:cxn modelId="80" srcId="0" destId="30" srcOrd="2" destOrd="0"/>
-        <dgm:cxn modelId="32" srcId="30" destId="31" srcOrd="0" destOrd="0"/>
+        <dgm:cxn modelId="5" srcId="0" destId="1" srcOrd="0" destOrd="0"/>
+        <dgm:cxn modelId="6" srcId="0" destId="2" srcOrd="1" destOrd="0"/>
+        <dgm:cxn modelId="7" srcId="0" destId="3" srcOrd="2" destOrd="0"/>
       </dgm:cxnLst>
       <dgm:bg/>
       <dgm:whole/>
@@ -2746,16 +4038,12 @@
     <dgm:dataModel>
       <dgm:ptLst>
         <dgm:pt modelId="0" type="doc"/>
-        <dgm:pt modelId="10">
-          <dgm:prSet phldr="1"/>
-        </dgm:pt>
-        <dgm:pt modelId="20">
-          <dgm:prSet phldr="1"/>
-        </dgm:pt>
+        <dgm:pt modelId="1"/>
+        <dgm:pt modelId="2"/>
       </dgm:ptLst>
       <dgm:cxnLst>
-        <dgm:cxn modelId="60" srcId="0" destId="10" srcOrd="0" destOrd="0"/>
-        <dgm:cxn modelId="70" srcId="0" destId="20" srcOrd="1" destOrd="0"/>
+        <dgm:cxn modelId="3" srcId="0" destId="1" srcOrd="0" destOrd="0"/>
+        <dgm:cxn modelId="4" srcId="0" destId="2" srcOrd="1" destOrd="0"/>
       </dgm:cxnLst>
       <dgm:bg/>
       <dgm:whole/>
@@ -2765,174 +4053,390 @@
     <dgm:dataModel>
       <dgm:ptLst>
         <dgm:pt modelId="0" type="doc"/>
-        <dgm:pt modelId="10">
-          <dgm:prSet phldr="1"/>
-        </dgm:pt>
-        <dgm:pt modelId="20">
-          <dgm:prSet phldr="1"/>
-        </dgm:pt>
-        <dgm:pt modelId="30">
-          <dgm:prSet phldr="1"/>
-        </dgm:pt>
-        <dgm:pt modelId="40">
-          <dgm:prSet phldr="1"/>
-        </dgm:pt>
+        <dgm:pt modelId="1"/>
+        <dgm:pt modelId="2"/>
+        <dgm:pt modelId="3"/>
+        <dgm:pt modelId="4"/>
       </dgm:ptLst>
       <dgm:cxnLst>
-        <dgm:cxn modelId="60" srcId="0" destId="10" srcOrd="0" destOrd="0"/>
-        <dgm:cxn modelId="70" srcId="0" destId="20" srcOrd="1" destOrd="0"/>
-        <dgm:cxn modelId="80" srcId="0" destId="30" srcOrd="2" destOrd="0"/>
-        <dgm:cxn modelId="90" srcId="0" destId="40" srcOrd="3" destOrd="0"/>
+        <dgm:cxn modelId="6" srcId="0" destId="1" srcOrd="0" destOrd="0"/>
+        <dgm:cxn modelId="7" srcId="0" destId="2" srcOrd="1" destOrd="0"/>
+        <dgm:cxn modelId="8" srcId="0" destId="3" srcOrd="2" destOrd="0"/>
+        <dgm:cxn modelId="9" srcId="0" destId="4" srcOrd="3" destOrd="0"/>
       </dgm:cxnLst>
       <dgm:bg/>
       <dgm:whole/>
     </dgm:dataModel>
   </dgm:clrData>
-  <dgm:layoutNode name="rootnode">
+  <dgm:layoutNode name="outerComposite">
     <dgm:varLst>
-      <dgm:chMax/>
-      <dgm:chPref/>
+      <dgm:chMax val="5"/>
       <dgm:dir/>
-      <dgm:animLvl val="lvl"/>
+      <dgm:resizeHandles val="exact"/>
     </dgm:varLst>
-    <dgm:choose name="Name0">
-      <dgm:if name="Name1" func="var" arg="dir" op="equ" val="norm">
-        <dgm:alg type="snake">
-          <dgm:param type="grDir" val="tL"/>
-          <dgm:param type="flowDir" val="row"/>
-          <dgm:param type="off" val="off"/>
-          <dgm:param type="bkpt" val="fixed"/>
-          <dgm:param type="bkPtFixedVal" val="1"/>
-        </dgm:alg>
-      </dgm:if>
-      <dgm:else name="Name2">
-        <dgm:alg type="snake">
-          <dgm:param type="grDir" val="tR"/>
-          <dgm:param type="flowDir" val="row"/>
-          <dgm:param type="off" val="off"/>
-          <dgm:param type="bkpt" val="fixed"/>
-          <dgm:param type="bkPtFixedVal" val="1"/>
-        </dgm:alg>
-      </dgm:else>
-    </dgm:choose>
+    <dgm:alg type="composite"/>
     <dgm:shape xmlns:r="http://schemas.openxmlformats.org/officeDocument/2006/relationships" r:blip="">
       <dgm:adjLst/>
     </dgm:shape>
-    <dgm:choose name="Name3">
-      <dgm:if name="Name4" func="var" arg="dir" op="equ" val="norm">
+    <dgm:presOf/>
+    <dgm:choose name="Name0">
+      <dgm:if name="Name1" func="var" arg="dir" op="equ" val="norm">
         <dgm:constrLst>
-          <dgm:constr type="alignOff" forName="rootnode" val="0.48"/>
-          <dgm:constr type="primFontSz" for="des" forName="ParentText" val="65"/>
-          <dgm:constr type="primFontSz" for="des" forName="ChildText" refType="primFontSz" refFor="des" refForName="ParentText" op="lte"/>
-          <dgm:constr type="w" for="ch" forName="composite" refType="w"/>
-          <dgm:constr type="h" for="ch" forName="composite" refType="h"/>
-          <dgm:constr type="sp" refType="h" refFor="ch" refForName="composite" op="equ" fact="-0.38"/>
+          <dgm:constr type="primFontSz" for="ch" ptType="node" op="equ" val="65"/>
+          <dgm:constr type="w" for="ch" forName="dummyMaxCanvas" refType="w"/>
+          <dgm:constr type="h" for="ch" forName="dummyMaxCanvas" refType="h"/>
+          <dgm:constr type="w" for="ch" forName="OneNode_1" refType="w"/>
+          <dgm:constr type="h" for="ch" forName="OneNode_1" refType="h" fact="0.5"/>
+          <dgm:constr type="ctrY" for="ch" forName="OneNode_1" refType="h" fact="0.5"/>
+          <dgm:constr type="w" for="ch" forName="TwoNodes_1" refType="w" fact="0.85"/>
+          <dgm:constr type="h" for="ch" forName="TwoNodes_1" refType="h" fact="0.45"/>
+          <dgm:constr type="t" for="ch" forName="TwoNodes_1"/>
+          <dgm:constr type="l" for="ch" forName="TwoNodes_1"/>
+          <dgm:constr type="w" for="ch" forName="TwoNodes_2" refType="w" fact="0.85"/>
+          <dgm:constr type="h" for="ch" forName="TwoNodes_2" refType="h" fact="0.45"/>
+          <dgm:constr type="b" for="ch" forName="TwoNodes_2" refType="h"/>
+          <dgm:constr type="r" for="ch" forName="TwoNodes_2" refType="w"/>
+          <dgm:constr type="w" for="ch" forName="TwoConn_1-2" refType="h" refFor="ch" refForName="TwoNodes_1" fact="0.65"/>
+          <dgm:constr type="h" for="ch" forName="TwoConn_1-2" refType="h" refFor="ch" refForName="TwoNodes_1" fact="0.65"/>
+          <dgm:constr type="ctrY" for="ch" forName="TwoConn_1-2" refType="h" fact="0.5"/>
+          <dgm:constr type="r" for="ch" forName="TwoConn_1-2" refType="r" refFor="ch" refForName="TwoNodes_1"/>
+          <dgm:constr type="r" for="ch" forName="TwoNodes_1_text" refType="l" refFor="ch" refForName="TwoConn_1-2"/>
+          <dgm:constr type="rOff" for="ch" forName="TwoNodes_1_text" refType="w" refFor="ch" refForName="TwoConn_1-2" fact="-0.5"/>
+          <dgm:constr type="t" for="ch" forName="TwoNodes_1_text" refType="t" refFor="ch" refForName="TwoNodes_1"/>
+          <dgm:constr type="b" for="ch" forName="TwoNodes_1_text" refType="b" refFor="ch" refForName="TwoNodes_1"/>
+          <dgm:constr type="l" for="ch" forName="TwoNodes_1_text" refType="l" refFor="ch" refForName="TwoNodes_1"/>
+          <dgm:constr type="r" for="ch" forName="TwoNodes_2_text" refType="l" refFor="ch" refForName="TwoConn_1-2"/>
+          <dgm:constr type="t" for="ch" forName="TwoNodes_2_text" refType="t" refFor="ch" refForName="TwoNodes_2"/>
+          <dgm:constr type="b" for="ch" forName="TwoNodes_2_text" refType="b" refFor="ch" refForName="TwoNodes_2"/>
+          <dgm:constr type="l" for="ch" forName="TwoNodes_2_text" refType="l" refFor="ch" refForName="TwoNodes_2"/>
+          <dgm:constr type="w" for="ch" forName="ThreeNodes_1" refType="w" fact="0.85"/>
+          <dgm:constr type="h" for="ch" forName="ThreeNodes_1" refType="h" fact="0.3"/>
+          <dgm:constr type="t" for="ch" forName="ThreeNodes_1"/>
+          <dgm:constr type="l" for="ch" forName="ThreeNodes_1"/>
+          <dgm:constr type="w" for="ch" forName="ThreeNodes_2" refType="w" fact="0.85"/>
+          <dgm:constr type="h" for="ch" forName="ThreeNodes_2" refType="h" fact="0.3"/>
+          <dgm:constr type="ctrY" for="ch" forName="ThreeNodes_2" refType="h" fact="0.5"/>
+          <dgm:constr type="ctrX" for="ch" forName="ThreeNodes_2" refType="w" fact="0.5"/>
+          <dgm:constr type="w" for="ch" forName="ThreeNodes_3" refType="w" fact="0.85"/>
+          <dgm:constr type="h" for="ch" forName="ThreeNodes_3" refType="h" fact="0.3"/>
+          <dgm:constr type="b" for="ch" forName="ThreeNodes_3" refType="h"/>
+          <dgm:constr type="r" for="ch" forName="ThreeNodes_3" refType="w"/>
+          <dgm:constr type="w" for="ch" forName="ThreeConn_1-2" refType="h" refFor="ch" refForName="ThreeNodes_1" fact="0.65"/>
+          <dgm:constr type="h" for="ch" forName="ThreeConn_1-2" refType="h" refFor="ch" refForName="ThreeNodes_1" fact="0.65"/>
+          <dgm:constr type="ctrY" for="ch" forName="ThreeConn_1-2" refType="h" fact="0.325"/>
+          <dgm:constr type="r" for="ch" forName="ThreeConn_1-2" refType="r" refFor="ch" refForName="ThreeNodes_1"/>
+          <dgm:constr type="w" for="ch" forName="ThreeConn_2-3" refType="h" refFor="ch" refForName="ThreeNodes_2" fact="0.65"/>
+          <dgm:constr type="h" for="ch" forName="ThreeConn_2-3" refType="h" refFor="ch" refForName="ThreeNodes_2" fact="0.65"/>
+          <dgm:constr type="ctrY" for="ch" forName="ThreeConn_2-3" refType="h" fact="0.673"/>
+          <dgm:constr type="r" for="ch" forName="ThreeConn_2-3" refType="r" refFor="ch" refForName="ThreeNodes_2"/>
+          <dgm:constr type="r" for="ch" forName="ThreeNodes_1_text" refType="l" refFor="ch" refForName="ThreeConn_1-2"/>
+          <dgm:constr type="rOff" for="ch" forName="ThreeNodes_1_text" refType="w" refFor="ch" refForName="ThreeConn_1-2" fact="-0.57"/>
+          <dgm:constr type="t" for="ch" forName="ThreeNodes_1_text" refType="t" refFor="ch" refForName="ThreeNodes_1"/>
+          <dgm:constr type="b" for="ch" forName="ThreeNodes_1_text" refType="b" refFor="ch" refForName="ThreeNodes_1"/>
+          <dgm:constr type="l" for="ch" forName="ThreeNodes_1_text" refType="l" refFor="ch" refForName="ThreeNodes_1"/>
+          <dgm:constr type="r" for="ch" forName="ThreeNodes_2_text" refType="l" refFor="ch" refForName="ThreeConn_1-2"/>
+          <dgm:constr type="t" for="ch" forName="ThreeNodes_2_text" refType="t" refFor="ch" refForName="ThreeNodes_2"/>
+          <dgm:constr type="b" for="ch" forName="ThreeNodes_2_text" refType="b" refFor="ch" refForName="ThreeNodes_2"/>
+          <dgm:constr type="l" for="ch" forName="ThreeNodes_2_text" refType="l" refFor="ch" refForName="ThreeNodes_2"/>
+          <dgm:constr type="r" for="ch" forName="ThreeNodes_3_text" refType="l" refFor="ch" refForName="ThreeConn_2-3"/>
+          <dgm:constr type="t" for="ch" forName="ThreeNodes_3_text" refType="t" refFor="ch" refForName="ThreeNodes_3"/>
+          <dgm:constr type="b" for="ch" forName="ThreeNodes_3_text" refType="b" refFor="ch" refForName="ThreeNodes_3"/>
+          <dgm:constr type="l" for="ch" forName="ThreeNodes_3_text" refType="l" refFor="ch" refForName="ThreeNodes_3"/>
+          <dgm:constr type="w" for="ch" forName="FourNodes_1" refType="w" fact="0.8"/>
+          <dgm:constr type="h" for="ch" forName="FourNodes_1" refType="h" fact="0.22"/>
+          <dgm:constr type="t" for="ch" forName="FourNodes_1"/>
+          <dgm:constr type="l" for="ch" forName="FourNodes_1"/>
+          <dgm:constr type="w" for="ch" forName="FourNodes_2" refType="w" fact="0.8"/>
+          <dgm:constr type="h" for="ch" forName="FourNodes_2" refType="h" fact="0.22"/>
+          <dgm:constr type="ctrY" for="ch" forName="FourNodes_2" refType="h" fact="0.37"/>
+          <dgm:constr type="ctrX" for="ch" forName="FourNodes_2" refType="w" fact="0.467"/>
+          <dgm:constr type="w" for="ch" forName="FourNodes_3" refType="w" fact="0.8"/>
+          <dgm:constr type="h" for="ch" forName="FourNodes_3" refType="h" fact="0.22"/>
+          <dgm:constr type="ctrY" for="ch" forName="FourNodes_3" refType="h" fact="0.63"/>
+          <dgm:constr type="ctrX" for="ch" forName="FourNodes_3" refType="w" fact="0.533"/>
+          <dgm:constr type="w" for="ch" forName="FourNodes_4" refType="w" fact="0.8"/>
+          <dgm:constr type="h" for="ch" forName="FourNodes_4" refType="h" fact="0.22"/>
+          <dgm:constr type="b" for="ch" forName="FourNodes_4" refType="h"/>
+          <dgm:constr type="r" for="ch" forName="FourNodes_4" refType="w"/>
+          <dgm:constr type="w" for="ch" forName="FourConn_1-2" refType="h" refFor="ch" refForName="FourNodes_1" fact="0.65"/>
+          <dgm:constr type="h" for="ch" forName="FourConn_1-2" refType="h" refFor="ch" refForName="FourNodes_1" fact="0.65"/>
+          <dgm:constr type="ctrY" for="ch" forName="FourConn_1-2" refType="h" fact="0.24"/>
+          <dgm:constr type="r" for="ch" forName="FourConn_1-2" refType="r" refFor="ch" refForName="FourNodes_1"/>
+          <dgm:constr type="w" for="ch" forName="FourConn_2-3" refType="h" refFor="ch" refForName="FourNodes_2" fact="0.65"/>
+          <dgm:constr type="h" for="ch" forName="FourConn_2-3" refType="h" refFor="ch" refForName="FourNodes_2" fact="0.65"/>
+          <dgm:constr type="ctrY" for="ch" forName="FourConn_2-3" refType="h" fact="0.5"/>
+          <dgm:constr type="r" for="ch" forName="FourConn_2-3" refType="r" refFor="ch" refForName="FourNodes_2"/>
+          <dgm:constr type="w" for="ch" forName="FourConn_3-4" refType="h" refFor="ch" refForName="FourNodes_3" fact="0.65"/>
+          <dgm:constr type="h" for="ch" forName="FourConn_3-4" refType="h" refFor="ch" refForName="FourNodes_3" fact="0.65"/>
+          <dgm:constr type="ctrY" for="ch" forName="FourConn_3-4" refType="h" fact="0.76"/>
+          <dgm:constr type="r" for="ch" forName="FourConn_3-4" refType="r" refFor="ch" refForName="FourNodes_3"/>
+          <dgm:constr type="r" for="ch" forName="FourNodes_1_text" refType="l" refFor="ch" refForName="FourConn_1-2"/>
+          <dgm:constr type="rOff" for="ch" forName="FourNodes_1_text" refType="w" refFor="ch" refForName="FourConn_1-2" fact="-0.7"/>
+          <dgm:constr type="t" for="ch" forName="FourNodes_1_text" refType="t" refFor="ch" refForName="FourNodes_1"/>
+          <dgm:constr type="b" for="ch" forName="FourNodes_1_text" refType="b" refFor="ch" refForName="FourNodes_1"/>
+          <dgm:constr type="l" for="ch" forName="FourNodes_1_text" refType="l" refFor="ch" refForName="FourNodes_1"/>
+          <dgm:constr type="r" for="ch" forName="FourNodes_2_text" refType="l" refFor="ch" refForName="FourConn_1-2"/>
+          <dgm:constr type="t" for="ch" forName="FourNodes_2_text" refType="t" refFor="ch" refForName="FourNodes_2"/>
+          <dgm:constr type="b" for="ch" forName="FourNodes_2_text" refType="b" refFor="ch" refForName="FourNodes_2"/>
+          <dgm:constr type="l" for="ch" forName="FourNodes_2_text" refType="l" refFor="ch" refForName="FourNodes_2"/>
+          <dgm:constr type="r" for="ch" forName="FourNodes_3_text" refType="l" refFor="ch" refForName="FourConn_2-3"/>
+          <dgm:constr type="t" for="ch" forName="FourNodes_3_text" refType="t" refFor="ch" refForName="FourNodes_3"/>
+          <dgm:constr type="b" for="ch" forName="FourNodes_3_text" refType="b" refFor="ch" refForName="FourNodes_3"/>
+          <dgm:constr type="l" for="ch" forName="FourNodes_3_text" refType="l" refFor="ch" refForName="FourNodes_3"/>
+          <dgm:constr type="r" for="ch" forName="FourNodes_4_text" refType="l" refFor="ch" refForName="FourConn_3-4"/>
+          <dgm:constr type="t" for="ch" forName="FourNodes_4_text" refType="t" refFor="ch" refForName="FourNodes_4"/>
+          <dgm:constr type="b" for="ch" forName="FourNodes_4_text" refType="b" refFor="ch" refForName="FourNodes_4"/>
+          <dgm:constr type="l" for="ch" forName="FourNodes_4_text" refType="l" refFor="ch" refForName="FourNodes_4"/>
+          <dgm:constr type="w" for="ch" forName="FiveNodes_1" refType="w" fact="0.77"/>
+          <dgm:constr type="h" for="ch" forName="FiveNodes_1" refType="h" fact="0.18"/>
+          <dgm:constr type="t" for="ch" forName="FiveNodes_1"/>
+          <dgm:constr type="l" for="ch" forName="FiveNodes_1"/>
+          <dgm:constr type="w" for="ch" forName="FiveNodes_2" refType="w" fact="0.77"/>
+          <dgm:constr type="h" for="ch" forName="FiveNodes_2" refType="h" fact="0.18"/>
+          <dgm:constr type="ctrY" for="ch" forName="FiveNodes_2" refType="h" fact="0.295"/>
+          <dgm:constr type="ctrX" for="ch" forName="FiveNodes_2" refType="w" fact="0.4425"/>
+          <dgm:constr type="w" for="ch" forName="FiveNodes_3" refType="w" fact="0.77"/>
+          <dgm:constr type="h" for="ch" forName="FiveNodes_3" refType="h" fact="0.18"/>
+          <dgm:constr type="ctrY" for="ch" forName="FiveNodes_3" refType="h" fact="0.5"/>
+          <dgm:constr type="ctrX" for="ch" forName="FiveNodes_3" refType="w" fact="0.5"/>
+          <dgm:constr type="w" for="ch" forName="FiveNodes_4" refType="w" fact="0.77"/>
+          <dgm:constr type="h" for="ch" forName="FiveNodes_4" refType="h" fact="0.18"/>
+          <dgm:constr type="ctrY" for="ch" forName="FiveNodes_4" refType="h" fact="0.705"/>
+          <dgm:constr type="ctrX" for="ch" forName="FiveNodes_4" refType="w" fact="0.5575"/>
+          <dgm:constr type="w" for="ch" forName="FiveNodes_5" refType="w" fact="0.77"/>
+          <dgm:constr type="h" for="ch" forName="FiveNodes_5" refType="h" fact="0.18"/>
+          <dgm:constr type="b" for="ch" forName="FiveNodes_5" refType="h"/>
+          <dgm:constr type="r" for="ch" forName="FiveNodes_5" refType="w"/>
+          <dgm:constr type="w" for="ch" forName="FiveConn_1-2" refType="h" refFor="ch" refForName="FiveNodes_1" fact="0.65"/>
+          <dgm:constr type="h" for="ch" forName="FiveConn_1-2" refType="h" refFor="ch" refForName="FiveNodes_1" fact="0.65"/>
+          <dgm:constr type="ctrY" for="ch" forName="FiveConn_1-2" refType="h" fact="0.19"/>
+          <dgm:constr type="r" for="ch" forName="FiveConn_1-2" refType="r" refFor="ch" refForName="FiveNodes_1"/>
+          <dgm:constr type="w" for="ch" forName="FiveConn_2-3" refType="h" refFor="ch" refForName="FiveNodes_2" fact="0.65"/>
+          <dgm:constr type="h" for="ch" forName="FiveConn_2-3" refType="h" refFor="ch" refForName="FiveNodes_2" fact="0.65"/>
+          <dgm:constr type="ctrY" for="ch" forName="FiveConn_2-3" refType="h" fact="0.395"/>
+          <dgm:constr type="r" for="ch" forName="FiveConn_2-3" refType="r" refFor="ch" refForName="FiveNodes_2"/>
+          <dgm:constr type="w" for="ch" forName="FiveConn_3-4" refType="h" refFor="ch" refForName="FiveNodes_3" fact="0.65"/>
+          <dgm:constr type="h" for="ch" forName="FiveConn_3-4" refType="h" refFor="ch" refForName="FiveNodes_3" fact="0.65"/>
+          <dgm:constr type="ctrY" for="ch" forName="FiveConn_3-4" refType="h" fact="0.597"/>
+          <dgm:constr type="r" for="ch" forName="FiveConn_3-4" refType="r" refFor="ch" refForName="FiveNodes_3"/>
+          <dgm:constr type="w" for="ch" forName="FiveConn_4-5" refType="h" refFor="ch" refForName="FiveNodes_4" fact="0.65"/>
+          <dgm:constr type="h" for="ch" forName="FiveConn_4-5" refType="h" refFor="ch" refForName="FiveNodes_4" fact="0.65"/>
+          <dgm:constr type="ctrY" for="ch" forName="FiveConn_4-5" refType="h" fact="0.804"/>
+          <dgm:constr type="r" for="ch" forName="FiveConn_4-5" refType="r" refFor="ch" refForName="FiveNodes_4"/>
+          <dgm:constr type="r" for="ch" forName="FiveNodes_1_text" refType="l" refFor="ch" refForName="FiveConn_1-2"/>
+          <dgm:constr type="rOff" for="ch" forName="FiveNodes_1_text" refType="w" refFor="ch" refForName="FiveConn_1-2" fact="-0.75"/>
+          <dgm:constr type="t" for="ch" forName="FiveNodes_1_text" refType="t" refFor="ch" refForName="FiveNodes_1"/>
+          <dgm:constr type="b" for="ch" forName="FiveNodes_1_text" refType="b" refFor="ch" refForName="FiveNodes_1"/>
+          <dgm:constr type="l" for="ch" forName="FiveNodes_1_text" refType="l" refFor="ch" refForName="FiveNodes_1"/>
+          <dgm:constr type="r" for="ch" forName="FiveNodes_2_text" refType="l" refFor="ch" refForName="FiveConn_1-2"/>
+          <dgm:constr type="t" for="ch" forName="FiveNodes_2_text" refType="t" refFor="ch" refForName="FiveNodes_2"/>
+          <dgm:constr type="b" for="ch" forName="FiveNodes_2_text" refType="b" refFor="ch" refForName="FiveNodes_2"/>
+          <dgm:constr type="l" for="ch" forName="FiveNodes_2_text" refType="l" refFor="ch" refForName="FiveNodes_2"/>
+          <dgm:constr type="r" for="ch" forName="FiveNodes_3_text" refType="l" refFor="ch" refForName="FiveConn_2-3"/>
+          <dgm:constr type="t" for="ch" forName="FiveNodes_3_text" refType="t" refFor="ch" refForName="FiveNodes_3"/>
+          <dgm:constr type="b" for="ch" forName="FiveNodes_3_text" refType="b" refFor="ch" refForName="FiveNodes_3"/>
+          <dgm:constr type="l" for="ch" forName="FiveNodes_3_text" refType="l" refFor="ch" refForName="FiveNodes_3"/>
+          <dgm:constr type="r" for="ch" forName="FiveNodes_4_text" refType="l" refFor="ch" refForName="FiveConn_3-4"/>
+          <dgm:constr type="t" for="ch" forName="FiveNodes_4_text" refType="t" refFor="ch" refForName="FiveNodes_4"/>
+          <dgm:constr type="b" for="ch" forName="FiveNodes_4_text" refType="b" refFor="ch" refForName="FiveNodes_4"/>
+          <dgm:constr type="l" for="ch" forName="FiveNodes_4_text" refType="l" refFor="ch" refForName="FiveNodes_4"/>
+          <dgm:constr type="r" for="ch" forName="FiveNodes_5_text" refType="l" refFor="ch" refForName="FiveConn_4-5"/>
+          <dgm:constr type="t" for="ch" forName="FiveNodes_5_text" refType="t" refFor="ch" refForName="FiveNodes_5"/>
+          <dgm:constr type="b" for="ch" forName="FiveNodes_5_text" refType="b" refFor="ch" refForName="FiveNodes_5"/>
+          <dgm:constr type="l" for="ch" forName="FiveNodes_5_text" refType="l" refFor="ch" refForName="FiveNodes_5"/>
         </dgm:constrLst>
       </dgm:if>
-      <dgm:else name="Name5">
+      <dgm:else name="Name2">
         <dgm:constrLst>
-          <dgm:constr type="alignOff" forName="rootnode" val="0.48"/>
-          <dgm:constr type="primFontSz" for="des" forName="ParentText" val="65"/>
-          <dgm:constr type="primFontSz" for="des" forName="ChildText" refType="primFontSz" refFor="des" refForName="ParentText" op="lte"/>
-          <dgm:constr type="w" for="ch" forName="composite" refType="w"/>
-          <dgm:constr type="h" for="ch" forName="composite" refType="h"/>
-          <dgm:constr type="sp" refType="h" refFor="ch" refForName="composite" op="equ" fact="-0.38"/>
+          <dgm:constr type="primFontSz" for="ch" ptType="node" op="equ" val="65"/>
+          <dgm:constr type="w" for="ch" forName="dummyMaxCanvas" refType="w"/>
+          <dgm:constr type="h" for="ch" forName="dummyMaxCanvas" refType="h"/>
+          <dgm:constr type="w" for="ch" forName="OneNode_1" refType="w"/>
+          <dgm:constr type="h" for="ch" forName="OneNode_1" refType="h" fact="0.5"/>
+          <dgm:constr type="ctrY" for="ch" forName="OneNode_1" refType="h" fact="0.5"/>
+          <dgm:constr type="w" for="ch" forName="TwoNodes_1" refType="w" fact="0.85"/>
+          <dgm:constr type="h" for="ch" forName="TwoNodes_1" refType="h" fact="0.45"/>
+          <dgm:constr type="t" for="ch" forName="TwoNodes_1"/>
+          <dgm:constr type="r" for="ch" forName="TwoNodes_1" refType="w"/>
+          <dgm:constr type="w" for="ch" forName="TwoNodes_2" refType="w" fact="0.85"/>
+          <dgm:constr type="h" for="ch" forName="TwoNodes_2" refType="h" fact="0.45"/>
+          <dgm:constr type="b" for="ch" forName="TwoNodes_2" refType="h"/>
+          <dgm:constr type="l" for="ch" forName="TwoNodes_2"/>
+          <dgm:constr type="w" for="ch" forName="TwoConn_1-2" refType="h" refFor="ch" refForName="TwoNodes_1" fact="0.65"/>
+          <dgm:constr type="h" for="ch" forName="TwoConn_1-2" refType="h" refFor="ch" refForName="TwoNodes_1" fact="0.65"/>
+          <dgm:constr type="ctrY" for="ch" forName="TwoConn_1-2" refType="h" fact="0.5"/>
+          <dgm:constr type="l" for="ch" forName="TwoConn_1-2" refType="l" refFor="ch" refForName="TwoNodes_1"/>
+          <dgm:constr type="l" for="ch" forName="TwoNodes_1_text" refType="r" refFor="ch" refForName="TwoConn_1-2"/>
+          <dgm:constr type="lOff" for="ch" forName="TwoNodes_1_text" refType="w" refFor="ch" refForName="TwoConn_1-2" fact="0.5"/>
+          <dgm:constr type="t" for="ch" forName="TwoNodes_1_text" refType="t" refFor="ch" refForName="TwoNodes_1"/>
+          <dgm:constr type="b" for="ch" forName="TwoNodes_1_text" refType="b" refFor="ch" refForName="TwoNodes_1"/>
+          <dgm:constr type="r" for="ch" forName="TwoNodes_1_text" refType="r" refFor="ch" refForName="TwoNodes_1"/>
+          <dgm:constr type="l" for="ch" forName="TwoNodes_2_text" refType="r" refFor="ch" refForName="TwoConn_1-2"/>
+          <dgm:constr type="t" for="ch" forName="TwoNodes_2_text" refType="t" refFor="ch" refForName="TwoNodes_2"/>
+          <dgm:constr type="b" for="ch" forName="TwoNodes_2_text" refType="b" refFor="ch" refForName="TwoNodes_2"/>
+          <dgm:constr type="r" for="ch" forName="TwoNodes_2_text" refType="r" refFor="ch" refForName="TwoNodes_2"/>
+          <dgm:constr type="w" for="ch" forName="ThreeNodes_1" refType="w" fact="0.85"/>
+          <dgm:constr type="h" for="ch" forName="ThreeNodes_1" refType="h" fact="0.3"/>
+          <dgm:constr type="t" for="ch" forName="ThreeNodes_1"/>
+          <dgm:constr type="r" for="ch" forName="ThreeNodes_1" refType="w"/>
+          <dgm:constr type="w" for="ch" forName="ThreeNodes_2" refType="w" fact="0.85"/>
+          <dgm:constr type="h" for="ch" forName="ThreeNodes_2" refType="h" fact="0.3"/>
+          <dgm:constr type="ctrY" for="ch" forName="ThreeNodes_2" refType="h" fact="0.5"/>
+          <dgm:constr type="ctrX" for="ch" forName="ThreeNodes_2" refType="w" fact="0.5"/>
+          <dgm:constr type="w" for="ch" forName="ThreeNodes_3" refType="w" fact="0.85"/>
+          <dgm:constr type="h" for="ch" forName="ThreeNodes_3" refType="h" fact="0.3"/>
+          <dgm:constr type="b" for="ch" forName="ThreeNodes_3" refType="h"/>
+          <dgm:constr type="l" for="ch" forName="ThreeNodes_3"/>
+          <dgm:constr type="w" for="ch" forName="ThreeConn_1-2" refType="h" refFor="ch" refForName="ThreeNodes_1" fact="0.65"/>
+          <dgm:constr type="h" for="ch" forName="ThreeConn_1-2" refType="h" refFor="ch" refForName="ThreeNodes_1" fact="0.65"/>
+          <dgm:constr type="ctrY" for="ch" forName="ThreeConn_1-2" refType="h" fact="0.325"/>
+          <dgm:constr type="l" for="ch" forName="ThreeConn_1-2" refType="l" refFor="ch" refForName="ThreeNodes_1"/>
+          <dgm:constr type="w" for="ch" forName="ThreeConn_2-3" refType="h" refFor="ch" refForName="ThreeNodes_2" fact="0.65"/>
+          <dgm:constr type="h" for="ch" forName="ThreeConn_2-3" refType="h" refFor="ch" refForName="ThreeNodes_2" fact="0.65"/>
+          <dgm:constr type="ctrY" for="ch" forName="ThreeConn_2-3" refType="h" fact="0.673"/>
+          <dgm:constr type="l" for="ch" forName="ThreeConn_2-3" refType="l" refFor="ch" refForName="ThreeNodes_2"/>
+          <dgm:constr type="l" for="ch" forName="ThreeNodes_1_text" refType="r" refFor="ch" refForName="ThreeConn_1-2"/>
+          <dgm:constr type="lOff" for="ch" forName="ThreeNodes_1_text" refType="w" refFor="ch" refForName="ThreeConn_1-2" fact="0.55"/>
+          <dgm:constr type="t" for="ch" forName="ThreeNodes_1_text" refType="t" refFor="ch" refForName="ThreeNodes_1"/>
+          <dgm:constr type="b" for="ch" forName="ThreeNodes_1_text" refType="b" refFor="ch" refForName="ThreeNodes_1"/>
+          <dgm:constr type="r" for="ch" forName="ThreeNodes_1_text" refType="r" refFor="ch" refForName="ThreeNodes_1"/>
+          <dgm:constr type="l" for="ch" forName="ThreeNodes_2_text" refType="r" refFor="ch" refForName="ThreeConn_1-2"/>
+          <dgm:constr type="t" for="ch" forName="ThreeNodes_2_text" refType="t" refFor="ch" refForName="ThreeNodes_2"/>
+          <dgm:constr type="b" for="ch" forName="ThreeNodes_2_text" refType="b" refFor="ch" refForName="ThreeNodes_2"/>
+          <dgm:constr type="r" for="ch" forName="ThreeNodes_2_text" refType="r" refFor="ch" refForName="ThreeNodes_2"/>
+          <dgm:constr type="l" for="ch" forName="ThreeNodes_3_text" refType="r" refFor="ch" refForName="ThreeConn_2-3"/>
+          <dgm:constr type="t" for="ch" forName="ThreeNodes_3_text" refType="t" refFor="ch" refForName="ThreeNodes_3"/>
+          <dgm:constr type="b" for="ch" forName="ThreeNodes_3_text" refType="b" refFor="ch" refForName="ThreeNodes_3"/>
+          <dgm:constr type="r" for="ch" forName="ThreeNodes_3_text" refType="r" refFor="ch" refForName="ThreeNodes_3"/>
+          <dgm:constr type="w" for="ch" forName="FourNodes_1" refType="w" fact="0.8"/>
+          <dgm:constr type="h" for="ch" forName="FourNodes_1" refType="h" fact="0.22"/>
+          <dgm:constr type="t" for="ch" forName="FourNodes_1"/>
+          <dgm:constr type="r" for="ch" forName="FourNodes_1" refType="w"/>
+          <dgm:constr type="w" for="ch" forName="FourNodes_2" refType="w" fact="0.8"/>
+          <dgm:constr type="h" for="ch" forName="FourNodes_2" refType="h" fact="0.22"/>
+          <dgm:constr type="ctrY" for="ch" forName="FourNodes_2" refType="h" fact="0.37"/>
+          <dgm:constr type="ctrX" for="ch" forName="FourNodes_2" refType="w" fact="0.533"/>
+          <dgm:constr type="w" for="ch" forName="FourNodes_3" refType="w" fact="0.8"/>
+          <dgm:constr type="h" for="ch" forName="FourNodes_3" refType="h" fact="0.22"/>
+          <dgm:constr type="ctrY" for="ch" forName="FourNodes_3" refType="h" fact="0.63"/>
+          <dgm:constr type="ctrX" for="ch" forName="FourNodes_3" refType="w" fact="0.467"/>
+          <dgm:constr type="w" for="ch" forName="FourNodes_4" refType="w" fact="0.8"/>
+          <dgm:constr type="h" for="ch" forName="FourNodes_4" refType="h" fact="0.22"/>
+          <dgm:constr type="b" for="ch" forName="FourNodes_4" refType="h"/>
+          <dgm:constr type="l" for="ch" forName="FourNodes_4"/>
+          <dgm:constr type="w" for="ch" forName="FourConn_1-2" refType="h" refFor="ch" refForName="FourNodes_1" fact="0.65"/>
+          <dgm:constr type="h" for="ch" forName="FourConn_1-2" refType="h" refFor="ch" refForName="FourNodes_1" fact="0.65"/>
+          <dgm:constr type="ctrY" for="ch" forName="FourConn_1-2" refType="h" fact="0.24"/>
+          <dgm:constr type="l" for="ch" forName="FourConn_1-2" refType="l" refFor="ch" refForName="FourNodes_1"/>
+          <dgm:constr type="w" for="ch" forName="FourConn_2-3" refType="h" refFor="ch" refForName="FourNodes_2" fact="0.65"/>
+          <dgm:constr type="h" for="ch" forName="FourConn_2-3" refType="h" refFor="ch" refForName="FourNodes_2" fact="0.65"/>
+          <dgm:constr type="ctrY" for="ch" forName="FourConn_2-3" refType="h" fact="0.5"/>
+          <dgm:constr type="l" for="ch" forName="FourConn_2-3" refType="l" refFor="ch" refForName="FourNodes_2"/>
+          <dgm:constr type="w" for="ch" forName="FourConn_3-4" refType="h" refFor="ch" refForName="FourNodes_3" fact="0.65"/>
+          <dgm:constr type="h" for="ch" forName="FourConn_3-4" refType="h" refFor="ch" refForName="FourNodes_3" fact="0.65"/>
+          <dgm:constr type="ctrY" for="ch" forName="FourConn_3-4" refType="h" fact="0.76"/>
+          <dgm:constr type="l" for="ch" forName="FourConn_3-4" refType="l" refFor="ch" refForName="FourNodes_3"/>
+          <dgm:constr type="l" for="ch" forName="FourNodes_1_text" refType="r" refFor="ch" refForName="FourConn_1-2"/>
+          <dgm:constr type="lOff" for="ch" forName="FourNodes_1_text" refType="w" refFor="ch" refForName="FourConn_1-2" fact="0.69"/>
+          <dgm:constr type="t" for="ch" forName="FourNodes_1_text" refType="t" refFor="ch" refForName="FourNodes_1"/>
+          <dgm:constr type="b" for="ch" forName="FourNodes_1_text" refType="b" refFor="ch" refForName="FourNodes_1"/>
+          <dgm:constr type="r" for="ch" forName="FourNodes_1_text" refType="r" refFor="ch" refForName="FourNodes_1"/>
+          <dgm:constr type="l" for="ch" forName="FourNodes_2_text" refType="r" refFor="ch" refForName="FourConn_1-2"/>
+          <dgm:constr type="t" for="ch" forName="FourNodes_2_text" refType="t" refFor="ch" refForName="FourNodes_2"/>
+          <dgm:constr type="b" for="ch" forName="FourNodes_2_text" refType="b" refFor="ch" refForName="FourNodes_2"/>
+          <dgm:constr type="r" for="ch" forName="FourNodes_2_text" refType="r" refFor="ch" refForName="FourNodes_2"/>
+          <dgm:constr type="l" for="ch" forName="FourNodes_3_text" refType="r" refFor="ch" refForName="FourConn_2-3"/>
+          <dgm:constr type="t" for="ch" forName="FourNodes_3_text" refType="t" refFor="ch" refForName="FourNodes_3"/>
+          <dgm:constr type="b" for="ch" forName="FourNodes_3_text" refType="b" refFor="ch" refForName="FourNodes_3"/>
+          <dgm:constr type="r" for="ch" forName="FourNodes_3_text" refType="r" refFor="ch" refForName="FourNodes_3"/>
+          <dgm:constr type="l" for="ch" forName="FourNodes_4_text" refType="r" refFor="ch" refForName="FourConn_3-4"/>
+          <dgm:constr type="t" for="ch" forName="FourNodes_4_text" refType="t" refFor="ch" refForName="FourNodes_4"/>
+          <dgm:constr type="b" for="ch" forName="FourNodes_4_text" refType="b" refFor="ch" refForName="FourNodes_4"/>
+          <dgm:constr type="r" for="ch" forName="FourNodes_4_text" refType="r" refFor="ch" refForName="FourNodes_4"/>
+          <dgm:constr type="w" for="ch" forName="FiveNodes_1" refType="w" fact="0.77"/>
+          <dgm:constr type="h" for="ch" forName="FiveNodes_1" refType="h" fact="0.18"/>
+          <dgm:constr type="t" for="ch" forName="FiveNodes_1"/>
+          <dgm:constr type="r" for="ch" forName="FiveNodes_1" refType="w"/>
+          <dgm:constr type="w" for="ch" forName="FiveNodes_2" refType="w" fact="0.77"/>
+          <dgm:constr type="h" for="ch" forName="FiveNodes_2" refType="h" fact="0.18"/>
+          <dgm:constr type="ctrY" for="ch" forName="FiveNodes_2" refType="h" fact="0.295"/>
+          <dgm:constr type="ctrX" for="ch" forName="FiveNodes_2" refType="w" fact="0.5575"/>
+          <dgm:constr type="w" for="ch" forName="FiveNodes_3" refType="w" fact="0.77"/>
+          <dgm:constr type="h" for="ch" forName="FiveNodes_3" refType="h" fact="0.18"/>
+          <dgm:constr type="ctrY" for="ch" forName="FiveNodes_3" refType="h" fact="0.5"/>
+          <dgm:constr type="ctrX" for="ch" forName="FiveNodes_3" refType="w" fact="0.5"/>
+          <dgm:constr type="w" for="ch" forName="FiveNodes_4" refType="w" fact="0.77"/>
+          <dgm:constr type="h" for="ch" forName="FiveNodes_4" refType="h" fact="0.18"/>
+          <dgm:constr type="ctrY" for="ch" forName="FiveNodes_4" refType="h" fact="0.705"/>
+          <dgm:constr type="ctrX" for="ch" forName="FiveNodes_4" refType="w" fact="0.4425"/>
+          <dgm:constr type="w" for="ch" forName="FiveNodes_5" refType="w" fact="0.77"/>
+          <dgm:constr type="h" for="ch" forName="FiveNodes_5" refType="h" fact="0.18"/>
+          <dgm:constr type="b" for="ch" forName="FiveNodes_5" refType="h"/>
+          <dgm:constr type="l" for="ch" forName="FiveNodes_5"/>
+          <dgm:constr type="w" for="ch" forName="FiveConn_1-2" refType="h" refFor="ch" refForName="FiveNodes_1" fact="0.65"/>
+          <dgm:constr type="h" for="ch" forName="FiveConn_1-2" refType="h" refFor="ch" refForName="FiveNodes_1" fact="0.65"/>
+          <dgm:constr type="ctrY" for="ch" forName="FiveConn_1-2" refType="h" fact="0.19"/>
+          <dgm:constr type="l" for="ch" forName="FiveConn_1-2" refType="l" refFor="ch" refForName="FiveNodes_1"/>
+          <dgm:constr type="w" for="ch" forName="FiveConn_2-3" refType="h" refFor="ch" refForName="FiveNodes_2" fact="0.65"/>
+          <dgm:constr type="h" for="ch" forName="FiveConn_2-3" refType="h" refFor="ch" refForName="FiveNodes_2" fact="0.65"/>
+          <dgm:constr type="ctrY" for="ch" forName="FiveConn_2-3" refType="h" fact="0.395"/>
+          <dgm:constr type="l" for="ch" forName="FiveConn_2-3" refType="l" refFor="ch" refForName="FiveNodes_2"/>
+          <dgm:constr type="w" for="ch" forName="FiveConn_3-4" refType="h" refFor="ch" refForName="FiveNodes_3" fact="0.65"/>
+          <dgm:constr type="h" for="ch" forName="FiveConn_3-4" refType="h" refFor="ch" refForName="FiveNodes_3" fact="0.65"/>
+          <dgm:constr type="ctrY" for="ch" forName="FiveConn_3-4" refType="h" fact="0.597"/>
+          <dgm:constr type="l" for="ch" forName="FiveConn_3-4" refType="l" refFor="ch" refForName="FiveNodes_3"/>
+          <dgm:constr type="w" for="ch" forName="FiveConn_4-5" refType="h" refFor="ch" refForName="FiveNodes_4" fact="0.65"/>
+          <dgm:constr type="h" for="ch" forName="FiveConn_4-5" refType="h" refFor="ch" refForName="FiveNodes_4" fact="0.65"/>
+          <dgm:constr type="ctrY" for="ch" forName="FiveConn_4-5" refType="h" fact="0.804"/>
+          <dgm:constr type="l" for="ch" forName="FiveConn_4-5" refType="l" refFor="ch" refForName="FiveNodes_4"/>
+          <dgm:constr type="l" for="ch" forName="FiveNodes_1_text" refType="r" refFor="ch" refForName="FiveConn_1-2"/>
+          <dgm:constr type="lOff" for="ch" forName="FiveNodes_1_text" refType="w" refFor="ch" refForName="FiveConn_1-2" fact="0.73"/>
+          <dgm:constr type="t" for="ch" forName="FiveNodes_1_text" refType="t" refFor="ch" refForName="FiveNodes_1"/>
+          <dgm:constr type="b" for="ch" forName="FiveNodes_1_text" refType="b" refFor="ch" refForName="FiveNodes_1"/>
+          <dgm:constr type="r" for="ch" forName="FiveNodes_1_text" refType="r" refFor="ch" refForName="FiveNodes_1"/>
+          <dgm:constr type="l" for="ch" forName="FiveNodes_2_text" refType="r" refFor="ch" refForName="FiveConn_1-2"/>
+          <dgm:constr type="t" for="ch" forName="FiveNodes_2_text" refType="t" refFor="ch" refForName="FiveNodes_2"/>
+          <dgm:constr type="b" for="ch" forName="FiveNodes_2_text" refType="b" refFor="ch" refForName="FiveNodes_2"/>
+          <dgm:constr type="r" for="ch" forName="FiveNodes_2_text" refType="r" refFor="ch" refForName="FiveNodes_2"/>
+          <dgm:constr type="l" for="ch" forName="FiveNodes_3_text" refType="r" refFor="ch" refForName="FiveConn_2-3"/>
+          <dgm:constr type="t" for="ch" forName="FiveNodes_3_text" refType="t" refFor="ch" refForName="FiveNodes_3"/>
+          <dgm:constr type="b" for="ch" forName="FiveNodes_3_text" refType="b" refFor="ch" refForName="FiveNodes_3"/>
+          <dgm:constr type="r" for="ch" forName="FiveNodes_3_text" refType="r" refFor="ch" refForName="FiveNodes_3"/>
+          <dgm:constr type="l" for="ch" forName="FiveNodes_4_text" refType="r" refFor="ch" refForName="FiveConn_3-4"/>
+          <dgm:constr type="t" for="ch" forName="FiveNodes_4_text" refType="t" refFor="ch" refForName="FiveNodes_4"/>
+          <dgm:constr type="b" for="ch" forName="FiveNodes_4_text" refType="b" refFor="ch" refForName="FiveNodes_4"/>
+          <dgm:constr type="r" for="ch" forName="FiveNodes_4_text" refType="r" refFor="ch" refForName="FiveNodes_4"/>
+          <dgm:constr type="l" for="ch" forName="FiveNodes_5_text" refType="r" refFor="ch" refForName="FiveConn_4-5"/>
+          <dgm:constr type="t" for="ch" forName="FiveNodes_5_text" refType="t" refFor="ch" refForName="FiveNodes_5"/>
+          <dgm:constr type="b" for="ch" forName="FiveNodes_5_text" refType="b" refFor="ch" refForName="FiveNodes_5"/>
+          <dgm:constr type="r" for="ch" forName="FiveNodes_5_text" refType="r" refFor="ch" refForName="FiveNodes_5"/>
         </dgm:constrLst>
       </dgm:else>
     </dgm:choose>
-    <dgm:forEach name="nodesForEach" axis="ch" ptType="node">
-      <dgm:layoutNode name="composite">
-        <dgm:alg type="composite">
-          <dgm:param type="ar" val="1.2439"/>
-        </dgm:alg>
-        <dgm:shape xmlns:r="http://schemas.openxmlformats.org/officeDocument/2006/relationships" r:blip="">
-          <dgm:adjLst/>
-        </dgm:shape>
-        <dgm:choose name="Name6">
-          <dgm:if name="Name7" func="var" arg="dir" op="equ" val="norm">
-            <dgm:constrLst>
-              <dgm:constr type="l" for="ch" forName="bentUpArrow1" refType="w" fact="0.07"/>
-              <dgm:constr type="t" for="ch" forName="bentUpArrow1" refType="h" fact="0.524"/>
-              <dgm:constr type="w" for="ch" forName="bentUpArrow1" refType="w" fact="0.3844"/>
-              <dgm:constr type="h" for="ch" forName="bentUpArrow1" refType="h" fact="0.42"/>
-              <dgm:constr type="l" for="ch" forName="ParentText" refType="w" fact="0"/>
-              <dgm:constr type="t" for="ch" forName="ParentText" refType="h" fact="0"/>
-              <dgm:constr type="w" for="ch" forName="ParentText" refType="w" fact="0.5684"/>
-              <dgm:constr type="h" for="ch" forName="ParentText" refType="h" fact="0.4949"/>
-              <dgm:constr type="l" for="ch" forName="ChildText" refType="w" refFor="ch" refForName="ParentText"/>
-              <dgm:constr type="t" for="ch" forName="ChildText" refType="h" fact="0.05"/>
-              <dgm:constr type="w" for="ch" forName="ChildText" refType="w" fact="0.4134"/>
-              <dgm:constr type="h" for="ch" forName="ChildText" refType="h" fact="0.4"/>
-              <dgm:constr type="l" for="ch" forName="FinalChildText" refType="w" refFor="ch" refForName="ParentText"/>
-              <dgm:constr type="t" for="ch" forName="FinalChildText" refType="h" fact="0.05"/>
-              <dgm:constr type="w" for="ch" forName="FinalChildText" refType="w" fact="0.4134"/>
-              <dgm:constr type="h" for="ch" forName="FinalChildText" refType="h" fact="0.4"/>
-            </dgm:constrLst>
-          </dgm:if>
-          <dgm:else name="Name8">
-            <dgm:constrLst>
-              <dgm:constr type="r" for="ch" forName="bentUpArrow1" refType="w" fact="0.97"/>
-              <dgm:constr type="t" for="ch" forName="bentUpArrow1" refType="h" fact="0.524"/>
-              <dgm:constr type="w" for="ch" forName="bentUpArrow1" refType="w" fact="0.3844"/>
-              <dgm:constr type="h" for="ch" forName="bentUpArrow1" refType="h" fact="0.42"/>
-              <dgm:constr type="l" for="ch" forName="ParentText" refType="w" fact="0.4316"/>
-              <dgm:constr type="t" for="ch" forName="ParentText" refType="h" fact="0"/>
-              <dgm:constr type="w" for="ch" forName="ParentText" refType="w" fact="0.5684"/>
-              <dgm:constr type="h" for="ch" forName="ParentText" refType="h" fact="0.4949"/>
-              <dgm:constr type="l" for="ch" forName="ChildText" refType="w" fact="0"/>
-              <dgm:constr type="t" for="ch" forName="ChildText" refType="h" fact="0.05"/>
-              <dgm:constr type="w" for="ch" forName="ChildText" refType="w" fact="0.4134"/>
-              <dgm:constr type="h" for="ch" forName="ChildText" refType="h" fact="0.4"/>
-              <dgm:constr type="l" for="ch" forName="FinalChildText" refType="w" fact="0"/>
-              <dgm:constr type="t" for="ch" forName="FinalChildText" refType="h" fact="0.05"/>
-              <dgm:constr type="w" for="ch" forName="FinalChildText" refType="w" fact="0.4134"/>
-              <dgm:constr type="h" for="ch" forName="FinalChildText" refType="h" fact="0.4"/>
-            </dgm:constrLst>
-          </dgm:else>
-        </dgm:choose>
-        <dgm:choose name="Name9">
-          <dgm:if name="Name10" axis="followSib" ptType="node" func="cnt" op="gte" val="1">
-            <dgm:layoutNode name="bentUpArrow1" styleLbl="alignImgPlace1">
-              <dgm:alg type="sp"/>
-              <dgm:choose name="Name11">
-                <dgm:if name="Name12" func="var" arg="dir" op="equ" val="norm">
-                  <dgm:shape xmlns:r="http://schemas.openxmlformats.org/officeDocument/2006/relationships" rot="90" type="bentUpArrow" r:blip="">
-                    <dgm:adjLst>
-                      <dgm:adj idx="1" val="0.3284"/>
-                      <dgm:adj idx="2" val="0.25"/>
-                      <dgm:adj idx="3" val="0.3578"/>
-                    </dgm:adjLst>
-                  </dgm:shape>
-                </dgm:if>
-                <dgm:else name="Name13">
-                  <dgm:shape xmlns:r="http://schemas.openxmlformats.org/officeDocument/2006/relationships" rot="180" type="bentArrow" r:blip="">
-                    <dgm:adjLst>
-                      <dgm:adj idx="1" val="0.3284"/>
-                      <dgm:adj idx="2" val="0.25"/>
-                      <dgm:adj idx="3" val="0.3578"/>
-                      <dgm:adj idx="4" val="0"/>
-                    </dgm:adjLst>
-                  </dgm:shape>
-                </dgm:else>
-              </dgm:choose>
-              <dgm:presOf/>
-            </dgm:layoutNode>
-          </dgm:if>
-          <dgm:else name="Name14"/>
-        </dgm:choose>
-        <dgm:layoutNode name="ParentText" styleLbl="node1">
+    <dgm:ruleLst/>
+    <dgm:layoutNode name="dummyMaxCanvas">
+      <dgm:varLst/>
+      <dgm:alg type="sp"/>
+      <dgm:shape xmlns:r="http://schemas.openxmlformats.org/officeDocument/2006/relationships" r:blip="">
+        <dgm:adjLst/>
+      </dgm:shape>
+      <dgm:presOf/>
+      <dgm:constrLst/>
+      <dgm:ruleLst/>
+    </dgm:layoutNode>
+    <dgm:choose name="Name3">
+      <dgm:if name="Name4" axis="ch" ptType="node" func="cnt" op="equ" val="1">
+        <dgm:layoutNode name="OneNode_1">
           <dgm:varLst>
-            <dgm:chMax val="1"/>
-            <dgm:chPref val="1"/>
             <dgm:bulletEnabled val="1"/>
           </dgm:varLst>
           <dgm:alg type="tx"/>
           <dgm:shape xmlns:r="http://schemas.openxmlformats.org/officeDocument/2006/relationships" type="roundRect" r:blip="">
             <dgm:adjLst>
-              <dgm:adj idx="1" val="0.1667"/>
+              <dgm:adj idx="1" val="0.1"/>
             </dgm:adjLst>
           </dgm:shape>
-          <dgm:presOf axis="self" ptType="node"/>
+          <dgm:presOf axis="ch desOrSelf" ptType="node node" st="1 1" cnt="1 0"/>
           <dgm:constrLst>
             <dgm:constr type="lMarg" refType="primFontSz" fact="0.3"/>
             <dgm:constr type="rMarg" refType="primFontSz" fact="0.3"/>
@@ -2943,25 +4447,260 @@
             <dgm:rule type="primFontSz" val="5" fact="NaN" max="NaN"/>
           </dgm:ruleLst>
         </dgm:layoutNode>
-        <dgm:choose name="Name15">
-          <dgm:if name="Name16" axis="followSib" ptType="node" func="cnt" op="equ" val="0">
-            <dgm:choose name="Name17">
-              <dgm:if name="Name18" axis="ch" ptType="node" func="cnt" op="gte" val="1">
-                <dgm:layoutNode name="FinalChildText" styleLbl="revTx">
+      </dgm:if>
+      <dgm:else name="Name5">
+        <dgm:choose name="Name6">
+          <dgm:if name="Name7" axis="ch" ptType="node" func="cnt" op="equ" val="2">
+            <dgm:layoutNode name="TwoNodes_1">
+              <dgm:varLst>
+                <dgm:bulletEnabled val="1"/>
+              </dgm:varLst>
+              <dgm:alg type="sp"/>
+              <dgm:shape xmlns:r="http://schemas.openxmlformats.org/officeDocument/2006/relationships" type="roundRect" r:blip="">
+                <dgm:adjLst>
+                  <dgm:adj idx="1" val="0.1"/>
+                </dgm:adjLst>
+              </dgm:shape>
+              <dgm:presOf axis="ch desOrSelf" ptType="node node" st="1 1" cnt="1 0"/>
+              <dgm:constrLst/>
+              <dgm:ruleLst/>
+            </dgm:layoutNode>
+            <dgm:layoutNode name="TwoNodes_2">
+              <dgm:varLst>
+                <dgm:bulletEnabled val="1"/>
+              </dgm:varLst>
+              <dgm:alg type="sp"/>
+              <dgm:shape xmlns:r="http://schemas.openxmlformats.org/officeDocument/2006/relationships" type="roundRect" r:blip="">
+                <dgm:adjLst>
+                  <dgm:adj idx="1" val="0.1"/>
+                </dgm:adjLst>
+              </dgm:shape>
+              <dgm:presOf axis="ch desOrSelf" ptType="node node" st="2 1" cnt="1 0"/>
+              <dgm:constrLst/>
+              <dgm:ruleLst/>
+            </dgm:layoutNode>
+            <dgm:layoutNode name="TwoConn_1-2" styleLbl="fgAccFollowNode1">
+              <dgm:varLst>
+                <dgm:bulletEnabled val="1"/>
+              </dgm:varLst>
+              <dgm:alg type="tx"/>
+              <dgm:shape xmlns:r="http://schemas.openxmlformats.org/officeDocument/2006/relationships" type="downArrow" r:blip="">
+                <dgm:adjLst>
+                  <dgm:adj idx="1" val="0.55"/>
+                  <dgm:adj idx="2" val="0.45"/>
+                </dgm:adjLst>
+              </dgm:shape>
+              <dgm:presOf axis="ch" ptType="sibTrans" cnt="1"/>
+              <dgm:constrLst>
+                <dgm:constr type="lMarg" refType="primFontSz" fact="0.1"/>
+                <dgm:constr type="rMarg" refType="primFontSz" fact="0.1"/>
+                <dgm:constr type="tMarg" refType="primFontSz" fact="0.1"/>
+                <dgm:constr type="bMarg" refType="primFontSz" fact="0.1"/>
+              </dgm:constrLst>
+              <dgm:ruleLst>
+                <dgm:rule type="primFontSz" val="5" fact="NaN" max="NaN"/>
+              </dgm:ruleLst>
+            </dgm:layoutNode>
+            <dgm:layoutNode name="TwoNodes_1_text">
+              <dgm:varLst>
+                <dgm:bulletEnabled val="1"/>
+              </dgm:varLst>
+              <dgm:alg type="tx">
+                <dgm:param type="parTxLTRAlign" val="l"/>
+                <dgm:param type="txAnchorVertCh" val="mid"/>
+              </dgm:alg>
+              <dgm:shape xmlns:r="http://schemas.openxmlformats.org/officeDocument/2006/relationships" type="roundRect" r:blip="" hideGeom="1">
+                <dgm:adjLst>
+                  <dgm:adj idx="1" val="0.1"/>
+                </dgm:adjLst>
+              </dgm:shape>
+              <dgm:presOf axis="ch desOrSelf" ptType="node node" st="1 1" cnt="1 0"/>
+              <dgm:constrLst>
+                <dgm:constr type="lMarg" refType="primFontSz" fact="0.3"/>
+                <dgm:constr type="rMarg" refType="primFontSz" fact="0.3"/>
+                <dgm:constr type="tMarg" refType="primFontSz" fact="0.3"/>
+                <dgm:constr type="bMarg" refType="primFontSz" fact="0.3"/>
+              </dgm:constrLst>
+              <dgm:ruleLst>
+                <dgm:rule type="primFontSz" val="5" fact="NaN" max="NaN"/>
+              </dgm:ruleLst>
+            </dgm:layoutNode>
+            <dgm:layoutNode name="TwoNodes_2_text">
+              <dgm:varLst>
+                <dgm:bulletEnabled val="1"/>
+              </dgm:varLst>
+              <dgm:alg type="tx">
+                <dgm:param type="parTxLTRAlign" val="l"/>
+                <dgm:param type="txAnchorVertCh" val="mid"/>
+              </dgm:alg>
+              <dgm:shape xmlns:r="http://schemas.openxmlformats.org/officeDocument/2006/relationships" type="roundRect" r:blip="" hideGeom="1">
+                <dgm:adjLst>
+                  <dgm:adj idx="1" val="0.1"/>
+                </dgm:adjLst>
+              </dgm:shape>
+              <dgm:presOf axis="ch desOrSelf" ptType="node node" st="2 1" cnt="1 0"/>
+              <dgm:constrLst>
+                <dgm:constr type="lMarg" refType="primFontSz" fact="0.3"/>
+                <dgm:constr type="rMarg" refType="primFontSz" fact="0.3"/>
+                <dgm:constr type="tMarg" refType="primFontSz" fact="0.3"/>
+                <dgm:constr type="bMarg" refType="primFontSz" fact="0.3"/>
+              </dgm:constrLst>
+              <dgm:ruleLst>
+                <dgm:rule type="primFontSz" val="5" fact="NaN" max="NaN"/>
+              </dgm:ruleLst>
+            </dgm:layoutNode>
+          </dgm:if>
+          <dgm:else name="Name8">
+            <dgm:choose name="Name9">
+              <dgm:if name="Name10" axis="ch" ptType="node" func="cnt" op="equ" val="3">
+                <dgm:layoutNode name="ThreeNodes_1">
                   <dgm:varLst>
-                    <dgm:chMax val="0"/>
-                    <dgm:chPref val="0"/>
+                    <dgm:bulletEnabled val="1"/>
+                  </dgm:varLst>
+                  <dgm:alg type="sp"/>
+                  <dgm:shape xmlns:r="http://schemas.openxmlformats.org/officeDocument/2006/relationships" type="roundRect" r:blip="">
+                    <dgm:adjLst>
+                      <dgm:adj idx="1" val="0.1"/>
+                    </dgm:adjLst>
+                  </dgm:shape>
+                  <dgm:presOf axis="ch desOrSelf" ptType="node node" st="1 1" cnt="1 0"/>
+                  <dgm:constrLst/>
+                  <dgm:ruleLst/>
+                </dgm:layoutNode>
+                <dgm:layoutNode name="ThreeNodes_2">
+                  <dgm:varLst>
+                    <dgm:bulletEnabled val="1"/>
+                  </dgm:varLst>
+                  <dgm:alg type="sp"/>
+                  <dgm:shape xmlns:r="http://schemas.openxmlformats.org/officeDocument/2006/relationships" type="roundRect" r:blip="">
+                    <dgm:adjLst>
+                      <dgm:adj idx="1" val="0.1"/>
+                    </dgm:adjLst>
+                  </dgm:shape>
+                  <dgm:presOf axis="ch desOrSelf" ptType="node node" st="2 1" cnt="1 0"/>
+                  <dgm:constrLst/>
+                  <dgm:ruleLst/>
+                </dgm:layoutNode>
+                <dgm:layoutNode name="ThreeNodes_3">
+                  <dgm:varLst>
+                    <dgm:bulletEnabled val="1"/>
+                  </dgm:varLst>
+                  <dgm:alg type="sp"/>
+                  <dgm:shape xmlns:r="http://schemas.openxmlformats.org/officeDocument/2006/relationships" type="roundRect" r:blip="">
+                    <dgm:adjLst>
+                      <dgm:adj idx="1" val="0.1"/>
+                    </dgm:adjLst>
+                  </dgm:shape>
+                  <dgm:presOf axis="ch desOrSelf" ptType="node node" st="3 1" cnt="1 0"/>
+                  <dgm:constrLst/>
+                  <dgm:ruleLst/>
+                </dgm:layoutNode>
+                <dgm:layoutNode name="ThreeConn_1-2" styleLbl="fgAccFollowNode1">
+                  <dgm:varLst>
+                    <dgm:bulletEnabled val="1"/>
+                  </dgm:varLst>
+                  <dgm:alg type="tx"/>
+                  <dgm:shape xmlns:r="http://schemas.openxmlformats.org/officeDocument/2006/relationships" type="downArrow" r:blip="">
+                    <dgm:adjLst>
+                      <dgm:adj idx="1" val="0.55"/>
+                      <dgm:adj idx="2" val="0.45"/>
+                    </dgm:adjLst>
+                  </dgm:shape>
+                  <dgm:presOf axis="ch" ptType="sibTrans" cnt="1"/>
+                  <dgm:constrLst>
+                    <dgm:constr type="lMarg" refType="primFontSz" fact="0.1"/>
+                    <dgm:constr type="rMarg" refType="primFontSz" fact="0.1"/>
+                    <dgm:constr type="tMarg" refType="primFontSz" fact="0.1"/>
+                    <dgm:constr type="bMarg" refType="primFontSz" fact="0.1"/>
+                  </dgm:constrLst>
+                  <dgm:ruleLst>
+                    <dgm:rule type="primFontSz" val="5" fact="NaN" max="NaN"/>
+                  </dgm:ruleLst>
+                </dgm:layoutNode>
+                <dgm:layoutNode name="ThreeConn_2-3" styleLbl="fgAccFollowNode1">
+                  <dgm:varLst>
+                    <dgm:bulletEnabled val="1"/>
+                  </dgm:varLst>
+                  <dgm:alg type="tx"/>
+                  <dgm:shape xmlns:r="http://schemas.openxmlformats.org/officeDocument/2006/relationships" type="downArrow" r:blip="">
+                    <dgm:adjLst>
+                      <dgm:adj idx="1" val="0.55"/>
+                      <dgm:adj idx="2" val="0.45"/>
+                    </dgm:adjLst>
+                  </dgm:shape>
+                  <dgm:presOf axis="ch" ptType="sibTrans" st="2" cnt="1"/>
+                  <dgm:constrLst>
+                    <dgm:constr type="lMarg" refType="primFontSz" fact="0.1"/>
+                    <dgm:constr type="rMarg" refType="primFontSz" fact="0.1"/>
+                    <dgm:constr type="tMarg" refType="primFontSz" fact="0.1"/>
+                    <dgm:constr type="bMarg" refType="primFontSz" fact="0.1"/>
+                  </dgm:constrLst>
+                  <dgm:ruleLst>
+                    <dgm:rule type="primFontSz" val="5" fact="NaN" max="NaN"/>
+                  </dgm:ruleLst>
+                </dgm:layoutNode>
+                <dgm:layoutNode name="ThreeNodes_1_text">
+                  <dgm:varLst>
                     <dgm:bulletEnabled val="1"/>
                   </dgm:varLst>
                   <dgm:alg type="tx">
-                    <dgm:param type="stBulletLvl" val="1"/>
+                    <dgm:param type="parTxLTRAlign" val="l"/>
                     <dgm:param type="txAnchorVertCh" val="mid"/>
+                  </dgm:alg>
+                  <dgm:shape xmlns:r="http://schemas.openxmlformats.org/officeDocument/2006/relationships" type="roundRect" r:blip="" hideGeom="1">
+                    <dgm:adjLst>
+                      <dgm:adj idx="1" val="0.1"/>
+                    </dgm:adjLst>
+                  </dgm:shape>
+                  <dgm:presOf axis="ch desOrSelf" ptType="node node" st="1 1" cnt="1 0"/>
+                  <dgm:constrLst>
+                    <dgm:constr type="lMarg" refType="primFontSz" fact="0.3"/>
+                    <dgm:constr type="rMarg" refType="primFontSz" fact="0.3"/>
+                    <dgm:constr type="tMarg" refType="primFontSz" fact="0.3"/>
+                    <dgm:constr type="bMarg" refType="primFontSz" fact="0.3"/>
+                  </dgm:constrLst>
+                  <dgm:ruleLst>
+                    <dgm:rule type="primFontSz" val="5" fact="NaN" max="NaN"/>
+                  </dgm:ruleLst>
+                </dgm:layoutNode>
+                <dgm:layoutNode name="ThreeNodes_2_text">
+                  <dgm:varLst>
+                    <dgm:bulletEnabled val="1"/>
+                  </dgm:varLst>
+                  <dgm:alg type="tx">
                     <dgm:param type="parTxLTRAlign" val="l"/>
+                    <dgm:param type="txAnchorVertCh" val="mid"/>
                   </dgm:alg>
-                  <dgm:shape xmlns:r="http://schemas.openxmlformats.org/officeDocument/2006/relationships" type="rect" r:blip="">
-                    <dgm:adjLst/>
+                  <dgm:shape xmlns:r="http://schemas.openxmlformats.org/officeDocument/2006/relationships" type="roundRect" r:blip="" hideGeom="1">
+                    <dgm:adjLst>
+                      <dgm:adj idx="1" val="0.1"/>
+                    </dgm:adjLst>
                   </dgm:shape>
-                  <dgm:presOf axis="des" ptType="node"/>
+                  <dgm:presOf axis="ch desOrSelf" ptType="node node" st="2 1" cnt="1 0"/>
+                  <dgm:constrLst>
+                    <dgm:constr type="lMarg" refType="primFontSz" fact="0.3"/>
+                    <dgm:constr type="rMarg" refType="primFontSz" fact="0.3"/>
+                    <dgm:constr type="tMarg" refType="primFontSz" fact="0.3"/>
+                    <dgm:constr type="bMarg" refType="primFontSz" fact="0.3"/>
+                  </dgm:constrLst>
+                  <dgm:ruleLst>
+                    <dgm:rule type="primFontSz" val="5" fact="NaN" max="NaN"/>
+                  </dgm:ruleLst>
+                </dgm:layoutNode>
+                <dgm:layoutNode name="ThreeNodes_3_text">
+                  <dgm:varLst>
+                    <dgm:bulletEnabled val="1"/>
+                  </dgm:varLst>
+                  <dgm:alg type="tx">
+                    <dgm:param type="parTxLTRAlign" val="l"/>
+                    <dgm:param type="txAnchorVertCh" val="mid"/>
+                  </dgm:alg>
+                  <dgm:shape xmlns:r="http://schemas.openxmlformats.org/officeDocument/2006/relationships" type="roundRect" r:blip="" hideGeom="1">
+                    <dgm:adjLst>
+                      <dgm:adj idx="1" val="0.1"/>
+                    </dgm:adjLst>
+                  </dgm:shape>
+                  <dgm:presOf axis="ch desOrSelf" ptType="node node" st="3 1" cnt="1 0"/>
                   <dgm:constrLst>
                     <dgm:constr type="lMarg" refType="primFontSz" fact="0.3"/>
                     <dgm:constr type="rMarg" refType="primFontSz" fact="0.3"/>
@@ -2973,47 +4712,520 @@
                   </dgm:ruleLst>
                 </dgm:layoutNode>
               </dgm:if>
-              <dgm:else name="Name19"/>
+              <dgm:else name="Name11">
+                <dgm:choose name="Name12">
+                  <dgm:if name="Name13" axis="ch" ptType="node" func="cnt" op="equ" val="4">
+                    <dgm:layoutNode name="FourNodes_1">
+                      <dgm:varLst>
+                        <dgm:bulletEnabled val="1"/>
+                      </dgm:varLst>
+                      <dgm:alg type="sp"/>
+                      <dgm:shape xmlns:r="http://schemas.openxmlformats.org/officeDocument/2006/relationships" type="roundRect" r:blip="">
+                        <dgm:adjLst>
+                          <dgm:adj idx="1" val="0.1"/>
+                        </dgm:adjLst>
+                      </dgm:shape>
+                      <dgm:presOf axis="ch desOrSelf" ptType="node node" st="1 1" cnt="1 0"/>
+                      <dgm:constrLst/>
+                      <dgm:ruleLst/>
+                    </dgm:layoutNode>
+                    <dgm:layoutNode name="FourNodes_2">
+                      <dgm:varLst>
+                        <dgm:bulletEnabled val="1"/>
+                      </dgm:varLst>
+                      <dgm:alg type="sp"/>
+                      <dgm:shape xmlns:r="http://schemas.openxmlformats.org/officeDocument/2006/relationships" type="roundRect" r:blip="">
+                        <dgm:adjLst>
+                          <dgm:adj idx="1" val="0.1"/>
+                        </dgm:adjLst>
+                      </dgm:shape>
+                      <dgm:presOf axis="ch desOrSelf" ptType="node node" st="2 1" cnt="1 0"/>
+                      <dgm:constrLst/>
+                      <dgm:ruleLst/>
+                    </dgm:layoutNode>
+                    <dgm:layoutNode name="FourNodes_3">
+                      <dgm:varLst>
+                        <dgm:bulletEnabled val="1"/>
+                      </dgm:varLst>
+                      <dgm:alg type="sp"/>
+                      <dgm:shape xmlns:r="http://schemas.openxmlformats.org/officeDocument/2006/relationships" type="roundRect" r:blip="">
+                        <dgm:adjLst>
+                          <dgm:adj idx="1" val="0.1"/>
+                        </dgm:adjLst>
+                      </dgm:shape>
+                      <dgm:presOf axis="ch desOrSelf" ptType="node node" st="3 1" cnt="1 0"/>
+                      <dgm:constrLst/>
+                      <dgm:ruleLst/>
+                    </dgm:layoutNode>
+                    <dgm:layoutNode name="FourNodes_4">
+                      <dgm:varLst>
+                        <dgm:bulletEnabled val="1"/>
+                      </dgm:varLst>
+                      <dgm:alg type="sp"/>
+                      <dgm:shape xmlns:r="http://schemas.openxmlformats.org/officeDocument/2006/relationships" type="roundRect" r:blip="">
+                        <dgm:adjLst>
+                          <dgm:adj idx="1" val="0.1"/>
+                        </dgm:adjLst>
+                      </dgm:shape>
+                      <dgm:presOf axis="ch desOrSelf" ptType="node node" st="4 1" cnt="1 0"/>
+                      <dgm:constrLst/>
+                      <dgm:ruleLst/>
+                    </dgm:layoutNode>
+                    <dgm:layoutNode name="FourConn_1-2" styleLbl="fgAccFollowNode1">
+                      <dgm:varLst>
+                        <dgm:bulletEnabled val="1"/>
+                      </dgm:varLst>
+                      <dgm:alg type="tx"/>
+                      <dgm:shape xmlns:r="http://schemas.openxmlformats.org/officeDocument/2006/relationships" type="downArrow" r:blip="">
+                        <dgm:adjLst>
+                          <dgm:adj idx="1" val="0.55"/>
+                          <dgm:adj idx="2" val="0.45"/>
+                        </dgm:adjLst>
+                      </dgm:shape>
+                      <dgm:presOf axis="ch" ptType="sibTrans" cnt="1"/>
+                      <dgm:constrLst>
+                        <dgm:constr type="lMarg" refType="primFontSz" fact="0.1"/>
+                        <dgm:constr type="rMarg" refType="primFontSz" fact="0.1"/>
+                        <dgm:constr type="tMarg" refType="primFontSz" fact="0.1"/>
+                        <dgm:constr type="bMarg" refType="primFontSz" fact="0.1"/>
+                      </dgm:constrLst>
+                      <dgm:ruleLst>
+                        <dgm:rule type="primFontSz" val="5" fact="NaN" max="NaN"/>
+                      </dgm:ruleLst>
+                    </dgm:layoutNode>
+                    <dgm:layoutNode name="FourConn_2-3" styleLbl="fgAccFollowNode1">
+                      <dgm:varLst>
+                        <dgm:bulletEnabled val="1"/>
+                      </dgm:varLst>
+                      <dgm:alg type="tx"/>
+                      <dgm:shape xmlns:r="http://schemas.openxmlformats.org/officeDocument/2006/relationships" type="downArrow" r:blip="">
+                        <dgm:adjLst>
+                          <dgm:adj idx="1" val="0.55"/>
+                          <dgm:adj idx="2" val="0.45"/>
+                        </dgm:adjLst>
+                      </dgm:shape>
+                      <dgm:presOf axis="ch" ptType="sibTrans" st="2" cnt="1"/>
+                      <dgm:constrLst>
+                        <dgm:constr type="lMarg" refType="primFontSz" fact="0.1"/>
+                        <dgm:constr type="rMarg" refType="primFontSz" fact="0.1"/>
+                        <dgm:constr type="tMarg" refType="primFontSz" fact="0.1"/>
+                        <dgm:constr type="bMarg" refType="primFontSz" fact="0.1"/>
+                      </dgm:constrLst>
+                      <dgm:ruleLst>
+                        <dgm:rule type="primFontSz" val="5" fact="NaN" max="NaN"/>
+                      </dgm:ruleLst>
+                    </dgm:layoutNode>
+                    <dgm:layoutNode name="FourConn_3-4" styleLbl="fgAccFollowNode1">
+                      <dgm:varLst>
+                        <dgm:bulletEnabled val="1"/>
+                      </dgm:varLst>
+                      <dgm:alg type="tx"/>
+                      <dgm:shape xmlns:r="http://schemas.openxmlformats.org/officeDocument/2006/relationships" type="downArrow" r:blip="">
+                        <dgm:adjLst>
+                          <dgm:adj idx="1" val="0.55"/>
+                          <dgm:adj idx="2" val="0.45"/>
+                        </dgm:adjLst>
+                      </dgm:shape>
+                      <dgm:presOf axis="ch" ptType="sibTrans" st="3" cnt="1"/>
+                      <dgm:constrLst>
+                        <dgm:constr type="lMarg" refType="primFontSz" fact="0.1"/>
+                        <dgm:constr type="rMarg" refType="primFontSz" fact="0.1"/>
+                        <dgm:constr type="tMarg" refType="primFontSz" fact="0.1"/>
+                        <dgm:constr type="bMarg" refType="primFontSz" fact="0.1"/>
+                      </dgm:constrLst>
+                      <dgm:ruleLst>
+                        <dgm:rule type="primFontSz" val="5" fact="NaN" max="NaN"/>
+                      </dgm:ruleLst>
+                    </dgm:layoutNode>
+                    <dgm:layoutNode name="FourNodes_1_text">
+                      <dgm:varLst>
+                        <dgm:bulletEnabled val="1"/>
+                      </dgm:varLst>
+                      <dgm:alg type="tx">
+                        <dgm:param type="parTxLTRAlign" val="l"/>
+                        <dgm:param type="txAnchorVertCh" val="mid"/>
+                      </dgm:alg>
+                      <dgm:shape xmlns:r="http://schemas.openxmlformats.org/officeDocument/2006/relationships" type="roundRect" r:blip="" hideGeom="1">
+                        <dgm:adjLst>
+                          <dgm:adj idx="1" val="0.1"/>
+                        </dgm:adjLst>
+                      </dgm:shape>
+                      <dgm:presOf axis="ch desOrSelf" ptType="node node" st="1 1" cnt="1 0"/>
+                      <dgm:constrLst>
+                        <dgm:constr type="lMarg" refType="primFontSz" fact="0.3"/>
+                        <dgm:constr type="rMarg" refType="primFontSz" fact="0.3"/>
+                        <dgm:constr type="tMarg" refType="primFontSz" fact="0.3"/>
+                        <dgm:constr type="bMarg" refType="primFontSz" fact="0.3"/>
+                      </dgm:constrLst>
+                      <dgm:ruleLst>
+                        <dgm:rule type="primFontSz" val="5" fact="NaN" max="NaN"/>
+                      </dgm:ruleLst>
+                    </dgm:layoutNode>
+                    <dgm:layoutNode name="FourNodes_2_text">
+                      <dgm:varLst>
+                        <dgm:bulletEnabled val="1"/>
+                      </dgm:varLst>
+                      <dgm:alg type="tx">
+                        <dgm:param type="parTxLTRAlign" val="l"/>
+                        <dgm:param type="txAnchorVertCh" val="mid"/>
+                      </dgm:alg>
+                      <dgm:shape xmlns:r="http://schemas.openxmlformats.org/officeDocument/2006/relationships" type="roundRect" r:blip="" hideGeom="1">
+                        <dgm:adjLst>
+                          <dgm:adj idx="1" val="0.1"/>
+                        </dgm:adjLst>
+                      </dgm:shape>
+                      <dgm:presOf axis="ch desOrSelf" ptType="node node" st="2 1" cnt="1 0"/>
+                      <dgm:constrLst>
+                        <dgm:constr type="lMarg" refType="primFontSz" fact="0.3"/>
+                        <dgm:constr type="rMarg" refType="primFontSz" fact="0.3"/>
+                        <dgm:constr type="tMarg" refType="primFontSz" fact="0.3"/>
+                        <dgm:constr type="bMarg" refType="primFontSz" fact="0.3"/>
+                      </dgm:constrLst>
+                      <dgm:ruleLst>
+                        <dgm:rule type="primFontSz" val="5" fact="NaN" max="NaN"/>
+                      </dgm:ruleLst>
+                    </dgm:layoutNode>
+                    <dgm:layoutNode name="FourNodes_3_text">
+                      <dgm:varLst>
+                        <dgm:bulletEnabled val="1"/>
+                      </dgm:varLst>
+                      <dgm:alg type="tx">
+                        <dgm:param type="parTxLTRAlign" val="l"/>
+                        <dgm:param type="txAnchorVertCh" val="mid"/>
+                      </dgm:alg>
+                      <dgm:shape xmlns:r="http://schemas.openxmlformats.org/officeDocument/2006/relationships" type="roundRect" r:blip="" hideGeom="1">
+                        <dgm:adjLst>
+                          <dgm:adj idx="1" val="0.1"/>
+                        </dgm:adjLst>
+                      </dgm:shape>
+                      <dgm:presOf axis="ch desOrSelf" ptType="node node" st="3 1" cnt="1 0"/>
+                      <dgm:constrLst>
+                        <dgm:constr type="lMarg" refType="primFontSz" fact="0.3"/>
+                        <dgm:constr type="rMarg" refType="primFontSz" fact="0.3"/>
+                        <dgm:constr type="tMarg" refType="primFontSz" fact="0.3"/>
+                        <dgm:constr type="bMarg" refType="primFontSz" fact="0.3"/>
+                      </dgm:constrLst>
+                      <dgm:ruleLst>
+                        <dgm:rule type="primFontSz" val="5" fact="NaN" max="NaN"/>
+                      </dgm:ruleLst>
+                    </dgm:layoutNode>
+                    <dgm:layoutNode name="FourNodes_4_text">
+                      <dgm:varLst>
+                        <dgm:bulletEnabled val="1"/>
+                      </dgm:varLst>
+                      <dgm:alg type="tx">
+                        <dgm:param type="parTxLTRAlign" val="l"/>
+                        <dgm:param type="txAnchorVertCh" val="mid"/>
+                      </dgm:alg>
+                      <dgm:shape xmlns:r="http://schemas.openxmlformats.org/officeDocument/2006/relationships" type="roundRect" r:blip="" hideGeom="1">
+                        <dgm:adjLst>
+                          <dgm:adj idx="1" val="0.1"/>
+                        </dgm:adjLst>
+                      </dgm:shape>
+                      <dgm:presOf axis="ch desOrSelf" ptType="node node" st="4 1" cnt="1 0"/>
+                      <dgm:constrLst>
+                        <dgm:constr type="lMarg" refType="primFontSz" fact="0.3"/>
+                        <dgm:constr type="rMarg" refType="primFontSz" fact="0.3"/>
+                        <dgm:constr type="tMarg" refType="primFontSz" fact="0.3"/>
+                        <dgm:constr type="bMarg" refType="primFontSz" fact="0.3"/>
+                      </dgm:constrLst>
+                      <dgm:ruleLst>
+                        <dgm:rule type="primFontSz" val="5" fact="NaN" max="NaN"/>
+                      </dgm:ruleLst>
+                    </dgm:layoutNode>
+                  </dgm:if>
+                  <dgm:else name="Name14">
+                    <dgm:choose name="Name15">
+                      <dgm:if name="Name16" axis="ch" ptType="node" func="cnt" op="gte" val="5">
+                        <dgm:layoutNode name="FiveNodes_1">
+                          <dgm:varLst>
+                            <dgm:bulletEnabled val="1"/>
+                          </dgm:varLst>
+                          <dgm:alg type="sp"/>
+                          <dgm:shape xmlns:r="http://schemas.openxmlformats.org/officeDocument/2006/relationships" type="roundRect" r:blip="">
+                            <dgm:adjLst>
+                              <dgm:adj idx="1" val="0.1"/>
+                            </dgm:adjLst>
+                          </dgm:shape>
+                          <dgm:presOf axis="ch desOrSelf" ptType="node node" st="1 1" cnt="1 0"/>
+                          <dgm:constrLst/>
+                          <dgm:ruleLst/>
+                        </dgm:layoutNode>
+                        <dgm:layoutNode name="FiveNodes_2">
+                          <dgm:varLst>
+                            <dgm:bulletEnabled val="1"/>
+                          </dgm:varLst>
+                          <dgm:alg type="sp"/>
+                          <dgm:shape xmlns:r="http://schemas.openxmlformats.org/officeDocument/2006/relationships" type="roundRect" r:blip="">
+                            <dgm:adjLst>
+                              <dgm:adj idx="1" val="0.1"/>
+                            </dgm:adjLst>
+                          </dgm:shape>
+                          <dgm:presOf axis="ch desOrSelf" ptType="node node" st="2 1" cnt="1 0"/>
+                          <dgm:constrLst/>
+                          <dgm:ruleLst/>
+                        </dgm:layoutNode>
+                        <dgm:layoutNode name="FiveNodes_3">
+                          <dgm:varLst>
+                            <dgm:bulletEnabled val="1"/>
+                          </dgm:varLst>
+                          <dgm:alg type="sp"/>
+                          <dgm:shape xmlns:r="http://schemas.openxmlformats.org/officeDocument/2006/relationships" type="roundRect" r:blip="">
+                            <dgm:adjLst>
+                              <dgm:adj idx="1" val="0.1"/>
+                            </dgm:adjLst>
+                          </dgm:shape>
+                          <dgm:presOf axis="ch desOrSelf" ptType="node node" st="3 1" cnt="1 0"/>
+                          <dgm:constrLst/>
+                          <dgm:ruleLst/>
+                        </dgm:layoutNode>
+                        <dgm:layoutNode name="FiveNodes_4">
+                          <dgm:varLst>
+                            <dgm:bulletEnabled val="1"/>
+                          </dgm:varLst>
+                          <dgm:alg type="sp"/>
+                          <dgm:shape xmlns:r="http://schemas.openxmlformats.org/officeDocument/2006/relationships" type="roundRect" r:blip="">
+                            <dgm:adjLst>
+                              <dgm:adj idx="1" val="0.1"/>
+                            </dgm:adjLst>
+                          </dgm:shape>
+                          <dgm:presOf axis="ch desOrSelf" ptType="node node" st="4 1" cnt="1 0"/>
+                          <dgm:constrLst/>
+                          <dgm:ruleLst/>
+                        </dgm:layoutNode>
+                        <dgm:layoutNode name="FiveNodes_5">
+                          <dgm:varLst>
+                            <dgm:bulletEnabled val="1"/>
+                          </dgm:varLst>
+                          <dgm:alg type="sp"/>
+                          <dgm:shape xmlns:r="http://schemas.openxmlformats.org/officeDocument/2006/relationships" type="roundRect" r:blip="">
+                            <dgm:adjLst>
+                              <dgm:adj idx="1" val="0.1"/>
+                            </dgm:adjLst>
+                          </dgm:shape>
+                          <dgm:presOf axis="ch desOrSelf" ptType="node node" st="5 1" cnt="1 0"/>
+                          <dgm:constrLst/>
+                          <dgm:ruleLst/>
+                        </dgm:layoutNode>
+                        <dgm:layoutNode name="FiveConn_1-2" styleLbl="fgAccFollowNode1">
+                          <dgm:varLst>
+                            <dgm:bulletEnabled val="1"/>
+                          </dgm:varLst>
+                          <dgm:alg type="tx"/>
+                          <dgm:shape xmlns:r="http://schemas.openxmlformats.org/officeDocument/2006/relationships" type="downArrow" r:blip="">
+                            <dgm:adjLst>
+                              <dgm:adj idx="1" val="0.55"/>
+                              <dgm:adj idx="2" val="0.45"/>
+                            </dgm:adjLst>
+                          </dgm:shape>
+                          <dgm:presOf axis="ch" ptType="sibTrans" cnt="1"/>
+                          <dgm:constrLst>
+                            <dgm:constr type="lMarg" refType="primFontSz" fact="0.1"/>
+                            <dgm:constr type="rMarg" refType="primFontSz" fact="0.1"/>
+                            <dgm:constr type="tMarg" refType="primFontSz" fact="0.1"/>
+                            <dgm:constr type="bMarg" refType="primFontSz" fact="0.1"/>
+                          </dgm:constrLst>
+                          <dgm:ruleLst>
+                            <dgm:rule type="primFontSz" val="5" fact="NaN" max="NaN"/>
+                          </dgm:ruleLst>
+                        </dgm:layoutNode>
+                        <dgm:layoutNode name="FiveConn_2-3" styleLbl="fgAccFollowNode1">
+                          <dgm:varLst>
+                            <dgm:bulletEnabled val="1"/>
+                          </dgm:varLst>
+                          <dgm:alg type="tx"/>
+                          <dgm:shape xmlns:r="http://schemas.openxmlformats.org/officeDocument/2006/relationships" type="downArrow" r:blip="">
+                            <dgm:adjLst>
+                              <dgm:adj idx="1" val="0.55"/>
+                              <dgm:adj idx="2" val="0.45"/>
+                            </dgm:adjLst>
+                          </dgm:shape>
+                          <dgm:presOf axis="ch" ptType="sibTrans" st="2" cnt="1"/>
+                          <dgm:constrLst>
+                            <dgm:constr type="lMarg" refType="primFontSz" fact="0.1"/>
+                            <dgm:constr type="rMarg" refType="primFontSz" fact="0.1"/>
+                            <dgm:constr type="tMarg" refType="primFontSz" fact="0.1"/>
+                            <dgm:constr type="bMarg" refType="primFontSz" fact="0.1"/>
+                          </dgm:constrLst>
+                          <dgm:ruleLst>
+                            <dgm:rule type="primFontSz" val="5" fact="NaN" max="NaN"/>
+                          </dgm:ruleLst>
+                        </dgm:layoutNode>
+                        <dgm:layoutNode name="FiveConn_3-4" styleLbl="fgAccFollowNode1">
+                          <dgm:varLst>
+                            <dgm:bulletEnabled val="1"/>
+                          </dgm:varLst>
+                          <dgm:alg type="tx"/>
+                          <dgm:shape xmlns:r="http://schemas.openxmlformats.org/officeDocument/2006/relationships" type="downArrow" r:blip="">
+                            <dgm:adjLst>
+                              <dgm:adj idx="1" val="0.55"/>
+                              <dgm:adj idx="2" val="0.45"/>
+                            </dgm:adjLst>
+                          </dgm:shape>
+                          <dgm:presOf axis="ch" ptType="sibTrans" st="3" cnt="1"/>
+                          <dgm:constrLst>
+                            <dgm:constr type="lMarg" refType="primFontSz" fact="0.1"/>
+                            <dgm:constr type="rMarg" refType="primFontSz" fact="0.1"/>
+                            <dgm:constr type="tMarg" refType="primFontSz" fact="0.1"/>
+                            <dgm:constr type="bMarg" refType="primFontSz" fact="0.1"/>
+                          </dgm:constrLst>
+                          <dgm:ruleLst>
+                            <dgm:rule type="primFontSz" val="5" fact="NaN" max="NaN"/>
+                          </dgm:ruleLst>
+                        </dgm:layoutNode>
+                        <dgm:layoutNode name="FiveConn_4-5" styleLbl="fgAccFollowNode1">
+                          <dgm:varLst>
+                            <dgm:bulletEnabled val="1"/>
+                          </dgm:varLst>
+                          <dgm:alg type="tx"/>
+                          <dgm:shape xmlns:r="http://schemas.openxmlformats.org/officeDocument/2006/relationships" type="downArrow" r:blip="">
+                            <dgm:adjLst>
+                              <dgm:adj idx="1" val="0.55"/>
+                              <dgm:adj idx="2" val="0.45"/>
+                            </dgm:adjLst>
+                          </dgm:shape>
+                          <dgm:presOf axis="ch" ptType="sibTrans" st="4" cnt="1"/>
+                          <dgm:constrLst>
+                            <dgm:constr type="lMarg" refType="primFontSz" fact="0.1"/>
+                            <dgm:constr type="rMarg" refType="primFontSz" fact="0.1"/>
+                            <dgm:constr type="tMarg" refType="primFontSz" fact="0.1"/>
+                            <dgm:constr type="bMarg" refType="primFontSz" fact="0.1"/>
+                          </dgm:constrLst>
+                          <dgm:ruleLst>
+                            <dgm:rule type="primFontSz" val="5" fact="NaN" max="NaN"/>
+                          </dgm:ruleLst>
+                        </dgm:layoutNode>
+                        <dgm:layoutNode name="FiveNodes_1_text">
+                          <dgm:varLst>
+                            <dgm:bulletEnabled val="1"/>
+                          </dgm:varLst>
+                          <dgm:alg type="tx">
+                            <dgm:param type="parTxLTRAlign" val="l"/>
+                            <dgm:param type="txAnchorVertCh" val="mid"/>
+                          </dgm:alg>
+                          <dgm:shape xmlns:r="http://schemas.openxmlformats.org/officeDocument/2006/relationships" type="roundRect" r:blip="" hideGeom="1">
+                            <dgm:adjLst>
+                              <dgm:adj idx="1" val="0.1"/>
+                            </dgm:adjLst>
+                          </dgm:shape>
+                          <dgm:presOf axis="ch desOrSelf" ptType="node node" st="1 1" cnt="1 0"/>
+                          <dgm:constrLst>
+                            <dgm:constr type="lMarg" refType="primFontSz" fact="0.3"/>
+                            <dgm:constr type="rMarg" refType="primFontSz" fact="0.3"/>
+                            <dgm:constr type="tMarg" refType="primFontSz" fact="0.3"/>
+                            <dgm:constr type="bMarg" refType="primFontSz" fact="0.3"/>
+                          </dgm:constrLst>
+                          <dgm:ruleLst>
+                            <dgm:rule type="primFontSz" val="5" fact="NaN" max="NaN"/>
+                          </dgm:ruleLst>
+                        </dgm:layoutNode>
+                        <dgm:layoutNode name="FiveNodes_2_text">
+                          <dgm:varLst>
+                            <dgm:bulletEnabled val="1"/>
+                          </dgm:varLst>
+                          <dgm:alg type="tx">
+                            <dgm:param type="parTxLTRAlign" val="l"/>
+                            <dgm:param type="txAnchorVertCh" val="mid"/>
+                          </dgm:alg>
+                          <dgm:shape xmlns:r="http://schemas.openxmlformats.org/officeDocument/2006/relationships" type="roundRect" r:blip="" hideGeom="1">
+                            <dgm:adjLst>
+                              <dgm:adj idx="1" val="0.1"/>
+                            </dgm:adjLst>
+                          </dgm:shape>
+                          <dgm:presOf axis="ch desOrSelf" ptType="node node" st="2 1" cnt="1 0"/>
+                          <dgm:constrLst>
+                            <dgm:constr type="lMarg" refType="primFontSz" fact="0.3"/>
+                            <dgm:constr type="rMarg" refType="primFontSz" fact="0.3"/>
+                            <dgm:constr type="tMarg" refType="primFontSz" fact="0.3"/>
+                            <dgm:constr type="bMarg" refType="primFontSz" fact="0.3"/>
+                          </dgm:constrLst>
+                          <dgm:ruleLst>
+                            <dgm:rule type="primFontSz" val="5" fact="NaN" max="NaN"/>
+                          </dgm:ruleLst>
+                        </dgm:layoutNode>
+                        <dgm:layoutNode name="FiveNodes_3_text">
+                          <dgm:varLst>
+                            <dgm:bulletEnabled val="1"/>
+                          </dgm:varLst>
+                          <dgm:alg type="tx">
+                            <dgm:param type="parTxLTRAlign" val="l"/>
+                            <dgm:param type="txAnchorVertCh" val="mid"/>
+                          </dgm:alg>
+                          <dgm:shape xmlns:r="http://schemas.openxmlformats.org/officeDocument/2006/relationships" type="roundRect" r:blip="" hideGeom="1">
+                            <dgm:adjLst>
+                              <dgm:adj idx="1" val="0.1"/>
+                            </dgm:adjLst>
+                          </dgm:shape>
+                          <dgm:presOf axis="ch desOrSelf" ptType="node node" st="3 1" cnt="1 0"/>
+                          <dgm:constrLst>
+                            <dgm:constr type="lMarg" refType="primFontSz" fact="0.3"/>
+                            <dgm:constr type="rMarg" refType="primFontSz" fact="0.3"/>
+                            <dgm:constr type="tMarg" refType="primFontSz" fact="0.3"/>
+                            <dgm:constr type="bMarg" refType="primFontSz" fact="0.3"/>
+                          </dgm:constrLst>
+                          <dgm:ruleLst>
+                            <dgm:rule type="primFontSz" val="5" fact="NaN" max="NaN"/>
+                          </dgm:ruleLst>
+                        </dgm:layoutNode>
+                        <dgm:layoutNode name="FiveNodes_4_text">
+                          <dgm:varLst>
+                            <dgm:bulletEnabled val="1"/>
+                          </dgm:varLst>
+                          <dgm:alg type="tx">
+                            <dgm:param type="parTxLTRAlign" val="l"/>
+                            <dgm:param type="txAnchorVertCh" val="mid"/>
+                          </dgm:alg>
+                          <dgm:shape xmlns:r="http://schemas.openxmlformats.org/officeDocument/2006/relationships" type="roundRect" r:blip="" hideGeom="1">
+                            <dgm:adjLst>
+                              <dgm:adj idx="1" val="0.1"/>
+                            </dgm:adjLst>
+                          </dgm:shape>
+                          <dgm:presOf axis="ch desOrSelf" ptType="node node" st="4 1" cnt="1 0"/>
+                          <dgm:constrLst>
+                            <dgm:constr type="lMarg" refType="primFontSz" fact="0.3"/>
+                            <dgm:constr type="rMarg" refType="primFontSz" fact="0.3"/>
+                            <dgm:constr type="tMarg" refType="primFontSz" fact="0.3"/>
+                            <dgm:constr type="bMarg" refType="primFontSz" fact="0.3"/>
+                          </dgm:constrLst>
+                          <dgm:ruleLst>
+                            <dgm:rule type="primFontSz" val="5" fact="NaN" max="NaN"/>
+                          </dgm:ruleLst>
+                        </dgm:layoutNode>
+                        <dgm:layoutNode name="FiveNodes_5_text">
+                          <dgm:varLst>
+                            <dgm:bulletEnabled val="1"/>
+                          </dgm:varLst>
+                          <dgm:alg type="tx">
+                            <dgm:param type="parTxLTRAlign" val="l"/>
+                            <dgm:param type="txAnchorVertCh" val="mid"/>
+                          </dgm:alg>
+                          <dgm:shape xmlns:r="http://schemas.openxmlformats.org/officeDocument/2006/relationships" type="roundRect" r:blip="" hideGeom="1">
+                            <dgm:adjLst>
+                              <dgm:adj idx="1" val="0.1"/>
+                            </dgm:adjLst>
+                          </dgm:shape>
+                          <dgm:presOf axis="ch desOrSelf" ptType="node node" st="5 1" cnt="1 0"/>
+                          <dgm:constrLst>
+                            <dgm:constr type="lMarg" refType="primFontSz" fact="0.3"/>
+                            <dgm:constr type="rMarg" refType="primFontSz" fact="0.3"/>
+                            <dgm:constr type="tMarg" refType="primFontSz" fact="0.3"/>
+                            <dgm:constr type="bMarg" refType="primFontSz" fact="0.3"/>
+                          </dgm:constrLst>
+                          <dgm:ruleLst>
+                            <dgm:rule type="primFontSz" val="5" fact="NaN" max="NaN"/>
+                          </dgm:ruleLst>
+                        </dgm:layoutNode>
+                      </dgm:if>
+                      <dgm:else name="Name17"/>
+                    </dgm:choose>
+                  </dgm:else>
+                </dgm:choose>
+              </dgm:else>
             </dgm:choose>
-          </dgm:if>
-          <dgm:else name="Name20">
-            <dgm:layoutNode name="ChildText" styleLbl="revTx">
-              <dgm:varLst>
-                <dgm:chMax val="0"/>
-                <dgm:chPref val="0"/>
-                <dgm:bulletEnabled val="1"/>
-              </dgm:varLst>
-              <dgm:alg type="tx">
-                <dgm:param type="stBulletLvl" val="1"/>
-                <dgm:param type="txAnchorVertCh" val="mid"/>
-                <dgm:param type="parTxLTRAlign" val="l"/>
-              </dgm:alg>
-              <dgm:shape xmlns:r="http://schemas.openxmlformats.org/officeDocument/2006/relationships" type="rect" r:blip="">
-                <dgm:adjLst/>
-              </dgm:shape>
-              <dgm:presOf axis="des" ptType="node"/>
-              <dgm:constrLst>
-                <dgm:constr type="lMarg" refType="primFontSz" fact="0.3"/>
-                <dgm:constr type="rMarg" refType="primFontSz" fact="0.3"/>
-                <dgm:constr type="tMarg" refType="primFontSz" fact="0.3"/>
-                <dgm:constr type="bMarg" refType="primFontSz" fact="0.3"/>
-              </dgm:constrLst>
-              <dgm:ruleLst>
-                <dgm:rule type="primFontSz" val="5" fact="NaN" max="NaN"/>
-              </dgm:ruleLst>
-            </dgm:layoutNode>
           </dgm:else>
         </dgm:choose>
-      </dgm:layoutNode>
-      <dgm:forEach name="sibTransForEach" axis="followSib" ptType="sibTrans" cnt="1">
-        <dgm:layoutNode name="sibTrans">
-          <dgm:alg type="sp"/>
-          <dgm:shape xmlns:r="http://schemas.openxmlformats.org/officeDocument/2006/relationships" r:blip="">
-            <dgm:adjLst/>
-          </dgm:shape>
-        </dgm:layoutNode>
-      </dgm:forEach>
-    </dgm:forEach>
+      </dgm:else>
+    </dgm:choose>
   </dgm:layoutNode>
 </dgm:layoutDef>
 </file>

</xml_diff>

<commit_message>
Duplicate routine in proress
</commit_message>
<xml_diff>
--- a/Submissions/Lit_Review_C_Graham.docx
+++ b/Submissions/Lit_Review_C_Graham.docx
@@ -25,6 +25,32 @@
       <w:r>
         <w:t>CKME136: Winter 2016</w:t>
       </w:r>
+    </w:p>
+    <w:p>
+      <w:r>
+        <w:t xml:space="preserve">Project </w:t>
+      </w:r>
+      <w:proofErr w:type="spellStart"/>
+      <w:r>
+        <w:t>github</w:t>
+      </w:r>
+      <w:proofErr w:type="spellEnd"/>
+      <w:r>
+        <w:t xml:space="preserve"> repo: </w:t>
+      </w:r>
+      <w:hyperlink r:id="rId8" w:history="1">
+        <w:r>
+          <w:rPr>
+            <w:rStyle w:val="Hyperlink"/>
+          </w:rPr>
+          <w:t>https://github.com/asterix135/CKME136</w:t>
+        </w:r>
+      </w:hyperlink>
+      <w:r>
+        <w:t xml:space="preserve"> </w:t>
+      </w:r>
+      <w:bookmarkStart w:id="0" w:name="_GoBack"/>
+      <w:bookmarkEnd w:id="0"/>
     </w:p>
     <w:p>
       <w:pPr>
@@ -769,8 +795,6 @@
       <w:r>
         <w:t xml:space="preserve"> used to build the image classifier.</w:t>
       </w:r>
-      <w:bookmarkStart w:id="0" w:name="_GoBack"/>
-      <w:bookmarkEnd w:id="0"/>
     </w:p>
     <w:p>
       <w:r>
@@ -797,7 +821,7 @@
       <w:r>
         <w:t xml:space="preserve">ilable from the firm Crowdflower.  The data set is available at </w:t>
       </w:r>
-      <w:hyperlink r:id="rId8" w:history="1">
+      <w:hyperlink r:id="rId9" w:history="1">
         <w:r>
           <w:rPr>
             <w:rStyle w:val="Hyperlink"/>
@@ -808,7 +832,7 @@
       <w:r>
         <w:t xml:space="preserve">, and the description is available at </w:t>
       </w:r>
-      <w:hyperlink r:id="rId9" w:history="1">
+      <w:hyperlink r:id="rId10" w:history="1">
         <w:r>
           <w:rPr>
             <w:rStyle w:val="Hyperlink"/>
@@ -854,7 +878,7 @@
             <wp:cNvGraphicFramePr/>
             <a:graphic xmlns:a="http://schemas.openxmlformats.org/drawingml/2006/main">
               <a:graphicData uri="http://schemas.openxmlformats.org/drawingml/2006/diagram">
-                <dgm:relIds xmlns:dgm="http://schemas.openxmlformats.org/drawingml/2006/diagram" xmlns:r="http://schemas.openxmlformats.org/officeDocument/2006/relationships" r:dm="rId10" r:lo="rId11" r:qs="rId12" r:cs="rId13"/>
+                <dgm:relIds xmlns:dgm="http://schemas.openxmlformats.org/drawingml/2006/diagram" xmlns:r="http://schemas.openxmlformats.org/officeDocument/2006/relationships" r:dm="rId11" r:lo="rId12" r:qs="rId13" r:cs="rId14"/>
               </a:graphicData>
             </a:graphic>
           </wp:inline>
@@ -918,14 +942,23 @@
         <w:t>241</w:t>
       </w:r>
       <w:r>
-        <w:t xml:space="preserve"> tweets downloaded.</w:t>
+        <w:t xml:space="preserve"> tweets downloaded</w:t>
+      </w:r>
+      <w:r>
+        <w:rPr>
+          <w:rStyle w:val="FootnoteReference"/>
+        </w:rPr>
+        <w:footnoteReference w:id="3"/>
+      </w:r>
+      <w:r>
+        <w:t>.</w:t>
       </w:r>
     </w:p>
     <w:p>
       <w:r>
         <w:t xml:space="preserve">Code used for this step is posted at </w:t>
       </w:r>
-      <w:hyperlink r:id="rId15" w:history="1">
+      <w:hyperlink r:id="rId16" w:history="1">
         <w:r>
           <w:rPr>
             <w:rStyle w:val="Hyperlink"/>
@@ -934,15 +967,38 @@
         </w:r>
       </w:hyperlink>
       <w:r>
-        <w:t>.  Please note that unlike the rest of the code in this project, this is written for Python2, and is designed to be called from the command line.  The introductory docstring provides details.</w:t>
-      </w:r>
-    </w:p>
-    <w:p>
+        <w:t xml:space="preserve">.  Please note </w:t>
+      </w:r>
       <w:r>
         <w:lastRenderedPageBreak/>
+        <w:t xml:space="preserve">that </w:t>
+      </w:r>
+      <w:r>
+        <w:t xml:space="preserve">– </w:t>
+      </w:r>
+      <w:r>
+        <w:t>unlike the r</w:t>
+      </w:r>
+      <w:r>
+        <w:t xml:space="preserve">est of the code in this project – this code </w:t>
+      </w:r>
+      <w:r>
+        <w:t xml:space="preserve">is written for Python2, and </w:t>
+      </w:r>
+      <w:proofErr w:type="gramStart"/>
+      <w:r>
+        <w:t>is designed to be called</w:t>
+      </w:r>
+      <w:proofErr w:type="gramEnd"/>
+      <w:r>
+        <w:t xml:space="preserve"> from the command line.  The introductory docstring provides details.</w:t>
+      </w:r>
+    </w:p>
+    <w:p>
+      <w:r>
         <w:t xml:space="preserve">A sample raw pull is posted at </w:t>
       </w:r>
-      <w:hyperlink r:id="rId16" w:history="1">
+      <w:hyperlink r:id="rId17" w:history="1">
         <w:r>
           <w:rPr>
             <w:rStyle w:val="Hyperlink"/>
@@ -1232,6 +1288,7 @@
     </w:p>
     <w:p>
       <w:r>
+        <w:lastRenderedPageBreak/>
         <w:t xml:space="preserve">From the original Twitter pull, </w:t>
       </w:r>
       <w:r>
@@ -1255,10 +1312,9 @@
     </w:p>
     <w:p>
       <w:r>
-        <w:lastRenderedPageBreak/>
         <w:t xml:space="preserve">Code for the main pre-processing is available at: </w:t>
       </w:r>
-      <w:hyperlink r:id="rId17" w:history="1">
+      <w:hyperlink r:id="rId18" w:history="1">
         <w:r>
           <w:rPr>
             <w:rStyle w:val="Hyperlink"/>
@@ -1269,11 +1325,17 @@
     </w:p>
     <w:p>
       <w:r>
-        <w:t>Code for the text pre-processing (called from the above routine) is available at:</w:t>
-      </w:r>
-    </w:p>
-    <w:p>
-      <w:hyperlink r:id="rId18" w:history="1">
+        <w:t xml:space="preserve">Code for the </w:t>
+      </w:r>
+      <w:r>
+        <w:t>hashtag splitting</w:t>
+      </w:r>
+      <w:r>
+        <w:t xml:space="preserve"> (called from the above routine) is available at:</w:t>
+      </w:r>
+    </w:p>
+    <w:p>
+      <w:hyperlink r:id="rId19" w:history="1">
         <w:r>
           <w:rPr>
             <w:rStyle w:val="Hyperlink"/>
@@ -1288,7 +1350,7 @@
       </w:r>
     </w:p>
     <w:p>
-      <w:hyperlink r:id="rId19" w:history="1">
+      <w:hyperlink r:id="rId20" w:history="1">
         <w:r>
           <w:rPr>
             <w:rStyle w:val="Hyperlink"/>
@@ -1309,7 +1371,7 @@
       </w:r>
     </w:p>
     <w:p>
-      <w:hyperlink r:id="rId20" w:history="1">
+      <w:hyperlink r:id="rId21" w:history="1">
         <w:r>
           <w:rPr>
             <w:rStyle w:val="Hyperlink"/>
@@ -1466,12 +1528,12 @@
     </w:p>
     <w:p>
       <w:r>
+        <w:lastRenderedPageBreak/>
         <w:t>Because I am mainly concerned with finding tweets that clearly evince the sentiment ascribed to them, I need to take a fairly conservative approach to ascribing sentiment.</w:t>
       </w:r>
     </w:p>
     <w:p>
       <w:r>
-        <w:lastRenderedPageBreak/>
         <w:t xml:space="preserve">As such, I have made use of three different sentiment analysis techniques – as discussed in the literature review above: VADER, AFINN and the Hu-Liu </w:t>
       </w:r>
       <w:r>
@@ -1481,7 +1543,7 @@
         <w:rPr>
           <w:rStyle w:val="FootnoteReference"/>
         </w:rPr>
-        <w:footnoteReference w:id="3"/>
+        <w:footnoteReference w:id="4"/>
       </w:r>
       <w:r>
         <w:t>.  Each of these takes a somewhat different approach to ascribing sentiment.</w:t>
@@ -1519,11 +1581,19 @@
           <w:rFonts w:ascii="Menlo Regular" w:hAnsi="Menlo Regular" w:cs="Menlo Regular"/>
         </w:rPr>
       </w:pPr>
+      <w:proofErr w:type="gramStart"/>
       <w:r>
         <w:rPr>
           <w:rFonts w:ascii="Menlo Regular" w:hAnsi="Menlo Regular" w:cs="Menlo Regular"/>
         </w:rPr>
-        <w:t xml:space="preserve">          vader     afinn     huliu</w:t>
+        <w:t>vader</w:t>
+      </w:r>
+      <w:proofErr w:type="gramEnd"/>
+      <w:r>
+        <w:rPr>
+          <w:rFonts w:ascii="Menlo Regular" w:hAnsi="Menlo Regular" w:cs="Menlo Regular"/>
+        </w:rPr>
+        <w:t xml:space="preserve">     afinn     huliu</w:t>
       </w:r>
     </w:p>
     <w:p>
@@ -1533,35 +1603,19 @@
           <w:rFonts w:ascii="Menlo Regular" w:hAnsi="Menlo Regular" w:cs="Menlo Regular"/>
         </w:rPr>
       </w:pPr>
+      <w:proofErr w:type="gramStart"/>
       <w:r>
         <w:rPr>
           <w:rFonts w:ascii="Menlo Regular" w:hAnsi="Menlo Regular" w:cs="Menlo Regular"/>
         </w:rPr>
-        <w:t>vader  1.000000  0.</w:t>
-      </w:r>
+        <w:t>vader</w:t>
+      </w:r>
+      <w:proofErr w:type="gramEnd"/>
       <w:r>
         <w:rPr>
           <w:rFonts w:ascii="Menlo Regular" w:hAnsi="Menlo Regular" w:cs="Menlo Regular"/>
         </w:rPr>
-        <w:t>520416</w:t>
-      </w:r>
-      <w:r>
-        <w:rPr>
-          <w:rFonts w:ascii="Menlo Regular" w:hAnsi="Menlo Regular" w:cs="Menlo Regular"/>
-        </w:rPr>
-        <w:tab/>
-      </w:r>
-      <w:r>
-        <w:rPr>
-          <w:rFonts w:ascii="Menlo Regular" w:hAnsi="Menlo Regular" w:cs="Menlo Regular"/>
-        </w:rPr>
-        <w:t>0.</w:t>
-      </w:r>
-      <w:r>
-        <w:rPr>
-          <w:rFonts w:ascii="Menlo Regular" w:hAnsi="Menlo Regular" w:cs="Menlo Regular"/>
-        </w:rPr>
-        <w:t>423328</w:t>
+        <w:t xml:space="preserve">  1.000000  0.519651  0.421767</w:t>
       </w:r>
     </w:p>
     <w:p>
@@ -1571,77 +1625,19 @@
           <w:rFonts w:ascii="Menlo Regular" w:hAnsi="Menlo Regular" w:cs="Menlo Regular"/>
         </w:rPr>
       </w:pPr>
+      <w:proofErr w:type="gramStart"/>
       <w:r>
         <w:rPr>
           <w:rFonts w:ascii="Menlo Regular" w:hAnsi="Menlo Regular" w:cs="Menlo Regular"/>
         </w:rPr>
-        <w:t>afinn  0.</w:t>
-      </w:r>
+        <w:t>afinn</w:t>
+      </w:r>
+      <w:proofErr w:type="gramEnd"/>
       <w:r>
         <w:rPr>
           <w:rFonts w:ascii="Menlo Regular" w:hAnsi="Menlo Regular" w:cs="Menlo Regular"/>
         </w:rPr>
-        <w:t>520416</w:t>
-      </w:r>
-      <w:r>
-        <w:rPr>
-          <w:rFonts w:ascii="Menlo Regular" w:hAnsi="Menlo Regular" w:cs="Menlo Regular"/>
-        </w:rPr>
-        <w:t xml:space="preserve">  1.000000  0.</w:t>
-      </w:r>
-      <w:r>
-        <w:rPr>
-          <w:rFonts w:ascii="Menlo Regular" w:hAnsi="Menlo Regular" w:cs="Menlo Regular"/>
-        </w:rPr>
-        <w:t>667768</w:t>
-      </w:r>
-    </w:p>
-    <w:p>
-      <w:pPr>
-        <w:rPr>
-          <w:rFonts w:ascii="Menlo Regular" w:hAnsi="Menlo Regular" w:cs="Menlo Regular"/>
-        </w:rPr>
-      </w:pPr>
-      <w:r>
-        <w:rPr>
-          <w:rFonts w:ascii="Menlo Regular" w:hAnsi="Menlo Regular" w:cs="Menlo Regular"/>
-        </w:rPr>
-        <w:t>huliu  0.</w:t>
-      </w:r>
-      <w:r>
-        <w:rPr>
-          <w:rFonts w:ascii="Menlo Regular" w:hAnsi="Menlo Regular" w:cs="Menlo Regular"/>
-        </w:rPr>
-        <w:t>423328</w:t>
-      </w:r>
-      <w:r>
-        <w:rPr>
-          <w:rFonts w:ascii="Menlo Regular" w:hAnsi="Menlo Regular" w:cs="Menlo Regular"/>
-        </w:rPr>
-        <w:t xml:space="preserve">  0.</w:t>
-      </w:r>
-      <w:r>
-        <w:rPr>
-          <w:rFonts w:ascii="Menlo Regular" w:hAnsi="Menlo Regular" w:cs="Menlo Regular"/>
-        </w:rPr>
-        <w:t>667768</w:t>
-      </w:r>
-      <w:r>
-        <w:rPr>
-          <w:rFonts w:ascii="Menlo Regular" w:hAnsi="Menlo Regular" w:cs="Menlo Regular"/>
-        </w:rPr>
-        <w:tab/>
-      </w:r>
-      <w:r>
-        <w:rPr>
-          <w:rFonts w:ascii="Menlo Regular" w:hAnsi="Menlo Regular" w:cs="Menlo Regular"/>
-        </w:rPr>
-        <w:t>1.000000</w:t>
-      </w:r>
-    </w:p>
-    <w:p>
-      <w:r>
-        <w:t>This returns the following number of tweets with the indicated sentiment:</w:t>
+        <w:t xml:space="preserve">  0.519651  1.000000  0.667144</w:t>
       </w:r>
     </w:p>
     <w:p>
@@ -1651,6 +1647,44 @@
           <w:rFonts w:ascii="Menlo Regular" w:hAnsi="Menlo Regular" w:cs="Menlo Regular"/>
         </w:rPr>
       </w:pPr>
+      <w:proofErr w:type="gramStart"/>
+      <w:r>
+        <w:rPr>
+          <w:rFonts w:ascii="Menlo Regular" w:hAnsi="Menlo Regular" w:cs="Menlo Regular"/>
+        </w:rPr>
+        <w:t>huliu</w:t>
+      </w:r>
+      <w:proofErr w:type="gramEnd"/>
+      <w:r>
+        <w:rPr>
+          <w:rFonts w:ascii="Menlo Regular" w:hAnsi="Menlo Regular" w:cs="Menlo Regular"/>
+        </w:rPr>
+        <w:t xml:space="preserve">  0.421767  0.667144  1.000000</w:t>
+      </w:r>
+    </w:p>
+    <w:p>
+      <w:pPr>
+        <w:spacing w:after="0"/>
+        <w:rPr>
+          <w:rFonts w:ascii="Menlo Regular" w:hAnsi="Menlo Regular" w:cs="Menlo Regular"/>
+        </w:rPr>
+      </w:pPr>
+    </w:p>
+    <w:p>
+      <w:r>
+        <w:t>T</w:t>
+      </w:r>
+      <w:r>
+        <w:t>his returns the following number of tweets with the indicated sentiment:</w:t>
+      </w:r>
+    </w:p>
+    <w:p>
+      <w:pPr>
+        <w:spacing w:after="0"/>
+        <w:rPr>
+          <w:rFonts w:ascii="Menlo Regular" w:hAnsi="Menlo Regular" w:cs="Menlo Regular"/>
+        </w:rPr>
+      </w:pPr>
       <w:r>
         <w:rPr>
           <w:rFonts w:ascii="Menlo Regular" w:hAnsi="Menlo Regular" w:cs="Menlo Regular"/>
@@ -1661,7 +1695,7 @@
         <w:rPr>
           <w:rFonts w:ascii="Menlo Regular" w:hAnsi="Menlo Regular" w:cs="Menlo Regular"/>
         </w:rPr>
-        <w:t>16493</w:t>
+        <w:t>15545</w:t>
       </w:r>
     </w:p>
     <w:p>
@@ -1681,7 +1715,7 @@
         <w:rPr>
           <w:rFonts w:ascii="Menlo Regular" w:hAnsi="Menlo Regular" w:cs="Menlo Regular"/>
         </w:rPr>
-        <w:t>5844</w:t>
+        <w:t>5422</w:t>
       </w:r>
     </w:p>
     <w:p>
@@ -1700,42 +1734,27 @@
         <w:rPr>
           <w:rFonts w:ascii="Menlo Regular" w:hAnsi="Menlo Regular" w:cs="Menlo Regular"/>
         </w:rPr>
-        <w:t>53446</w:t>
-      </w:r>
-    </w:p>
-    <w:p>
-      <w:r>
-        <w:t>The negative classified tweets are a bit short of the 5,000 minimum images recommended</w:t>
-      </w:r>
-      <w:r>
-        <w:t xml:space="preserve"> per category</w:t>
-      </w:r>
-      <w:r>
-        <w:t xml:space="preserve"> </w:t>
-      </w:r>
-      <w:r>
-        <w:t xml:space="preserve">for “acceptable performance” in a Neural Net classifier </w:t>
-      </w:r>
-      <w:r>
-        <w:t xml:space="preserve">by Goodfellow et al </w:t>
-      </w:r>
-      <w:r>
-        <w:t>[1], p 19</w:t>
-      </w:r>
-      <w:r>
-        <w:t xml:space="preserve">.  I will probably add a few more tweets to </w:t>
-      </w:r>
-      <w:r>
-        <w:t xml:space="preserve">ensure the negative category </w:t>
-      </w:r>
-      <w:r>
-        <w:t>exceed</w:t>
-      </w:r>
-      <w:r>
-        <w:t>s</w:t>
-      </w:r>
-      <w:r>
-        <w:t xml:space="preserve"> this threshold.</w:t>
+        <w:t>50012</w:t>
+      </w:r>
+    </w:p>
+    <w:p>
+      <w:r>
+        <w:t xml:space="preserve">Goodfellow et al [1] (p. 19) indicate that 5,000 images are the minimum needed for </w:t>
+      </w:r>
+      <w:r>
+        <w:t>“accepta</w:t>
+      </w:r>
+      <w:r>
+        <w:t>ble performance” in a Neural Net.  This data set meets those criteria, though I ma</w:t>
+      </w:r>
+      <w:r>
+        <w:t xml:space="preserve">y add a few more tweets </w:t>
+      </w:r>
+      <w:r>
+        <w:t>depending on time available</w:t>
+      </w:r>
+      <w:r>
+        <w:t>.</w:t>
       </w:r>
     </w:p>
     <w:p>
@@ -1745,7 +1764,7 @@
       <w:r>
         <w:t xml:space="preserve">sentiment ascription is available at: </w:t>
       </w:r>
-      <w:hyperlink r:id="rId21" w:history="1">
+      <w:hyperlink r:id="rId22" w:history="1">
         <w:r>
           <w:rPr>
             <w:rStyle w:val="Hyperlink"/>
@@ -1797,6 +1816,7 @@
         <w:pStyle w:val="ListParagraph"/>
       </w:pPr>
       <w:r>
+        <w:lastRenderedPageBreak/>
         <w:t xml:space="preserve">Code </w:t>
       </w:r>
       <w:r>
@@ -1811,7 +1831,7 @@
       <w:r>
         <w:t xml:space="preserve"> </w:t>
       </w:r>
-      <w:hyperlink r:id="rId22" w:history="1">
+      <w:hyperlink r:id="rId23" w:history="1">
         <w:r>
           <w:rPr>
             <w:rStyle w:val="Hyperlink"/>
@@ -1843,7 +1863,6 @@
           <w:sz w:val="24"/>
           <w:szCs w:val="24"/>
         </w:rPr>
-        <w:lastRenderedPageBreak/>
         <w:drawing>
           <wp:anchor distT="0" distB="0" distL="114300" distR="114300" simplePos="0" relativeHeight="251658240" behindDoc="0" locked="0" layoutInCell="1" allowOverlap="1" wp14:anchorId="5E8AE719" wp14:editId="7C1160F0">
             <wp:simplePos x="0" y="0"/>
@@ -1878,7 +1897,7 @@
                     </pic:cNvPicPr>
                   </pic:nvPicPr>
                   <pic:blipFill>
-                    <a:blip r:embed="rId23">
+                    <a:blip r:embed="rId24">
                       <a:extLst>
                         <a:ext uri="{28A0092B-C50C-407E-A947-70E740481C1C}">
                           <a14:useLocalDpi xmlns:a14="http://schemas.microsoft.com/office/drawing/2010/main" val="0"/>
@@ -2058,7 +2077,7 @@
       <w:r>
         <w:t xml:space="preserve">, Unpublished: Book in preparation for MIT Press, </w:t>
       </w:r>
-      <w:hyperlink r:id="rId24" w:history="1">
+      <w:hyperlink r:id="rId25" w:history="1">
         <w:r>
           <w:rPr>
             <w:rStyle w:val="Hyperlink"/>
@@ -2652,14 +2671,34 @@
         <w:footnoteRef/>
       </w:r>
       <w:r>
-        <w:t xml:space="preserve"> </w:t>
-      </w:r>
-      <w:r>
+        <w:t xml:space="preserve"> This number may increase later depending on some of the pre-processing yet to come.</w:t>
+      </w:r>
+    </w:p>
+  </w:footnote>
+  <w:footnote w:id="4">
+    <w:p>
+      <w:pPr>
+        <w:pStyle w:val="FootnoteText"/>
         <w:rPr>
           <w:sz w:val="22"/>
           <w:szCs w:val="22"/>
         </w:rPr>
-        <w:t>I did not make specific reference to Hu-Liu in the Literature review part of this paper, but the lexicon is referred to as a touchstone in many of the papers noted above. See Ming and Liu [16] for details on the lexicon.</w:t>
+      </w:pPr>
+      <w:r>
+        <w:rPr>
+          <w:rStyle w:val="FootnoteReference"/>
+        </w:rPr>
+        <w:footnoteRef/>
+      </w:r>
+      <w:r>
+        <w:t xml:space="preserve"> </w:t>
+      </w:r>
+      <w:r>
+        <w:rPr>
+          <w:sz w:val="22"/>
+          <w:szCs w:val="22"/>
+        </w:rPr>
+        <w:t>I did not make specific reference to Hu-Liu in the Literature review part of this paper, but the lexicon is referred to as a touchstone in many of the papers noted above. See Ming and Liu [16] for details on the lexicon.  The lexicon is being applied in the same manner as described by O’Connor et al [5]</w:t>
       </w:r>
     </w:p>
   </w:footnote>
@@ -6117,7 +6156,7 @@
   <dgm:whole/>
   <dgm:extLst>
     <a:ext uri="http://schemas.microsoft.com/office/drawing/2008/diagram">
-      <dsp:dataModelExt xmlns:dsp="http://schemas.microsoft.com/office/drawing/2008/diagram" relId="rId14" minVer="http://schemas.openxmlformats.org/drawingml/2006/diagram"/>
+      <dsp:dataModelExt xmlns:dsp="http://schemas.microsoft.com/office/drawing/2008/diagram" relId="rId15" minVer="http://schemas.openxmlformats.org/drawingml/2006/diagram"/>
     </a:ext>
   </dgm:extLst>
 </dgm:dataModel>

</xml_diff>